<commit_message>
Update de notificação a partir de audiencia
</commit_message>
<xml_diff>
--- a/documentação/MR - SGA.docx
+++ b/documentação/MR - SGA.docx
@@ -2948,12 +2948,14 @@
         <w:rPr>
           <w:rFonts w:ascii="Arial" w:eastAsia="Arial" w:hAnsi="Arial" w:cs="Arial"/>
           <w:sz w:val="28"/>
-        </w:rPr>
-      </w:pPr>
-      <w:r>
-        <w:rPr>
-          <w:rFonts w:ascii="Arial" w:eastAsia="Arial" w:hAnsi="Arial" w:cs="Arial"/>
-          <w:sz w:val="28"/>
+          <w:lang w:val="en-US"/>
+        </w:rPr>
+      </w:pPr>
+      <w:r>
+        <w:rPr>
+          <w:rFonts w:ascii="Arial" w:eastAsia="Arial" w:hAnsi="Arial" w:cs="Arial"/>
+          <w:sz w:val="28"/>
+          <w:lang w:val="en-US"/>
         </w:rPr>
         <w:t xml:space="preserve">CREATE TABLE </w:t>
       </w:r>
@@ -2962,6 +2964,7 @@
         <w:rPr>
           <w:rFonts w:ascii="Arial" w:eastAsia="Arial" w:hAnsi="Arial" w:cs="Arial"/>
           <w:sz w:val="28"/>
+          <w:lang w:val="en-US"/>
         </w:rPr>
         <w:t>PROCESSO(</w:t>
       </w:r>
@@ -2979,6 +2982,7 @@
         <w:rPr>
           <w:rFonts w:ascii="Arial" w:eastAsia="Arial" w:hAnsi="Arial" w:cs="Arial"/>
           <w:sz w:val="28"/>
+          <w:lang w:val="en-US"/>
         </w:rPr>
         <w:tab/>
       </w:r>
@@ -2989,202 +2993,1193 @@
           <w:lang w:val="en-US"/>
         </w:rPr>
         <w:t>id SERIAL PRIMARY KEY,</w:t>
+      </w:r>
+    </w:p>
+    <w:p>
+      <w:pPr>
+        <w:rPr>
+          <w:rFonts w:ascii="Arial" w:eastAsia="Arial" w:hAnsi="Arial" w:cs="Arial"/>
+          <w:sz w:val="28"/>
+        </w:rPr>
+      </w:pPr>
+      <w:r>
+        <w:rPr>
+          <w:rFonts w:ascii="Arial" w:eastAsia="Arial" w:hAnsi="Arial" w:cs="Arial"/>
+          <w:sz w:val="28"/>
+          <w:lang w:val="en-US"/>
+        </w:rPr>
+        <w:tab/>
+      </w:r>
+      <w:proofErr w:type="spellStart"/>
+      <w:r>
+        <w:rPr>
+          <w:rFonts w:ascii="Arial" w:eastAsia="Arial" w:hAnsi="Arial" w:cs="Arial"/>
+          <w:sz w:val="28"/>
+        </w:rPr>
+        <w:t>cliente_id</w:t>
+      </w:r>
+      <w:proofErr w:type="spellEnd"/>
+      <w:r>
+        <w:rPr>
+          <w:rFonts w:ascii="Arial" w:eastAsia="Arial" w:hAnsi="Arial" w:cs="Arial"/>
+          <w:sz w:val="28"/>
+        </w:rPr>
+        <w:t xml:space="preserve"> </w:t>
+      </w:r>
+      <w:r>
+        <w:rPr>
+          <w:rFonts w:ascii="Arial" w:eastAsia="Arial" w:hAnsi="Arial" w:cs="Arial"/>
+          <w:sz w:val="28"/>
+        </w:rPr>
+        <w:t xml:space="preserve">INTEGER REFERENCES </w:t>
+      </w:r>
+      <w:proofErr w:type="gramStart"/>
+      <w:r>
+        <w:rPr>
+          <w:rFonts w:ascii="Arial" w:eastAsia="Arial" w:hAnsi="Arial" w:cs="Arial"/>
+          <w:sz w:val="28"/>
+        </w:rPr>
+        <w:t>CLIENTE(</w:t>
+      </w:r>
+      <w:proofErr w:type="gramEnd"/>
+      <w:r>
+        <w:rPr>
+          <w:rFonts w:ascii="Arial" w:eastAsia="Arial" w:hAnsi="Arial" w:cs="Arial"/>
+          <w:sz w:val="28"/>
+        </w:rPr>
+        <w:t xml:space="preserve">id), </w:t>
+      </w:r>
+    </w:p>
+    <w:p>
+      <w:pPr>
+        <w:rPr>
+          <w:rFonts w:ascii="Arial" w:eastAsia="Arial" w:hAnsi="Arial" w:cs="Arial"/>
+          <w:sz w:val="28"/>
+          <w:lang w:val="en-US"/>
+        </w:rPr>
+      </w:pPr>
+      <w:r>
+        <w:rPr>
+          <w:rFonts w:ascii="Arial" w:eastAsia="Arial" w:hAnsi="Arial" w:cs="Arial"/>
+          <w:sz w:val="28"/>
+        </w:rPr>
+        <w:tab/>
+      </w:r>
+      <w:proofErr w:type="gramStart"/>
+      <w:r>
+        <w:rPr>
+          <w:rFonts w:ascii="Arial" w:eastAsia="Arial" w:hAnsi="Arial" w:cs="Arial"/>
+          <w:sz w:val="28"/>
+          <w:lang w:val="en-US"/>
+        </w:rPr>
+        <w:t>status  BOOLEAN</w:t>
+      </w:r>
+      <w:proofErr w:type="gramEnd"/>
+      <w:r>
+        <w:rPr>
+          <w:rFonts w:ascii="Arial" w:eastAsia="Arial" w:hAnsi="Arial" w:cs="Arial"/>
+          <w:sz w:val="28"/>
+          <w:lang w:val="en-US"/>
+        </w:rPr>
+        <w:t xml:space="preserve">,  </w:t>
+      </w:r>
+    </w:p>
+    <w:p>
+      <w:pPr>
+        <w:rPr>
+          <w:rFonts w:ascii="Arial" w:eastAsia="Arial" w:hAnsi="Arial" w:cs="Arial"/>
+          <w:sz w:val="28"/>
+          <w:lang w:val="en-US"/>
+        </w:rPr>
+      </w:pPr>
+      <w:r>
+        <w:rPr>
+          <w:rFonts w:ascii="Arial" w:eastAsia="Arial" w:hAnsi="Arial" w:cs="Arial"/>
+          <w:sz w:val="28"/>
+          <w:lang w:val="en-US"/>
+        </w:rPr>
+        <w:tab/>
+      </w:r>
+      <w:proofErr w:type="spellStart"/>
+      <w:r>
+        <w:rPr>
+          <w:rFonts w:ascii="Arial" w:eastAsia="Arial" w:hAnsi="Arial" w:cs="Arial"/>
+          <w:sz w:val="28"/>
+          <w:lang w:val="en-US"/>
+        </w:rPr>
+        <w:t>data_atuacao</w:t>
+      </w:r>
+      <w:proofErr w:type="spellEnd"/>
+      <w:r>
+        <w:rPr>
+          <w:rFonts w:ascii="Arial" w:eastAsia="Arial" w:hAnsi="Arial" w:cs="Arial"/>
+          <w:sz w:val="28"/>
+          <w:lang w:val="en-US"/>
+        </w:rPr>
+        <w:t xml:space="preserve">  DATE NOT NULL,</w:t>
+      </w:r>
+    </w:p>
+    <w:p>
+      <w:pPr>
+        <w:rPr>
+          <w:rFonts w:ascii="Arial" w:eastAsia="Arial" w:hAnsi="Arial" w:cs="Arial"/>
+          <w:sz w:val="28"/>
+          <w:lang w:val="en-US"/>
+        </w:rPr>
+      </w:pPr>
+      <w:r>
+        <w:rPr>
+          <w:rFonts w:ascii="Arial" w:eastAsia="Arial" w:hAnsi="Arial" w:cs="Arial"/>
+          <w:sz w:val="28"/>
+          <w:lang w:val="en-US"/>
+        </w:rPr>
+        <w:tab/>
+      </w:r>
+      <w:proofErr w:type="spellStart"/>
+      <w:proofErr w:type="gramStart"/>
+      <w:r>
+        <w:rPr>
+          <w:rFonts w:ascii="Arial" w:eastAsia="Arial" w:hAnsi="Arial" w:cs="Arial"/>
+          <w:sz w:val="28"/>
+          <w:lang w:val="en-US"/>
+        </w:rPr>
+        <w:t>numero</w:t>
+      </w:r>
+      <w:proofErr w:type="spellEnd"/>
+      <w:r>
+        <w:rPr>
+          <w:rFonts w:ascii="Arial" w:eastAsia="Arial" w:hAnsi="Arial" w:cs="Arial"/>
+          <w:sz w:val="28"/>
+          <w:lang w:val="en-US"/>
+        </w:rPr>
+        <w:t xml:space="preserve">  varchar</w:t>
+      </w:r>
+      <w:proofErr w:type="gramEnd"/>
+      <w:r>
+        <w:rPr>
+          <w:rFonts w:ascii="Arial" w:eastAsia="Arial" w:hAnsi="Arial" w:cs="Arial"/>
+          <w:sz w:val="28"/>
+          <w:lang w:val="en-US"/>
+        </w:rPr>
+        <w:t>(255)  UNIQUE NOT NULL,</w:t>
+      </w:r>
+    </w:p>
+    <w:p>
+      <w:pPr>
+        <w:rPr>
+          <w:rFonts w:ascii="Arial" w:eastAsia="Arial" w:hAnsi="Arial" w:cs="Arial"/>
+          <w:sz w:val="28"/>
+          <w:lang w:val="en-US"/>
+        </w:rPr>
+      </w:pPr>
+      <w:r>
+        <w:rPr>
+          <w:rFonts w:ascii="Arial" w:eastAsia="Arial" w:hAnsi="Arial" w:cs="Arial"/>
+          <w:sz w:val="28"/>
+          <w:lang w:val="en-US"/>
+        </w:rPr>
+        <w:tab/>
+      </w:r>
+      <w:proofErr w:type="spellStart"/>
+      <w:r>
+        <w:rPr>
+          <w:rFonts w:ascii="Arial" w:eastAsia="Arial" w:hAnsi="Arial" w:cs="Arial"/>
+          <w:sz w:val="28"/>
+          <w:lang w:val="en-US"/>
+        </w:rPr>
+        <w:t>classe_judicial</w:t>
+      </w:r>
+      <w:proofErr w:type="spellEnd"/>
+      <w:r>
+        <w:rPr>
+          <w:rFonts w:ascii="Arial" w:eastAsia="Arial" w:hAnsi="Arial" w:cs="Arial"/>
+          <w:sz w:val="28"/>
+          <w:lang w:val="en-US"/>
+        </w:rPr>
+        <w:t xml:space="preserve"> </w:t>
+      </w:r>
+      <w:proofErr w:type="gramStart"/>
+      <w:r>
+        <w:rPr>
+          <w:rFonts w:ascii="Arial" w:eastAsia="Arial" w:hAnsi="Arial" w:cs="Arial"/>
+          <w:sz w:val="28"/>
+          <w:lang w:val="en-US"/>
+        </w:rPr>
+        <w:t>VARCHAR(</w:t>
+      </w:r>
+      <w:proofErr w:type="gramEnd"/>
+      <w:r>
+        <w:rPr>
+          <w:rFonts w:ascii="Arial" w:eastAsia="Arial" w:hAnsi="Arial" w:cs="Arial"/>
+          <w:sz w:val="28"/>
+          <w:lang w:val="en-US"/>
+        </w:rPr>
+        <w:t>255) NOT NULL,</w:t>
+      </w:r>
+    </w:p>
+    <w:p>
+      <w:pPr>
+        <w:rPr>
+          <w:rFonts w:ascii="Arial" w:eastAsia="Arial" w:hAnsi="Arial" w:cs="Arial"/>
+          <w:sz w:val="28"/>
+          <w:lang w:val="en-US"/>
+        </w:rPr>
+      </w:pPr>
+      <w:r>
+        <w:rPr>
+          <w:rFonts w:ascii="Arial" w:eastAsia="Arial" w:hAnsi="Arial" w:cs="Arial"/>
+          <w:sz w:val="28"/>
+          <w:lang w:val="en-US"/>
+        </w:rPr>
+        <w:tab/>
+      </w:r>
+      <w:proofErr w:type="spellStart"/>
+      <w:r>
+        <w:rPr>
+          <w:rFonts w:ascii="Arial" w:eastAsia="Arial" w:hAnsi="Arial" w:cs="Arial"/>
+          <w:sz w:val="28"/>
+          <w:lang w:val="en-US"/>
+        </w:rPr>
+        <w:t>orgao_julgador</w:t>
+      </w:r>
+      <w:proofErr w:type="spellEnd"/>
+      <w:r>
+        <w:rPr>
+          <w:rFonts w:ascii="Arial" w:eastAsia="Arial" w:hAnsi="Arial" w:cs="Arial"/>
+          <w:sz w:val="28"/>
+          <w:lang w:val="en-US"/>
+        </w:rPr>
+        <w:t xml:space="preserve"> </w:t>
+      </w:r>
+      <w:proofErr w:type="gramStart"/>
+      <w:r>
+        <w:rPr>
+          <w:rFonts w:ascii="Arial" w:eastAsia="Arial" w:hAnsi="Arial" w:cs="Arial"/>
+          <w:sz w:val="28"/>
+          <w:lang w:val="en-US"/>
+        </w:rPr>
+        <w:t>VARCHAR(</w:t>
+      </w:r>
+      <w:proofErr w:type="gramEnd"/>
+      <w:r>
+        <w:rPr>
+          <w:rFonts w:ascii="Arial" w:eastAsia="Arial" w:hAnsi="Arial" w:cs="Arial"/>
+          <w:sz w:val="28"/>
+          <w:lang w:val="en-US"/>
+        </w:rPr>
+        <w:t>255) NOT NULL,</w:t>
+      </w:r>
+    </w:p>
+    <w:p>
+      <w:pPr>
+        <w:rPr>
+          <w:rFonts w:ascii="Arial" w:eastAsia="Arial" w:hAnsi="Arial" w:cs="Arial"/>
+          <w:sz w:val="28"/>
+          <w:lang w:val="en-US"/>
+        </w:rPr>
+      </w:pPr>
+      <w:r>
+        <w:rPr>
+          <w:rFonts w:ascii="Arial" w:eastAsia="Arial" w:hAnsi="Arial" w:cs="Arial"/>
+          <w:sz w:val="28"/>
+          <w:lang w:val="en-US"/>
+        </w:rPr>
+        <w:tab/>
+        <w:t xml:space="preserve">comarca </w:t>
+      </w:r>
+      <w:proofErr w:type="gramStart"/>
+      <w:r>
+        <w:rPr>
+          <w:rFonts w:ascii="Arial" w:eastAsia="Arial" w:hAnsi="Arial" w:cs="Arial"/>
+          <w:sz w:val="28"/>
+          <w:lang w:val="en-US"/>
+        </w:rPr>
+        <w:t>VARCHAR(</w:t>
+      </w:r>
+      <w:proofErr w:type="gramEnd"/>
+      <w:r>
+        <w:rPr>
+          <w:rFonts w:ascii="Arial" w:eastAsia="Arial" w:hAnsi="Arial" w:cs="Arial"/>
+          <w:sz w:val="28"/>
+          <w:lang w:val="en-US"/>
+        </w:rPr>
+        <w:t>255) NOT NULL,</w:t>
+      </w:r>
+    </w:p>
+    <w:p>
+      <w:pPr>
+        <w:rPr>
+          <w:rFonts w:ascii="Arial" w:eastAsia="Arial" w:hAnsi="Arial" w:cs="Arial"/>
+          <w:sz w:val="28"/>
+          <w:lang w:val="en-US"/>
+        </w:rPr>
+      </w:pPr>
+      <w:r>
+        <w:rPr>
+          <w:rFonts w:ascii="Arial" w:eastAsia="Arial" w:hAnsi="Arial" w:cs="Arial"/>
+          <w:sz w:val="28"/>
+          <w:lang w:val="en-US"/>
+        </w:rPr>
+        <w:tab/>
+      </w:r>
+      <w:proofErr w:type="spellStart"/>
+      <w:proofErr w:type="gramStart"/>
+      <w:r>
+        <w:rPr>
+          <w:rFonts w:ascii="Arial" w:eastAsia="Arial" w:hAnsi="Arial" w:cs="Arial"/>
+          <w:sz w:val="28"/>
+          <w:lang w:val="en-US"/>
+        </w:rPr>
+        <w:t>decisao</w:t>
+      </w:r>
+      <w:proofErr w:type="spellEnd"/>
+      <w:r>
+        <w:rPr>
+          <w:rFonts w:ascii="Arial" w:eastAsia="Arial" w:hAnsi="Arial" w:cs="Arial"/>
+          <w:sz w:val="28"/>
+          <w:lang w:val="en-US"/>
+        </w:rPr>
+        <w:t xml:space="preserve">  VARCHAR</w:t>
+      </w:r>
+      <w:proofErr w:type="gramEnd"/>
+      <w:r>
+        <w:rPr>
+          <w:rFonts w:ascii="Arial" w:eastAsia="Arial" w:hAnsi="Arial" w:cs="Arial"/>
+          <w:sz w:val="28"/>
+          <w:lang w:val="en-US"/>
+        </w:rPr>
+        <w:t>(255),</w:t>
+      </w:r>
+    </w:p>
+    <w:p>
+      <w:pPr>
+        <w:rPr>
+          <w:rFonts w:ascii="Arial" w:eastAsia="Arial" w:hAnsi="Arial" w:cs="Arial"/>
+          <w:sz w:val="28"/>
+          <w:lang w:val="en-US"/>
+        </w:rPr>
+      </w:pPr>
+      <w:r>
+        <w:rPr>
+          <w:rFonts w:ascii="Arial" w:eastAsia="Arial" w:hAnsi="Arial" w:cs="Arial"/>
+          <w:sz w:val="28"/>
+          <w:lang w:val="en-US"/>
+        </w:rPr>
+        <w:tab/>
+      </w:r>
+      <w:proofErr w:type="spellStart"/>
+      <w:proofErr w:type="gramStart"/>
+      <w:r>
+        <w:rPr>
+          <w:rFonts w:ascii="Arial" w:eastAsia="Arial" w:hAnsi="Arial" w:cs="Arial"/>
+          <w:sz w:val="28"/>
+          <w:lang w:val="en-US"/>
+        </w:rPr>
+        <w:t>descricao</w:t>
+      </w:r>
+      <w:proofErr w:type="spellEnd"/>
+      <w:r>
+        <w:rPr>
+          <w:rFonts w:ascii="Arial" w:eastAsia="Arial" w:hAnsi="Arial" w:cs="Arial"/>
+          <w:sz w:val="28"/>
+          <w:lang w:val="en-US"/>
+        </w:rPr>
+        <w:t xml:space="preserve">  VARCHAR</w:t>
+      </w:r>
+      <w:proofErr w:type="gramEnd"/>
+      <w:r>
+        <w:rPr>
+          <w:rFonts w:ascii="Arial" w:eastAsia="Arial" w:hAnsi="Arial" w:cs="Arial"/>
+          <w:sz w:val="28"/>
+          <w:lang w:val="en-US"/>
+        </w:rPr>
+        <w:t>(255),</w:t>
+      </w:r>
+    </w:p>
+    <w:p>
+      <w:pPr>
+        <w:rPr>
+          <w:rFonts w:ascii="Arial" w:eastAsia="Arial" w:hAnsi="Arial" w:cs="Arial"/>
+          <w:sz w:val="28"/>
+          <w:lang w:val="en-US"/>
+        </w:rPr>
+      </w:pPr>
+      <w:r>
+        <w:rPr>
+          <w:rFonts w:ascii="Arial" w:eastAsia="Arial" w:hAnsi="Arial" w:cs="Arial"/>
+          <w:sz w:val="28"/>
+          <w:lang w:val="en-US"/>
+        </w:rPr>
+        <w:tab/>
+      </w:r>
+      <w:proofErr w:type="spellStart"/>
+      <w:proofErr w:type="gramStart"/>
+      <w:r>
+        <w:rPr>
+          <w:rFonts w:ascii="Arial" w:eastAsia="Arial" w:hAnsi="Arial" w:cs="Arial"/>
+          <w:sz w:val="28"/>
+          <w:lang w:val="en-US"/>
+        </w:rPr>
+        <w:t>fase</w:t>
+      </w:r>
+      <w:proofErr w:type="spellEnd"/>
+      <w:r>
+        <w:rPr>
+          <w:rFonts w:ascii="Arial" w:eastAsia="Arial" w:hAnsi="Arial" w:cs="Arial"/>
+          <w:sz w:val="28"/>
+          <w:lang w:val="en-US"/>
+        </w:rPr>
+        <w:t xml:space="preserve">  VARCHAR</w:t>
+      </w:r>
+      <w:proofErr w:type="gramEnd"/>
+      <w:r>
+        <w:rPr>
+          <w:rFonts w:ascii="Arial" w:eastAsia="Arial" w:hAnsi="Arial" w:cs="Arial"/>
+          <w:sz w:val="28"/>
+          <w:lang w:val="en-US"/>
+        </w:rPr>
+        <w:t>(255) NOT NULL,</w:t>
+      </w:r>
+    </w:p>
+    <w:p>
+      <w:pPr>
+        <w:rPr>
+          <w:rFonts w:ascii="Arial" w:eastAsia="Arial" w:hAnsi="Arial" w:cs="Arial"/>
+          <w:sz w:val="28"/>
+        </w:rPr>
+      </w:pPr>
+      <w:r>
+        <w:rPr>
+          <w:rFonts w:ascii="Arial" w:eastAsia="Arial" w:hAnsi="Arial" w:cs="Arial"/>
+          <w:sz w:val="28"/>
+          <w:lang w:val="en-US"/>
+        </w:rPr>
+        <w:tab/>
+      </w:r>
+      <w:proofErr w:type="spellStart"/>
+      <w:r>
+        <w:rPr>
+          <w:rFonts w:ascii="Arial" w:eastAsia="Arial" w:hAnsi="Arial" w:cs="Arial"/>
+          <w:sz w:val="28"/>
+        </w:rPr>
+        <w:t>tipo_processo</w:t>
+      </w:r>
+      <w:proofErr w:type="spellEnd"/>
+      <w:r>
+        <w:rPr>
+          <w:rFonts w:ascii="Arial" w:eastAsia="Arial" w:hAnsi="Arial" w:cs="Arial"/>
+          <w:sz w:val="28"/>
+        </w:rPr>
+        <w:t xml:space="preserve">  VARCHAR(255) NOT NULL</w:t>
+      </w:r>
+    </w:p>
+    <w:p>
+      <w:pPr>
+        <w:rPr>
+          <w:rFonts w:ascii="Arial" w:eastAsia="Arial" w:hAnsi="Arial" w:cs="Arial"/>
+          <w:sz w:val="28"/>
+        </w:rPr>
+      </w:pPr>
+      <w:r>
+        <w:rPr>
+          <w:rFonts w:ascii="Arial" w:eastAsia="Arial" w:hAnsi="Arial" w:cs="Arial"/>
+          <w:sz w:val="28"/>
+        </w:rPr>
+        <w:lastRenderedPageBreak/>
+        <w:t>);</w:t>
+      </w:r>
+    </w:p>
+    <w:p>
+      <w:pPr>
+        <w:rPr>
+          <w:rFonts w:ascii="Arial" w:eastAsia="Arial" w:hAnsi="Arial" w:cs="Arial"/>
+          <w:sz w:val="28"/>
+        </w:rPr>
+      </w:pPr>
+    </w:p>
+    <w:p>
+      <w:pPr>
+        <w:rPr>
+          <w:rFonts w:ascii="Arial" w:eastAsia="Arial" w:hAnsi="Arial" w:cs="Arial"/>
+          <w:sz w:val="28"/>
+          <w:lang w:val="en-US"/>
+        </w:rPr>
+      </w:pPr>
+      <w:r>
+        <w:rPr>
+          <w:rFonts w:ascii="Arial" w:eastAsia="Arial" w:hAnsi="Arial" w:cs="Arial"/>
+          <w:sz w:val="28"/>
+          <w:lang w:val="en-US"/>
+        </w:rPr>
+        <w:t xml:space="preserve">CREATE TABLE </w:t>
+      </w:r>
+      <w:proofErr w:type="gramStart"/>
+      <w:r>
+        <w:rPr>
+          <w:rFonts w:ascii="Arial" w:eastAsia="Arial" w:hAnsi="Arial" w:cs="Arial"/>
+          <w:sz w:val="28"/>
+          <w:lang w:val="en-US"/>
+        </w:rPr>
+        <w:t>PARTE(</w:t>
+      </w:r>
+      <w:proofErr w:type="gramEnd"/>
+    </w:p>
+    <w:p>
+      <w:pPr>
+        <w:rPr>
+          <w:rFonts w:ascii="Arial" w:eastAsia="Arial" w:hAnsi="Arial" w:cs="Arial"/>
+          <w:sz w:val="28"/>
+          <w:lang w:val="en-US"/>
+        </w:rPr>
+      </w:pPr>
+      <w:r>
+        <w:rPr>
+          <w:rFonts w:ascii="Arial" w:eastAsia="Arial" w:hAnsi="Arial" w:cs="Arial"/>
+          <w:sz w:val="28"/>
+          <w:lang w:val="en-US"/>
+        </w:rPr>
+        <w:tab/>
+        <w:t>id SERIAL PRIMARY KEY,</w:t>
+      </w:r>
+    </w:p>
+    <w:p>
+      <w:pPr>
+        <w:rPr>
+          <w:rFonts w:ascii="Arial" w:eastAsia="Arial" w:hAnsi="Arial" w:cs="Arial"/>
+          <w:sz w:val="28"/>
+        </w:rPr>
+      </w:pPr>
+      <w:r>
+        <w:rPr>
+          <w:rFonts w:ascii="Arial" w:eastAsia="Arial" w:hAnsi="Arial" w:cs="Arial"/>
+          <w:sz w:val="28"/>
+          <w:lang w:val="en-US"/>
+        </w:rPr>
+        <w:tab/>
+      </w:r>
+      <w:proofErr w:type="spellStart"/>
+      <w:r>
+        <w:rPr>
+          <w:rFonts w:ascii="Arial" w:eastAsia="Arial" w:hAnsi="Arial" w:cs="Arial"/>
+          <w:sz w:val="28"/>
+        </w:rPr>
+        <w:t>contrato_id</w:t>
+      </w:r>
+      <w:proofErr w:type="spellEnd"/>
+      <w:r>
+        <w:rPr>
+          <w:rFonts w:ascii="Arial" w:eastAsia="Arial" w:hAnsi="Arial" w:cs="Arial"/>
+          <w:sz w:val="28"/>
+        </w:rPr>
+        <w:t xml:space="preserve"> INTEGER REFERENCES </w:t>
+      </w:r>
+      <w:proofErr w:type="gramStart"/>
+      <w:r>
+        <w:rPr>
+          <w:rFonts w:ascii="Arial" w:eastAsia="Arial" w:hAnsi="Arial" w:cs="Arial"/>
+          <w:sz w:val="28"/>
+        </w:rPr>
+        <w:t>CONTRATO(</w:t>
+      </w:r>
+      <w:proofErr w:type="gramEnd"/>
+      <w:r>
+        <w:rPr>
+          <w:rFonts w:ascii="Arial" w:eastAsia="Arial" w:hAnsi="Arial" w:cs="Arial"/>
+          <w:sz w:val="28"/>
+        </w:rPr>
+        <w:t>id),</w:t>
+      </w:r>
+    </w:p>
+    <w:p>
+      <w:pPr>
+        <w:rPr>
+          <w:rFonts w:ascii="Arial" w:eastAsia="Arial" w:hAnsi="Arial" w:cs="Arial"/>
+          <w:sz w:val="28"/>
+        </w:rPr>
+      </w:pPr>
+      <w:r>
+        <w:rPr>
+          <w:rFonts w:ascii="Arial" w:eastAsia="Arial" w:hAnsi="Arial" w:cs="Arial"/>
+          <w:sz w:val="28"/>
+        </w:rPr>
+        <w:tab/>
+      </w:r>
+      <w:proofErr w:type="spellStart"/>
+      <w:r>
+        <w:rPr>
+          <w:rFonts w:ascii="Arial" w:eastAsia="Arial" w:hAnsi="Arial" w:cs="Arial"/>
+          <w:sz w:val="28"/>
+        </w:rPr>
+        <w:t>processo_id</w:t>
+      </w:r>
+      <w:proofErr w:type="spellEnd"/>
+      <w:r>
+        <w:rPr>
+          <w:rFonts w:ascii="Arial" w:eastAsia="Arial" w:hAnsi="Arial" w:cs="Arial"/>
+          <w:sz w:val="28"/>
+        </w:rPr>
+        <w:t xml:space="preserve"> INTEGER REFERENCES </w:t>
+      </w:r>
+      <w:proofErr w:type="gramStart"/>
+      <w:r>
+        <w:rPr>
+          <w:rFonts w:ascii="Arial" w:eastAsia="Arial" w:hAnsi="Arial" w:cs="Arial"/>
+          <w:sz w:val="28"/>
+        </w:rPr>
+        <w:t>PROCESSO(</w:t>
+      </w:r>
+      <w:proofErr w:type="gramEnd"/>
+      <w:r>
+        <w:rPr>
+          <w:rFonts w:ascii="Arial" w:eastAsia="Arial" w:hAnsi="Arial" w:cs="Arial"/>
+          <w:sz w:val="28"/>
+        </w:rPr>
+        <w:t>id),</w:t>
+      </w:r>
+    </w:p>
+    <w:p>
+      <w:pPr>
+        <w:rPr>
+          <w:rFonts w:ascii="Arial" w:eastAsia="Arial" w:hAnsi="Arial" w:cs="Arial"/>
+          <w:sz w:val="28"/>
+        </w:rPr>
+      </w:pPr>
+      <w:r>
+        <w:rPr>
+          <w:rFonts w:ascii="Arial" w:eastAsia="Arial" w:hAnsi="Arial" w:cs="Arial"/>
+          <w:sz w:val="28"/>
+        </w:rPr>
+        <w:tab/>
+      </w:r>
+      <w:proofErr w:type="spellStart"/>
+      <w:r>
+        <w:rPr>
+          <w:rFonts w:ascii="Arial" w:eastAsia="Arial" w:hAnsi="Arial" w:cs="Arial"/>
+          <w:sz w:val="28"/>
+        </w:rPr>
+        <w:t>tipo_parte</w:t>
+      </w:r>
+      <w:proofErr w:type="spellEnd"/>
+      <w:r>
+        <w:rPr>
+          <w:rFonts w:ascii="Arial" w:eastAsia="Arial" w:hAnsi="Arial" w:cs="Arial"/>
+          <w:sz w:val="28"/>
+        </w:rPr>
+        <w:t xml:space="preserve"> </w:t>
+      </w:r>
+      <w:proofErr w:type="gramStart"/>
+      <w:r>
+        <w:rPr>
+          <w:rFonts w:ascii="Arial" w:eastAsia="Arial" w:hAnsi="Arial" w:cs="Arial"/>
+          <w:sz w:val="28"/>
+        </w:rPr>
+        <w:t>VARCHAR(</w:t>
+      </w:r>
+      <w:proofErr w:type="gramEnd"/>
+      <w:r>
+        <w:rPr>
+          <w:rFonts w:ascii="Arial" w:eastAsia="Arial" w:hAnsi="Arial" w:cs="Arial"/>
+          <w:sz w:val="28"/>
+        </w:rPr>
+        <w:t>255) NOT NULL,</w:t>
+      </w:r>
+    </w:p>
+    <w:p>
+      <w:pPr>
+        <w:rPr>
+          <w:rFonts w:ascii="Arial" w:eastAsia="Arial" w:hAnsi="Arial" w:cs="Arial"/>
+          <w:sz w:val="28"/>
+        </w:rPr>
+      </w:pPr>
+      <w:r>
+        <w:rPr>
+          <w:rFonts w:ascii="Arial" w:eastAsia="Arial" w:hAnsi="Arial" w:cs="Arial"/>
+          <w:sz w:val="28"/>
+        </w:rPr>
+        <w:tab/>
+      </w:r>
+      <w:proofErr w:type="spellStart"/>
+      <w:r>
+        <w:rPr>
+          <w:rFonts w:ascii="Arial" w:eastAsia="Arial" w:hAnsi="Arial" w:cs="Arial"/>
+          <w:sz w:val="28"/>
+        </w:rPr>
+        <w:t>tipo_participacao</w:t>
+      </w:r>
+      <w:proofErr w:type="spellEnd"/>
+      <w:r>
+        <w:rPr>
+          <w:rFonts w:ascii="Arial" w:eastAsia="Arial" w:hAnsi="Arial" w:cs="Arial"/>
+          <w:sz w:val="28"/>
+        </w:rPr>
+        <w:t xml:space="preserve"> </w:t>
+      </w:r>
+      <w:proofErr w:type="gramStart"/>
+      <w:r>
+        <w:rPr>
+          <w:rFonts w:ascii="Arial" w:eastAsia="Arial" w:hAnsi="Arial" w:cs="Arial"/>
+          <w:sz w:val="28"/>
+        </w:rPr>
+        <w:t>VARCHAR(</w:t>
+      </w:r>
+      <w:proofErr w:type="gramEnd"/>
+      <w:r>
+        <w:rPr>
+          <w:rFonts w:ascii="Arial" w:eastAsia="Arial" w:hAnsi="Arial" w:cs="Arial"/>
+          <w:sz w:val="28"/>
+        </w:rPr>
+        <w:t>255) NOT NULL,</w:t>
+      </w:r>
+    </w:p>
+    <w:p>
+      <w:pPr>
+        <w:rPr>
+          <w:rFonts w:ascii="Arial" w:eastAsia="Arial" w:hAnsi="Arial" w:cs="Arial"/>
+          <w:sz w:val="28"/>
+          <w:lang w:val="en-US"/>
+        </w:rPr>
+      </w:pPr>
+      <w:r>
+        <w:rPr>
+          <w:rFonts w:ascii="Arial" w:eastAsia="Arial" w:hAnsi="Arial" w:cs="Arial"/>
+          <w:sz w:val="28"/>
+        </w:rPr>
+        <w:tab/>
+      </w:r>
+      <w:proofErr w:type="spellStart"/>
+      <w:r>
+        <w:rPr>
+          <w:rFonts w:ascii="Arial" w:eastAsia="Arial" w:hAnsi="Arial" w:cs="Arial"/>
+          <w:sz w:val="28"/>
+          <w:lang w:val="en-US"/>
+        </w:rPr>
+        <w:t>situacao</w:t>
+      </w:r>
+      <w:proofErr w:type="spellEnd"/>
+      <w:r>
+        <w:rPr>
+          <w:rFonts w:ascii="Arial" w:eastAsia="Arial" w:hAnsi="Arial" w:cs="Arial"/>
+          <w:sz w:val="28"/>
+          <w:lang w:val="en-US"/>
+        </w:rPr>
+        <w:t xml:space="preserve"> </w:t>
+      </w:r>
+      <w:proofErr w:type="gramStart"/>
+      <w:r>
+        <w:rPr>
+          <w:rFonts w:ascii="Arial" w:eastAsia="Arial" w:hAnsi="Arial" w:cs="Arial"/>
+          <w:sz w:val="28"/>
+          <w:lang w:val="en-US"/>
+        </w:rPr>
+        <w:t>VARCHAR(</w:t>
+      </w:r>
+      <w:proofErr w:type="gramEnd"/>
+      <w:r>
+        <w:rPr>
+          <w:rFonts w:ascii="Arial" w:eastAsia="Arial" w:hAnsi="Arial" w:cs="Arial"/>
+          <w:sz w:val="28"/>
+          <w:lang w:val="en-US"/>
+        </w:rPr>
+        <w:t>255),</w:t>
+      </w:r>
+    </w:p>
+    <w:p>
+      <w:pPr>
+        <w:rPr>
+          <w:rFonts w:ascii="Arial" w:eastAsia="Arial" w:hAnsi="Arial" w:cs="Arial"/>
+          <w:sz w:val="28"/>
+          <w:lang w:val="en-US"/>
+        </w:rPr>
+      </w:pPr>
+      <w:r>
+        <w:rPr>
+          <w:rFonts w:ascii="Arial" w:eastAsia="Arial" w:hAnsi="Arial" w:cs="Arial"/>
+          <w:sz w:val="28"/>
+          <w:lang w:val="en-US"/>
+        </w:rPr>
+        <w:tab/>
+      </w:r>
+      <w:proofErr w:type="spellStart"/>
+      <w:r>
+        <w:rPr>
+          <w:rFonts w:ascii="Arial" w:eastAsia="Arial" w:hAnsi="Arial" w:cs="Arial"/>
+          <w:sz w:val="28"/>
+          <w:lang w:val="en-US"/>
+        </w:rPr>
+        <w:t>nome</w:t>
+      </w:r>
+      <w:proofErr w:type="spellEnd"/>
+      <w:r>
+        <w:rPr>
+          <w:rFonts w:ascii="Arial" w:eastAsia="Arial" w:hAnsi="Arial" w:cs="Arial"/>
+          <w:sz w:val="28"/>
+          <w:lang w:val="en-US"/>
+        </w:rPr>
+        <w:t xml:space="preserve"> </w:t>
+      </w:r>
+      <w:proofErr w:type="gramStart"/>
+      <w:r>
+        <w:rPr>
+          <w:rFonts w:ascii="Arial" w:eastAsia="Arial" w:hAnsi="Arial" w:cs="Arial"/>
+          <w:sz w:val="28"/>
+          <w:lang w:val="en-US"/>
+        </w:rPr>
+        <w:t>VARCHAR(</w:t>
+      </w:r>
+      <w:proofErr w:type="gramEnd"/>
+      <w:r>
+        <w:rPr>
+          <w:rFonts w:ascii="Arial" w:eastAsia="Arial" w:hAnsi="Arial" w:cs="Arial"/>
+          <w:sz w:val="28"/>
+          <w:lang w:val="en-US"/>
+        </w:rPr>
+        <w:t>255)</w:t>
+      </w:r>
+    </w:p>
+    <w:p>
+      <w:pPr>
+        <w:rPr>
+          <w:rFonts w:ascii="Arial" w:eastAsia="Arial" w:hAnsi="Arial" w:cs="Arial"/>
+          <w:sz w:val="28"/>
+          <w:lang w:val="en-US"/>
+        </w:rPr>
+      </w:pPr>
+      <w:r>
+        <w:rPr>
+          <w:rFonts w:ascii="Arial" w:eastAsia="Arial" w:hAnsi="Arial" w:cs="Arial"/>
+          <w:sz w:val="28"/>
+          <w:lang w:val="en-US"/>
+        </w:rPr>
+        <w:t>);</w:t>
+      </w:r>
+    </w:p>
+    <w:p>
+      <w:pPr>
+        <w:rPr>
+          <w:rFonts w:ascii="Arial" w:eastAsia="Arial" w:hAnsi="Arial" w:cs="Arial"/>
+          <w:sz w:val="28"/>
+          <w:lang w:val="en-US"/>
+        </w:rPr>
+      </w:pPr>
+    </w:p>
+    <w:p>
+      <w:pPr>
+        <w:rPr>
+          <w:rFonts w:ascii="Arial" w:eastAsia="Arial" w:hAnsi="Arial" w:cs="Arial"/>
+          <w:sz w:val="28"/>
+          <w:lang w:val="en-US"/>
+        </w:rPr>
+      </w:pPr>
+      <w:r>
+        <w:rPr>
+          <w:rFonts w:ascii="Arial" w:eastAsia="Arial" w:hAnsi="Arial" w:cs="Arial"/>
+          <w:sz w:val="28"/>
+          <w:lang w:val="en-US"/>
+        </w:rPr>
+        <w:t xml:space="preserve">CREATE TABLE </w:t>
+      </w:r>
+      <w:proofErr w:type="gramStart"/>
+      <w:r>
+        <w:rPr>
+          <w:rFonts w:ascii="Arial" w:eastAsia="Arial" w:hAnsi="Arial" w:cs="Arial"/>
+          <w:sz w:val="28"/>
+          <w:lang w:val="en-US"/>
+        </w:rPr>
+        <w:t>AUDIENCIA(</w:t>
+      </w:r>
+      <w:proofErr w:type="gramEnd"/>
+    </w:p>
+    <w:p>
+      <w:pPr>
+        <w:rPr>
+          <w:rFonts w:ascii="Arial" w:eastAsia="Arial" w:hAnsi="Arial" w:cs="Arial"/>
+          <w:sz w:val="28"/>
+          <w:lang w:val="en-US"/>
+        </w:rPr>
+      </w:pPr>
+      <w:r>
+        <w:rPr>
+          <w:rFonts w:ascii="Arial" w:eastAsia="Arial" w:hAnsi="Arial" w:cs="Arial"/>
+          <w:sz w:val="28"/>
+          <w:lang w:val="en-US"/>
+        </w:rPr>
+        <w:tab/>
+        <w:t>id SERIAL PRIMARY KEY,</w:t>
+      </w:r>
+    </w:p>
+    <w:p>
+      <w:pPr>
+        <w:rPr>
+          <w:rFonts w:ascii="Arial" w:eastAsia="Arial" w:hAnsi="Arial" w:cs="Arial"/>
+          <w:sz w:val="28"/>
+        </w:rPr>
+      </w:pPr>
+      <w:r>
+        <w:rPr>
+          <w:rFonts w:ascii="Arial" w:eastAsia="Arial" w:hAnsi="Arial" w:cs="Arial"/>
+          <w:sz w:val="28"/>
+          <w:lang w:val="en-US"/>
+        </w:rPr>
+        <w:tab/>
+      </w:r>
+      <w:proofErr w:type="spellStart"/>
+      <w:r>
+        <w:rPr>
+          <w:rFonts w:ascii="Arial" w:eastAsia="Arial" w:hAnsi="Arial" w:cs="Arial"/>
+          <w:sz w:val="28"/>
+        </w:rPr>
+        <w:t>processo_</w:t>
+      </w:r>
+      <w:proofErr w:type="gramStart"/>
+      <w:r>
+        <w:rPr>
+          <w:rFonts w:ascii="Arial" w:eastAsia="Arial" w:hAnsi="Arial" w:cs="Arial"/>
+          <w:sz w:val="28"/>
+        </w:rPr>
+        <w:t>id</w:t>
+      </w:r>
+      <w:proofErr w:type="spellEnd"/>
+      <w:r>
+        <w:rPr>
+          <w:rFonts w:ascii="Arial" w:eastAsia="Arial" w:hAnsi="Arial" w:cs="Arial"/>
+          <w:sz w:val="28"/>
+        </w:rPr>
+        <w:t xml:space="preserve">  INTEGER</w:t>
+      </w:r>
+      <w:proofErr w:type="gramEnd"/>
+      <w:r>
+        <w:rPr>
+          <w:rFonts w:ascii="Arial" w:eastAsia="Arial" w:hAnsi="Arial" w:cs="Arial"/>
+          <w:sz w:val="28"/>
+        </w:rPr>
+        <w:t xml:space="preserve"> REFERENCES PROCESSO(id), </w:t>
+      </w:r>
+    </w:p>
+    <w:p>
+      <w:pPr>
+        <w:rPr>
+          <w:rFonts w:ascii="Arial" w:eastAsia="Arial" w:hAnsi="Arial" w:cs="Arial"/>
+          <w:sz w:val="28"/>
+        </w:rPr>
+      </w:pPr>
+      <w:r>
+        <w:rPr>
+          <w:rFonts w:ascii="Arial" w:eastAsia="Arial" w:hAnsi="Arial" w:cs="Arial"/>
+          <w:sz w:val="28"/>
+          <w:lang w:val="en-US"/>
+        </w:rPr>
+        <w:tab/>
+      </w:r>
+      <w:proofErr w:type="spellStart"/>
+      <w:r>
+        <w:rPr>
+          <w:rFonts w:ascii="Arial" w:eastAsia="Arial" w:hAnsi="Arial" w:cs="Arial"/>
+          <w:sz w:val="28"/>
+        </w:rPr>
+        <w:t>notificacao</w:t>
+      </w:r>
+      <w:r>
+        <w:rPr>
+          <w:rFonts w:ascii="Arial" w:eastAsia="Arial" w:hAnsi="Arial" w:cs="Arial"/>
+          <w:sz w:val="28"/>
+        </w:rPr>
+        <w:t>_</w:t>
+      </w:r>
+      <w:proofErr w:type="gramStart"/>
+      <w:r>
+        <w:rPr>
+          <w:rFonts w:ascii="Arial" w:eastAsia="Arial" w:hAnsi="Arial" w:cs="Arial"/>
+          <w:sz w:val="28"/>
+        </w:rPr>
+        <w:t>id</w:t>
+      </w:r>
+      <w:proofErr w:type="spellEnd"/>
+      <w:r>
+        <w:rPr>
+          <w:rFonts w:ascii="Arial" w:eastAsia="Arial" w:hAnsi="Arial" w:cs="Arial"/>
+          <w:sz w:val="28"/>
+        </w:rPr>
+        <w:t xml:space="preserve">  INTEGER</w:t>
+      </w:r>
+      <w:proofErr w:type="gramEnd"/>
+      <w:r>
+        <w:rPr>
+          <w:rFonts w:ascii="Arial" w:eastAsia="Arial" w:hAnsi="Arial" w:cs="Arial"/>
+          <w:sz w:val="28"/>
+        </w:rPr>
+        <w:t xml:space="preserve"> REFERENCES </w:t>
+      </w:r>
+      <w:r>
+        <w:rPr>
+          <w:rFonts w:ascii="Arial" w:eastAsia="Arial" w:hAnsi="Arial" w:cs="Arial"/>
+          <w:sz w:val="28"/>
+        </w:rPr>
+        <w:t>NOT</w:t>
       </w:r>
       <w:bookmarkStart w:id="0" w:name="_GoBack"/>
       <w:bookmarkEnd w:id="0"/>
-    </w:p>
-    <w:p>
-      <w:pPr>
-        <w:rPr>
-          <w:rFonts w:ascii="Arial" w:eastAsia="Arial" w:hAnsi="Arial" w:cs="Arial"/>
-          <w:sz w:val="28"/>
-        </w:rPr>
-      </w:pPr>
-      <w:r>
-        <w:rPr>
-          <w:rFonts w:ascii="Arial" w:eastAsia="Arial" w:hAnsi="Arial" w:cs="Arial"/>
-          <w:sz w:val="28"/>
-        </w:rPr>
-        <w:tab/>
-      </w:r>
-      <w:proofErr w:type="spellStart"/>
-      <w:r>
-        <w:rPr>
-          <w:rFonts w:ascii="Arial" w:eastAsia="Arial" w:hAnsi="Arial" w:cs="Arial"/>
-          <w:sz w:val="28"/>
-        </w:rPr>
-        <w:t>cliente_id</w:t>
-      </w:r>
-      <w:proofErr w:type="spellEnd"/>
-      <w:r>
-        <w:rPr>
-          <w:rFonts w:ascii="Arial" w:eastAsia="Arial" w:hAnsi="Arial" w:cs="Arial"/>
-          <w:sz w:val="28"/>
+      <w:r>
+        <w:rPr>
+          <w:rFonts w:ascii="Arial" w:eastAsia="Arial" w:hAnsi="Arial" w:cs="Arial"/>
+          <w:sz w:val="28"/>
+        </w:rPr>
+        <w:t>IFICACAO(</w:t>
+      </w:r>
+      <w:r>
+        <w:rPr>
+          <w:rFonts w:ascii="Arial" w:eastAsia="Arial" w:hAnsi="Arial" w:cs="Arial"/>
+          <w:sz w:val="28"/>
+        </w:rPr>
+        <w:t xml:space="preserve">id), </w:t>
+      </w:r>
+    </w:p>
+    <w:p>
+      <w:pPr>
+        <w:rPr>
+          <w:rFonts w:ascii="Arial" w:eastAsia="Arial" w:hAnsi="Arial" w:cs="Arial"/>
+          <w:sz w:val="28"/>
+          <w:lang w:val="en-US"/>
+        </w:rPr>
+      </w:pPr>
+      <w:r>
+        <w:rPr>
+          <w:rFonts w:ascii="Arial" w:eastAsia="Arial" w:hAnsi="Arial" w:cs="Arial"/>
+          <w:sz w:val="28"/>
+        </w:rPr>
+        <w:tab/>
+      </w:r>
+      <w:proofErr w:type="spellStart"/>
+      <w:r>
+        <w:rPr>
+          <w:rFonts w:ascii="Arial" w:eastAsia="Arial" w:hAnsi="Arial" w:cs="Arial"/>
+          <w:sz w:val="28"/>
+          <w:lang w:val="en-US"/>
+        </w:rPr>
+        <w:t>tipo</w:t>
+      </w:r>
+      <w:proofErr w:type="spellEnd"/>
+      <w:r>
+        <w:rPr>
+          <w:rFonts w:ascii="Arial" w:eastAsia="Arial" w:hAnsi="Arial" w:cs="Arial"/>
+          <w:sz w:val="28"/>
+          <w:lang w:val="en-US"/>
         </w:rPr>
         <w:t xml:space="preserve"> </w:t>
       </w:r>
-      <w:r>
-        <w:rPr>
-          <w:rFonts w:ascii="Arial" w:eastAsia="Arial" w:hAnsi="Arial" w:cs="Arial"/>
-          <w:sz w:val="28"/>
-        </w:rPr>
-        <w:t xml:space="preserve">INTEGER REFERENCES </w:t>
-      </w:r>
-      <w:proofErr w:type="gramStart"/>
-      <w:r>
-        <w:rPr>
-          <w:rFonts w:ascii="Arial" w:eastAsia="Arial" w:hAnsi="Arial" w:cs="Arial"/>
-          <w:sz w:val="28"/>
-        </w:rPr>
-        <w:t>CLIENTE(</w:t>
-      </w:r>
-      <w:proofErr w:type="gramEnd"/>
-      <w:r>
-        <w:rPr>
-          <w:rFonts w:ascii="Arial" w:eastAsia="Arial" w:hAnsi="Arial" w:cs="Arial"/>
-          <w:sz w:val="28"/>
-        </w:rPr>
-        <w:t xml:space="preserve">id), </w:t>
-      </w:r>
-    </w:p>
-    <w:p>
-      <w:pPr>
-        <w:rPr>
-          <w:rFonts w:ascii="Arial" w:eastAsia="Arial" w:hAnsi="Arial" w:cs="Arial"/>
-          <w:sz w:val="28"/>
-          <w:lang w:val="en-US"/>
-        </w:rPr>
-      </w:pPr>
-      <w:r>
-        <w:rPr>
-          <w:rFonts w:ascii="Arial" w:eastAsia="Arial" w:hAnsi="Arial" w:cs="Arial"/>
-          <w:sz w:val="28"/>
-        </w:rPr>
-        <w:tab/>
-      </w:r>
-      <w:proofErr w:type="gramStart"/>
-      <w:r>
-        <w:rPr>
-          <w:rFonts w:ascii="Arial" w:eastAsia="Arial" w:hAnsi="Arial" w:cs="Arial"/>
-          <w:sz w:val="28"/>
-          <w:lang w:val="en-US"/>
-        </w:rPr>
-        <w:t>status  BOOLEAN</w:t>
-      </w:r>
-      <w:proofErr w:type="gramEnd"/>
-      <w:r>
-        <w:rPr>
-          <w:rFonts w:ascii="Arial" w:eastAsia="Arial" w:hAnsi="Arial" w:cs="Arial"/>
-          <w:sz w:val="28"/>
-          <w:lang w:val="en-US"/>
-        </w:rPr>
-        <w:t xml:space="preserve">,  </w:t>
-      </w:r>
-    </w:p>
-    <w:p>
-      <w:pPr>
-        <w:rPr>
-          <w:rFonts w:ascii="Arial" w:eastAsia="Arial" w:hAnsi="Arial" w:cs="Arial"/>
-          <w:sz w:val="28"/>
-          <w:lang w:val="en-US"/>
-        </w:rPr>
-      </w:pPr>
-      <w:r>
-        <w:rPr>
-          <w:rFonts w:ascii="Arial" w:eastAsia="Arial" w:hAnsi="Arial" w:cs="Arial"/>
-          <w:sz w:val="28"/>
-          <w:lang w:val="en-US"/>
-        </w:rPr>
-        <w:tab/>
-      </w:r>
-      <w:proofErr w:type="spellStart"/>
-      <w:r>
-        <w:rPr>
-          <w:rFonts w:ascii="Arial" w:eastAsia="Arial" w:hAnsi="Arial" w:cs="Arial"/>
-          <w:sz w:val="28"/>
-          <w:lang w:val="en-US"/>
-        </w:rPr>
-        <w:t>data_atuacao</w:t>
-      </w:r>
-      <w:proofErr w:type="spellEnd"/>
-      <w:r>
-        <w:rPr>
-          <w:rFonts w:ascii="Arial" w:eastAsia="Arial" w:hAnsi="Arial" w:cs="Arial"/>
-          <w:sz w:val="28"/>
-          <w:lang w:val="en-US"/>
-        </w:rPr>
-        <w:t xml:space="preserve">  DATE NOT NULL,</w:t>
-      </w:r>
-    </w:p>
-    <w:p>
-      <w:pPr>
-        <w:rPr>
-          <w:rFonts w:ascii="Arial" w:eastAsia="Arial" w:hAnsi="Arial" w:cs="Arial"/>
-          <w:sz w:val="28"/>
-          <w:lang w:val="en-US"/>
-        </w:rPr>
-      </w:pPr>
-      <w:r>
-        <w:rPr>
-          <w:rFonts w:ascii="Arial" w:eastAsia="Arial" w:hAnsi="Arial" w:cs="Arial"/>
-          <w:sz w:val="28"/>
-          <w:lang w:val="en-US"/>
-        </w:rPr>
-        <w:tab/>
-      </w:r>
-      <w:proofErr w:type="spellStart"/>
-      <w:proofErr w:type="gramStart"/>
-      <w:r>
-        <w:rPr>
-          <w:rFonts w:ascii="Arial" w:eastAsia="Arial" w:hAnsi="Arial" w:cs="Arial"/>
-          <w:sz w:val="28"/>
-          <w:lang w:val="en-US"/>
-        </w:rPr>
-        <w:t>numero</w:t>
-      </w:r>
-      <w:proofErr w:type="spellEnd"/>
-      <w:r>
-        <w:rPr>
-          <w:rFonts w:ascii="Arial" w:eastAsia="Arial" w:hAnsi="Arial" w:cs="Arial"/>
-          <w:sz w:val="28"/>
-          <w:lang w:val="en-US"/>
-        </w:rPr>
-        <w:t xml:space="preserve">  varchar</w:t>
-      </w:r>
-      <w:proofErr w:type="gramEnd"/>
-      <w:r>
-        <w:rPr>
-          <w:rFonts w:ascii="Arial" w:eastAsia="Arial" w:hAnsi="Arial" w:cs="Arial"/>
-          <w:sz w:val="28"/>
-          <w:lang w:val="en-US"/>
-        </w:rPr>
-        <w:t>(255)  UNIQUE NOT NULL,</w:t>
-      </w:r>
-    </w:p>
-    <w:p>
-      <w:pPr>
-        <w:rPr>
-          <w:rFonts w:ascii="Arial" w:eastAsia="Arial" w:hAnsi="Arial" w:cs="Arial"/>
-          <w:sz w:val="28"/>
-          <w:lang w:val="en-US"/>
-        </w:rPr>
-      </w:pPr>
-      <w:r>
-        <w:rPr>
-          <w:rFonts w:ascii="Arial" w:eastAsia="Arial" w:hAnsi="Arial" w:cs="Arial"/>
-          <w:sz w:val="28"/>
-          <w:lang w:val="en-US"/>
-        </w:rPr>
-        <w:tab/>
-      </w:r>
-      <w:proofErr w:type="spellStart"/>
-      <w:r>
-        <w:rPr>
-          <w:rFonts w:ascii="Arial" w:eastAsia="Arial" w:hAnsi="Arial" w:cs="Arial"/>
-          <w:sz w:val="28"/>
-          <w:lang w:val="en-US"/>
-        </w:rPr>
-        <w:t>classe_judicial</w:t>
+      <w:proofErr w:type="gramStart"/>
+      <w:r>
+        <w:rPr>
+          <w:rFonts w:ascii="Arial" w:eastAsia="Arial" w:hAnsi="Arial" w:cs="Arial"/>
+          <w:sz w:val="28"/>
+          <w:lang w:val="en-US"/>
+        </w:rPr>
+        <w:t>VARCHAR(</w:t>
+      </w:r>
+      <w:proofErr w:type="gramEnd"/>
+      <w:r>
+        <w:rPr>
+          <w:rFonts w:ascii="Arial" w:eastAsia="Arial" w:hAnsi="Arial" w:cs="Arial"/>
+          <w:sz w:val="28"/>
+          <w:lang w:val="en-US"/>
+        </w:rPr>
+        <w:t xml:space="preserve">255) NOT NULL, </w:t>
+      </w:r>
+    </w:p>
+    <w:p>
+      <w:pPr>
+        <w:rPr>
+          <w:rFonts w:ascii="Arial" w:eastAsia="Arial" w:hAnsi="Arial" w:cs="Arial"/>
+          <w:sz w:val="28"/>
+          <w:lang w:val="en-US"/>
+        </w:rPr>
+      </w:pPr>
+      <w:r>
+        <w:rPr>
+          <w:rFonts w:ascii="Arial" w:eastAsia="Arial" w:hAnsi="Arial" w:cs="Arial"/>
+          <w:sz w:val="28"/>
+          <w:lang w:val="en-US"/>
+        </w:rPr>
+        <w:tab/>
+      </w:r>
+      <w:proofErr w:type="spellStart"/>
+      <w:r>
+        <w:rPr>
+          <w:rFonts w:ascii="Arial" w:eastAsia="Arial" w:hAnsi="Arial" w:cs="Arial"/>
+          <w:sz w:val="28"/>
+          <w:lang w:val="en-US"/>
+        </w:rPr>
+        <w:t>data_audiencia</w:t>
+      </w:r>
+      <w:proofErr w:type="spellEnd"/>
+      <w:r>
+        <w:rPr>
+          <w:rFonts w:ascii="Arial" w:eastAsia="Arial" w:hAnsi="Arial" w:cs="Arial"/>
+          <w:sz w:val="28"/>
+          <w:lang w:val="en-US"/>
+        </w:rPr>
+        <w:t xml:space="preserve"> DATE,</w:t>
+      </w:r>
+    </w:p>
+    <w:p>
+      <w:pPr>
+        <w:rPr>
+          <w:rFonts w:ascii="Arial" w:eastAsia="Arial" w:hAnsi="Arial" w:cs="Arial"/>
+          <w:sz w:val="28"/>
+          <w:lang w:val="en-US"/>
+        </w:rPr>
+      </w:pPr>
+      <w:r>
+        <w:rPr>
+          <w:rFonts w:ascii="Arial" w:eastAsia="Arial" w:hAnsi="Arial" w:cs="Arial"/>
+          <w:sz w:val="28"/>
+          <w:lang w:val="en-US"/>
+        </w:rPr>
+        <w:tab/>
+        <w:t xml:space="preserve">status </w:t>
+      </w:r>
+      <w:proofErr w:type="gramStart"/>
+      <w:r>
+        <w:rPr>
+          <w:rFonts w:ascii="Arial" w:eastAsia="Arial" w:hAnsi="Arial" w:cs="Arial"/>
+          <w:sz w:val="28"/>
+          <w:lang w:val="en-US"/>
+        </w:rPr>
+        <w:t>VARCHAR(</w:t>
+      </w:r>
+      <w:proofErr w:type="gramEnd"/>
+      <w:r>
+        <w:rPr>
+          <w:rFonts w:ascii="Arial" w:eastAsia="Arial" w:hAnsi="Arial" w:cs="Arial"/>
+          <w:sz w:val="28"/>
+          <w:lang w:val="en-US"/>
+        </w:rPr>
+        <w:t>255),</w:t>
+      </w:r>
+    </w:p>
+    <w:p>
+      <w:pPr>
+        <w:rPr>
+          <w:rFonts w:ascii="Arial" w:eastAsia="Arial" w:hAnsi="Arial" w:cs="Arial"/>
+          <w:sz w:val="28"/>
+          <w:lang w:val="en-US"/>
+        </w:rPr>
+      </w:pPr>
+      <w:r>
+        <w:rPr>
+          <w:rFonts w:ascii="Arial" w:eastAsia="Arial" w:hAnsi="Arial" w:cs="Arial"/>
+          <w:sz w:val="28"/>
+          <w:lang w:val="en-US"/>
+        </w:rPr>
+        <w:tab/>
+      </w:r>
+      <w:proofErr w:type="spellStart"/>
+      <w:r>
+        <w:rPr>
+          <w:rFonts w:ascii="Arial" w:eastAsia="Arial" w:hAnsi="Arial" w:cs="Arial"/>
+          <w:sz w:val="28"/>
+          <w:lang w:val="en-US"/>
+        </w:rPr>
+        <w:t>vara</w:t>
       </w:r>
       <w:proofErr w:type="spellEnd"/>
       <w:r>
@@ -3211,33 +4206,33 @@
           <w:sz w:val="28"/>
           <w:lang w:val="en-US"/>
         </w:rPr>
-        <w:t>255) NOT NULL,</w:t>
-      </w:r>
-    </w:p>
-    <w:p>
-      <w:pPr>
-        <w:rPr>
-          <w:rFonts w:ascii="Arial" w:eastAsia="Arial" w:hAnsi="Arial" w:cs="Arial"/>
-          <w:sz w:val="28"/>
-          <w:lang w:val="en-US"/>
-        </w:rPr>
-      </w:pPr>
-      <w:r>
-        <w:rPr>
-          <w:rFonts w:ascii="Arial" w:eastAsia="Arial" w:hAnsi="Arial" w:cs="Arial"/>
-          <w:sz w:val="28"/>
-          <w:lang w:val="en-US"/>
-        </w:rPr>
-        <w:tab/>
-      </w:r>
-      <w:proofErr w:type="spellStart"/>
-      <w:r>
-        <w:rPr>
-          <w:rFonts w:ascii="Arial" w:eastAsia="Arial" w:hAnsi="Arial" w:cs="Arial"/>
-          <w:sz w:val="28"/>
-          <w:lang w:val="en-US"/>
-        </w:rPr>
-        <w:t>orgao_julgador</w:t>
+        <w:t xml:space="preserve">255) NOT NULL, </w:t>
+      </w:r>
+    </w:p>
+    <w:p>
+      <w:pPr>
+        <w:rPr>
+          <w:rFonts w:ascii="Arial" w:eastAsia="Arial" w:hAnsi="Arial" w:cs="Arial"/>
+          <w:sz w:val="28"/>
+          <w:lang w:val="en-US"/>
+        </w:rPr>
+      </w:pPr>
+      <w:r>
+        <w:rPr>
+          <w:rFonts w:ascii="Arial" w:eastAsia="Arial" w:hAnsi="Arial" w:cs="Arial"/>
+          <w:sz w:val="28"/>
+          <w:lang w:val="en-US"/>
+        </w:rPr>
+        <w:tab/>
+      </w:r>
+      <w:proofErr w:type="spellStart"/>
+      <w:r>
+        <w:rPr>
+          <w:rFonts w:ascii="Arial" w:eastAsia="Arial" w:hAnsi="Arial" w:cs="Arial"/>
+          <w:sz w:val="28"/>
+          <w:lang w:val="en-US"/>
+        </w:rPr>
+        <w:t>orgao</w:t>
       </w:r>
       <w:proofErr w:type="spellEnd"/>
       <w:r>
@@ -3264,32 +4259,188 @@
           <w:sz w:val="28"/>
           <w:lang w:val="en-US"/>
         </w:rPr>
-        <w:t>255) NOT NULL,</w:t>
-      </w:r>
-    </w:p>
-    <w:p>
-      <w:pPr>
-        <w:rPr>
-          <w:rFonts w:ascii="Arial" w:eastAsia="Arial" w:hAnsi="Arial" w:cs="Arial"/>
-          <w:sz w:val="28"/>
-          <w:lang w:val="en-US"/>
-        </w:rPr>
-      </w:pPr>
-      <w:r>
-        <w:rPr>
-          <w:rFonts w:ascii="Arial" w:eastAsia="Arial" w:hAnsi="Arial" w:cs="Arial"/>
-          <w:sz w:val="28"/>
-          <w:lang w:val="en-US"/>
-        </w:rPr>
-        <w:tab/>
-        <w:t xml:space="preserve">comarca </w:t>
-      </w:r>
-      <w:proofErr w:type="gramStart"/>
-      <w:r>
-        <w:rPr>
-          <w:rFonts w:ascii="Arial" w:eastAsia="Arial" w:hAnsi="Arial" w:cs="Arial"/>
-          <w:sz w:val="28"/>
-          <w:lang w:val="en-US"/>
+        <w:t>255) NOT NULL</w:t>
+      </w:r>
+    </w:p>
+    <w:p>
+      <w:pPr>
+        <w:rPr>
+          <w:rFonts w:ascii="Arial" w:eastAsia="Arial" w:hAnsi="Arial" w:cs="Arial"/>
+          <w:sz w:val="28"/>
+          <w:lang w:val="en-US"/>
+        </w:rPr>
+      </w:pPr>
+      <w:r>
+        <w:rPr>
+          <w:rFonts w:ascii="Arial" w:eastAsia="Arial" w:hAnsi="Arial" w:cs="Arial"/>
+          <w:sz w:val="28"/>
+          <w:lang w:val="en-US"/>
+        </w:rPr>
+        <w:t>);</w:t>
+      </w:r>
+    </w:p>
+    <w:p>
+      <w:pPr>
+        <w:rPr>
+          <w:rFonts w:ascii="Arial" w:eastAsia="Arial" w:hAnsi="Arial" w:cs="Arial"/>
+          <w:sz w:val="28"/>
+          <w:lang w:val="en-US"/>
+        </w:rPr>
+      </w:pPr>
+    </w:p>
+    <w:p>
+      <w:pPr>
+        <w:rPr>
+          <w:rFonts w:ascii="Arial" w:eastAsia="Arial" w:hAnsi="Arial" w:cs="Arial"/>
+          <w:sz w:val="28"/>
+          <w:lang w:val="en-US"/>
+        </w:rPr>
+      </w:pPr>
+    </w:p>
+    <w:p>
+      <w:pPr>
+        <w:rPr>
+          <w:rFonts w:ascii="Arial" w:eastAsia="Arial" w:hAnsi="Arial" w:cs="Arial"/>
+          <w:sz w:val="28"/>
+          <w:lang w:val="en-US"/>
+        </w:rPr>
+      </w:pPr>
+    </w:p>
+    <w:p>
+      <w:pPr>
+        <w:rPr>
+          <w:rFonts w:ascii="Arial" w:eastAsia="Arial" w:hAnsi="Arial" w:cs="Arial"/>
+          <w:sz w:val="28"/>
+          <w:lang w:val="en-US"/>
+        </w:rPr>
+      </w:pPr>
+      <w:r>
+        <w:rPr>
+          <w:rFonts w:ascii="Arial" w:eastAsia="Arial" w:hAnsi="Arial" w:cs="Arial"/>
+          <w:sz w:val="28"/>
+          <w:lang w:val="en-US"/>
+        </w:rPr>
+        <w:t xml:space="preserve">CREATE TABLE </w:t>
+      </w:r>
+      <w:proofErr w:type="gramStart"/>
+      <w:r>
+        <w:rPr>
+          <w:rFonts w:ascii="Arial" w:eastAsia="Arial" w:hAnsi="Arial" w:cs="Arial"/>
+          <w:sz w:val="28"/>
+          <w:lang w:val="en-US"/>
+        </w:rPr>
+        <w:t>DESPESA(</w:t>
+      </w:r>
+      <w:proofErr w:type="gramEnd"/>
+    </w:p>
+    <w:p>
+      <w:pPr>
+        <w:rPr>
+          <w:rFonts w:ascii="Arial" w:eastAsia="Arial" w:hAnsi="Arial" w:cs="Arial"/>
+          <w:sz w:val="28"/>
+          <w:lang w:val="en-US"/>
+        </w:rPr>
+      </w:pPr>
+      <w:r>
+        <w:rPr>
+          <w:rFonts w:ascii="Arial" w:eastAsia="Arial" w:hAnsi="Arial" w:cs="Arial"/>
+          <w:sz w:val="28"/>
+          <w:lang w:val="en-US"/>
+        </w:rPr>
+        <w:tab/>
+        <w:t>id SERIAL PRIMARY KEY,</w:t>
+      </w:r>
+    </w:p>
+    <w:p>
+      <w:pPr>
+        <w:rPr>
+          <w:rFonts w:ascii="Arial" w:eastAsia="Arial" w:hAnsi="Arial" w:cs="Arial"/>
+          <w:sz w:val="28"/>
+          <w:lang w:val="en-US"/>
+        </w:rPr>
+      </w:pPr>
+      <w:r>
+        <w:rPr>
+          <w:rFonts w:ascii="Arial" w:eastAsia="Arial" w:hAnsi="Arial" w:cs="Arial"/>
+          <w:sz w:val="28"/>
+          <w:lang w:val="en-US"/>
+        </w:rPr>
+        <w:lastRenderedPageBreak/>
+        <w:tab/>
+      </w:r>
+      <w:proofErr w:type="spellStart"/>
+      <w:r>
+        <w:rPr>
+          <w:rFonts w:ascii="Arial" w:eastAsia="Arial" w:hAnsi="Arial" w:cs="Arial"/>
+          <w:sz w:val="28"/>
+          <w:lang w:val="en-US"/>
+        </w:rPr>
+        <w:t>data_retirada</w:t>
+      </w:r>
+      <w:proofErr w:type="spellEnd"/>
+      <w:r>
+        <w:rPr>
+          <w:rFonts w:ascii="Arial" w:eastAsia="Arial" w:hAnsi="Arial" w:cs="Arial"/>
+          <w:sz w:val="28"/>
+          <w:lang w:val="en-US"/>
+        </w:rPr>
+        <w:t xml:space="preserve"> DATE NOT NULL, </w:t>
+      </w:r>
+    </w:p>
+    <w:p>
+      <w:pPr>
+        <w:rPr>
+          <w:rFonts w:ascii="Arial" w:eastAsia="Arial" w:hAnsi="Arial" w:cs="Arial"/>
+          <w:sz w:val="28"/>
+          <w:lang w:val="en-US"/>
+        </w:rPr>
+      </w:pPr>
+      <w:r>
+        <w:rPr>
+          <w:rFonts w:ascii="Arial" w:eastAsia="Arial" w:hAnsi="Arial" w:cs="Arial"/>
+          <w:sz w:val="28"/>
+          <w:lang w:val="en-US"/>
+        </w:rPr>
+        <w:tab/>
+        <w:t>status Boolean,</w:t>
+      </w:r>
+    </w:p>
+    <w:p>
+      <w:pPr>
+        <w:rPr>
+          <w:rFonts w:ascii="Arial" w:eastAsia="Arial" w:hAnsi="Arial" w:cs="Arial"/>
+          <w:sz w:val="28"/>
+        </w:rPr>
+      </w:pPr>
+      <w:r>
+        <w:rPr>
+          <w:rFonts w:ascii="Arial" w:eastAsia="Arial" w:hAnsi="Arial" w:cs="Arial"/>
+          <w:sz w:val="28"/>
+          <w:lang w:val="en-US"/>
+        </w:rPr>
+        <w:tab/>
+      </w:r>
+      <w:proofErr w:type="spellStart"/>
+      <w:r>
+        <w:rPr>
+          <w:rFonts w:ascii="Arial" w:eastAsia="Arial" w:hAnsi="Arial" w:cs="Arial"/>
+          <w:sz w:val="28"/>
+        </w:rPr>
+        <w:t>centro_custo</w:t>
+      </w:r>
+      <w:proofErr w:type="spellEnd"/>
+      <w:r>
+        <w:rPr>
+          <w:rFonts w:ascii="Arial" w:eastAsia="Arial" w:hAnsi="Arial" w:cs="Arial"/>
+          <w:sz w:val="28"/>
+        </w:rPr>
+        <w:t xml:space="preserve"> </w:t>
+      </w:r>
+      <w:proofErr w:type="gramStart"/>
+      <w:r>
+        <w:rPr>
+          <w:rFonts w:ascii="Arial" w:eastAsia="Arial" w:hAnsi="Arial" w:cs="Arial"/>
+          <w:sz w:val="28"/>
         </w:rPr>
         <w:t>VARCHAR(</w:t>
       </w:r>
@@ -3298,43 +4449,38 @@
         <w:rPr>
           <w:rFonts w:ascii="Arial" w:eastAsia="Arial" w:hAnsi="Arial" w:cs="Arial"/>
           <w:sz w:val="28"/>
-          <w:lang w:val="en-US"/>
-        </w:rPr>
-        <w:t>255) NOT NULL,</w:t>
-      </w:r>
-    </w:p>
-    <w:p>
-      <w:pPr>
-        <w:rPr>
-          <w:rFonts w:ascii="Arial" w:eastAsia="Arial" w:hAnsi="Arial" w:cs="Arial"/>
-          <w:sz w:val="28"/>
-          <w:lang w:val="en-US"/>
-        </w:rPr>
-      </w:pPr>
-      <w:r>
-        <w:rPr>
-          <w:rFonts w:ascii="Arial" w:eastAsia="Arial" w:hAnsi="Arial" w:cs="Arial"/>
-          <w:sz w:val="28"/>
-          <w:lang w:val="en-US"/>
-        </w:rPr>
-        <w:tab/>
-      </w:r>
-      <w:proofErr w:type="spellStart"/>
-      <w:proofErr w:type="gramStart"/>
-      <w:r>
-        <w:rPr>
-          <w:rFonts w:ascii="Arial" w:eastAsia="Arial" w:hAnsi="Arial" w:cs="Arial"/>
-          <w:sz w:val="28"/>
-          <w:lang w:val="en-US"/>
-        </w:rPr>
-        <w:t>decisao</w:t>
-      </w:r>
-      <w:proofErr w:type="spellEnd"/>
-      <w:r>
-        <w:rPr>
-          <w:rFonts w:ascii="Arial" w:eastAsia="Arial" w:hAnsi="Arial" w:cs="Arial"/>
-          <w:sz w:val="28"/>
-          <w:lang w:val="en-US"/>
+        </w:rPr>
+        <w:t>255),</w:t>
+      </w:r>
+    </w:p>
+    <w:p>
+      <w:pPr>
+        <w:rPr>
+          <w:rFonts w:ascii="Arial" w:eastAsia="Arial" w:hAnsi="Arial" w:cs="Arial"/>
+          <w:sz w:val="28"/>
+        </w:rPr>
+      </w:pPr>
+      <w:r>
+        <w:rPr>
+          <w:rFonts w:ascii="Arial" w:eastAsia="Arial" w:hAnsi="Arial" w:cs="Arial"/>
+          <w:sz w:val="28"/>
+        </w:rPr>
+        <w:tab/>
+      </w:r>
+      <w:proofErr w:type="spellStart"/>
+      <w:proofErr w:type="gramStart"/>
+      <w:r>
+        <w:rPr>
+          <w:rFonts w:ascii="Arial" w:eastAsia="Arial" w:hAnsi="Arial" w:cs="Arial"/>
+          <w:sz w:val="28"/>
+        </w:rPr>
+        <w:t>descricao</w:t>
+      </w:r>
+      <w:proofErr w:type="spellEnd"/>
+      <w:r>
+        <w:rPr>
+          <w:rFonts w:ascii="Arial" w:eastAsia="Arial" w:hAnsi="Arial" w:cs="Arial"/>
+          <w:sz w:val="28"/>
         </w:rPr>
         <w:t xml:space="preserve">  VARCHAR</w:t>
       </w:r>
@@ -3343,34 +4489,320 @@
         <w:rPr>
           <w:rFonts w:ascii="Arial" w:eastAsia="Arial" w:hAnsi="Arial" w:cs="Arial"/>
           <w:sz w:val="28"/>
-          <w:lang w:val="en-US"/>
-        </w:rPr>
-        <w:t>(255),</w:t>
-      </w:r>
-    </w:p>
-    <w:p>
-      <w:pPr>
-        <w:rPr>
-          <w:rFonts w:ascii="Arial" w:eastAsia="Arial" w:hAnsi="Arial" w:cs="Arial"/>
-          <w:sz w:val="28"/>
-          <w:lang w:val="en-US"/>
-        </w:rPr>
-      </w:pPr>
-      <w:r>
-        <w:rPr>
-          <w:rFonts w:ascii="Arial" w:eastAsia="Arial" w:hAnsi="Arial" w:cs="Arial"/>
-          <w:sz w:val="28"/>
-          <w:lang w:val="en-US"/>
-        </w:rPr>
-        <w:tab/>
-      </w:r>
-      <w:proofErr w:type="spellStart"/>
-      <w:proofErr w:type="gramStart"/>
-      <w:r>
-        <w:rPr>
-          <w:rFonts w:ascii="Arial" w:eastAsia="Arial" w:hAnsi="Arial" w:cs="Arial"/>
-          <w:sz w:val="28"/>
-          <w:lang w:val="en-US"/>
+        </w:rPr>
+        <w:t>(255) NOT NULL,</w:t>
+      </w:r>
+    </w:p>
+    <w:p>
+      <w:pPr>
+        <w:rPr>
+          <w:rFonts w:ascii="Arial" w:eastAsia="Arial" w:hAnsi="Arial" w:cs="Arial"/>
+          <w:sz w:val="28"/>
+          <w:lang w:val="en-US"/>
+        </w:rPr>
+      </w:pPr>
+      <w:r>
+        <w:rPr>
+          <w:rFonts w:ascii="Arial" w:eastAsia="Arial" w:hAnsi="Arial" w:cs="Arial"/>
+          <w:sz w:val="28"/>
+        </w:rPr>
+        <w:tab/>
+      </w:r>
+      <w:r>
+        <w:rPr>
+          <w:rFonts w:ascii="Arial" w:eastAsia="Arial" w:hAnsi="Arial" w:cs="Arial"/>
+          <w:sz w:val="28"/>
+          <w:lang w:val="en-US"/>
+        </w:rPr>
+        <w:t xml:space="preserve">valor FLOAT NOT NULL, </w:t>
+      </w:r>
+    </w:p>
+    <w:p>
+      <w:pPr>
+        <w:rPr>
+          <w:rFonts w:ascii="Arial" w:eastAsia="Arial" w:hAnsi="Arial" w:cs="Arial"/>
+          <w:sz w:val="28"/>
+        </w:rPr>
+      </w:pPr>
+      <w:r>
+        <w:rPr>
+          <w:rFonts w:ascii="Arial" w:eastAsia="Arial" w:hAnsi="Arial" w:cs="Arial"/>
+          <w:sz w:val="28"/>
+          <w:lang w:val="en-US"/>
+        </w:rPr>
+        <w:tab/>
+      </w:r>
+      <w:proofErr w:type="spellStart"/>
+      <w:r>
+        <w:rPr>
+          <w:rFonts w:ascii="Arial" w:eastAsia="Arial" w:hAnsi="Arial" w:cs="Arial"/>
+          <w:sz w:val="28"/>
+        </w:rPr>
+        <w:t>tipo_gasto</w:t>
+      </w:r>
+      <w:proofErr w:type="spellEnd"/>
+      <w:r>
+        <w:rPr>
+          <w:rFonts w:ascii="Arial" w:eastAsia="Arial" w:hAnsi="Arial" w:cs="Arial"/>
+          <w:sz w:val="28"/>
+        </w:rPr>
+        <w:t xml:space="preserve"> </w:t>
+      </w:r>
+      <w:proofErr w:type="gramStart"/>
+      <w:r>
+        <w:rPr>
+          <w:rFonts w:ascii="Arial" w:eastAsia="Arial" w:hAnsi="Arial" w:cs="Arial"/>
+          <w:sz w:val="28"/>
+        </w:rPr>
+        <w:t>VARCHAR(</w:t>
+      </w:r>
+      <w:proofErr w:type="gramEnd"/>
+      <w:r>
+        <w:rPr>
+          <w:rFonts w:ascii="Arial" w:eastAsia="Arial" w:hAnsi="Arial" w:cs="Arial"/>
+          <w:sz w:val="28"/>
+        </w:rPr>
+        <w:t>50) NOT NULL,</w:t>
+      </w:r>
+    </w:p>
+    <w:p>
+      <w:pPr>
+        <w:rPr>
+          <w:rFonts w:ascii="Arial" w:eastAsia="Arial" w:hAnsi="Arial" w:cs="Arial"/>
+          <w:sz w:val="28"/>
+        </w:rPr>
+      </w:pPr>
+      <w:r>
+        <w:rPr>
+          <w:rFonts w:ascii="Arial" w:eastAsia="Arial" w:hAnsi="Arial" w:cs="Arial"/>
+          <w:sz w:val="28"/>
+        </w:rPr>
+        <w:tab/>
+      </w:r>
+      <w:r>
+        <w:rPr>
+          <w:rFonts w:ascii="Arial" w:eastAsia="Arial" w:hAnsi="Arial" w:cs="Arial"/>
+          <w:sz w:val="28"/>
+        </w:rPr>
+        <w:t>vencimento DATE NOT NULL,</w:t>
+      </w:r>
+    </w:p>
+    <w:p>
+      <w:pPr>
+        <w:rPr>
+          <w:rFonts w:ascii="Arial" w:eastAsia="Arial" w:hAnsi="Arial" w:cs="Arial"/>
+          <w:sz w:val="28"/>
+        </w:rPr>
+      </w:pPr>
+      <w:r>
+        <w:rPr>
+          <w:rFonts w:ascii="Arial" w:eastAsia="Arial" w:hAnsi="Arial" w:cs="Arial"/>
+          <w:sz w:val="28"/>
+        </w:rPr>
+        <w:tab/>
+      </w:r>
+      <w:proofErr w:type="spellStart"/>
+      <w:r>
+        <w:rPr>
+          <w:rFonts w:ascii="Arial" w:eastAsia="Arial" w:hAnsi="Arial" w:cs="Arial"/>
+          <w:sz w:val="28"/>
+        </w:rPr>
+        <w:t>financeiro_id</w:t>
+      </w:r>
+      <w:proofErr w:type="spellEnd"/>
+      <w:r>
+        <w:rPr>
+          <w:rFonts w:ascii="Arial" w:eastAsia="Arial" w:hAnsi="Arial" w:cs="Arial"/>
+          <w:sz w:val="28"/>
+        </w:rPr>
+        <w:t xml:space="preserve"> INTEGER REFERENCES </w:t>
+      </w:r>
+      <w:proofErr w:type="gramStart"/>
+      <w:r>
+        <w:rPr>
+          <w:rFonts w:ascii="Arial" w:eastAsia="Arial" w:hAnsi="Arial" w:cs="Arial"/>
+          <w:sz w:val="28"/>
+        </w:rPr>
+        <w:t>FINANCEIRO(</w:t>
+      </w:r>
+      <w:proofErr w:type="gramEnd"/>
+      <w:r>
+        <w:rPr>
+          <w:rFonts w:ascii="Arial" w:eastAsia="Arial" w:hAnsi="Arial" w:cs="Arial"/>
+          <w:sz w:val="28"/>
+        </w:rPr>
+        <w:t>id)</w:t>
+      </w:r>
+    </w:p>
+    <w:p>
+      <w:pPr>
+        <w:rPr>
+          <w:rFonts w:ascii="Arial" w:eastAsia="Arial" w:hAnsi="Arial" w:cs="Arial"/>
+          <w:sz w:val="28"/>
+          <w:lang w:val="en-US"/>
+        </w:rPr>
+      </w:pPr>
+      <w:r>
+        <w:rPr>
+          <w:rFonts w:ascii="Arial" w:eastAsia="Arial" w:hAnsi="Arial" w:cs="Arial"/>
+          <w:sz w:val="28"/>
+          <w:lang w:val="en-US"/>
+        </w:rPr>
+        <w:t>);</w:t>
+      </w:r>
+    </w:p>
+    <w:p>
+      <w:pPr>
+        <w:rPr>
+          <w:rFonts w:ascii="Arial" w:eastAsia="Arial" w:hAnsi="Arial" w:cs="Arial"/>
+          <w:sz w:val="28"/>
+          <w:lang w:val="en-US"/>
+        </w:rPr>
+      </w:pPr>
+    </w:p>
+    <w:p>
+      <w:pPr>
+        <w:rPr>
+          <w:rFonts w:ascii="Arial" w:eastAsia="Arial" w:hAnsi="Arial" w:cs="Arial"/>
+          <w:sz w:val="28"/>
+          <w:lang w:val="en-US"/>
+        </w:rPr>
+      </w:pPr>
+      <w:r>
+        <w:rPr>
+          <w:rFonts w:ascii="Arial" w:eastAsia="Arial" w:hAnsi="Arial" w:cs="Arial"/>
+          <w:sz w:val="28"/>
+          <w:lang w:val="en-US"/>
+        </w:rPr>
+        <w:t xml:space="preserve">CREATE TABLE </w:t>
+      </w:r>
+      <w:proofErr w:type="gramStart"/>
+      <w:r>
+        <w:rPr>
+          <w:rFonts w:ascii="Arial" w:eastAsia="Arial" w:hAnsi="Arial" w:cs="Arial"/>
+          <w:sz w:val="28"/>
+          <w:lang w:val="en-US"/>
+        </w:rPr>
+        <w:t>RECEITA(</w:t>
+      </w:r>
+      <w:proofErr w:type="gramEnd"/>
+    </w:p>
+    <w:p>
+      <w:pPr>
+        <w:rPr>
+          <w:rFonts w:ascii="Arial" w:eastAsia="Arial" w:hAnsi="Arial" w:cs="Arial"/>
+          <w:sz w:val="28"/>
+          <w:lang w:val="en-US"/>
+        </w:rPr>
+      </w:pPr>
+      <w:r>
+        <w:rPr>
+          <w:rFonts w:ascii="Arial" w:eastAsia="Arial" w:hAnsi="Arial" w:cs="Arial"/>
+          <w:sz w:val="28"/>
+          <w:lang w:val="en-US"/>
+        </w:rPr>
+        <w:tab/>
+        <w:t>id SERIAL PRIMARY KEY,</w:t>
+      </w:r>
+    </w:p>
+    <w:p>
+      <w:pPr>
+        <w:rPr>
+          <w:rFonts w:ascii="Arial" w:eastAsia="Arial" w:hAnsi="Arial" w:cs="Arial"/>
+          <w:sz w:val="28"/>
+        </w:rPr>
+      </w:pPr>
+      <w:r>
+        <w:rPr>
+          <w:rFonts w:ascii="Arial" w:eastAsia="Arial" w:hAnsi="Arial" w:cs="Arial"/>
+          <w:sz w:val="28"/>
+          <w:lang w:val="en-US"/>
+        </w:rPr>
+        <w:tab/>
+      </w:r>
+      <w:proofErr w:type="spellStart"/>
+      <w:r>
+        <w:rPr>
+          <w:rFonts w:ascii="Arial" w:eastAsia="Arial" w:hAnsi="Arial" w:cs="Arial"/>
+          <w:sz w:val="28"/>
+        </w:rPr>
+        <w:t>data_entrada</w:t>
+      </w:r>
+      <w:proofErr w:type="spellEnd"/>
+      <w:r>
+        <w:rPr>
+          <w:rFonts w:ascii="Arial" w:eastAsia="Arial" w:hAnsi="Arial" w:cs="Arial"/>
+          <w:sz w:val="28"/>
+        </w:rPr>
+        <w:t xml:space="preserve"> DATE NOT NULL, </w:t>
+      </w:r>
+    </w:p>
+    <w:p>
+      <w:pPr>
+        <w:rPr>
+          <w:rFonts w:ascii="Arial" w:eastAsia="Arial" w:hAnsi="Arial" w:cs="Arial"/>
+          <w:sz w:val="28"/>
+        </w:rPr>
+      </w:pPr>
+      <w:r>
+        <w:rPr>
+          <w:rFonts w:ascii="Arial" w:eastAsia="Arial" w:hAnsi="Arial" w:cs="Arial"/>
+          <w:sz w:val="28"/>
+        </w:rPr>
+        <w:tab/>
+      </w:r>
+      <w:proofErr w:type="spellStart"/>
+      <w:r>
+        <w:rPr>
+          <w:rFonts w:ascii="Arial" w:eastAsia="Arial" w:hAnsi="Arial" w:cs="Arial"/>
+          <w:sz w:val="28"/>
+        </w:rPr>
+        <w:t>centro_custo</w:t>
+      </w:r>
+      <w:proofErr w:type="spellEnd"/>
+      <w:r>
+        <w:rPr>
+          <w:rFonts w:ascii="Arial" w:eastAsia="Arial" w:hAnsi="Arial" w:cs="Arial"/>
+          <w:sz w:val="28"/>
+        </w:rPr>
+        <w:t xml:space="preserve"> </w:t>
+      </w:r>
+      <w:proofErr w:type="gramStart"/>
+      <w:r>
+        <w:rPr>
+          <w:rFonts w:ascii="Arial" w:eastAsia="Arial" w:hAnsi="Arial" w:cs="Arial"/>
+          <w:sz w:val="28"/>
+        </w:rPr>
+        <w:t>VARCHAR(</w:t>
+      </w:r>
+      <w:proofErr w:type="gramEnd"/>
+      <w:r>
+        <w:rPr>
+          <w:rFonts w:ascii="Arial" w:eastAsia="Arial" w:hAnsi="Arial" w:cs="Arial"/>
+          <w:sz w:val="28"/>
+        </w:rPr>
+        <w:t>255),</w:t>
+      </w:r>
+    </w:p>
+    <w:p>
+      <w:pPr>
+        <w:rPr>
+          <w:rFonts w:ascii="Arial" w:eastAsia="Arial" w:hAnsi="Arial" w:cs="Arial"/>
+          <w:sz w:val="28"/>
+        </w:rPr>
+      </w:pPr>
+      <w:r>
+        <w:rPr>
+          <w:rFonts w:ascii="Arial" w:eastAsia="Arial" w:hAnsi="Arial" w:cs="Arial"/>
+          <w:sz w:val="28"/>
+        </w:rPr>
+        <w:tab/>
+      </w:r>
+      <w:proofErr w:type="spellStart"/>
+      <w:r>
+        <w:rPr>
+          <w:rFonts w:ascii="Arial" w:eastAsia="Arial" w:hAnsi="Arial" w:cs="Arial"/>
+          <w:sz w:val="28"/>
         </w:rPr>
         <w:t>descricao</w:t>
       </w:r>
@@ -3379,95 +4811,401 @@
         <w:rPr>
           <w:rFonts w:ascii="Arial" w:eastAsia="Arial" w:hAnsi="Arial" w:cs="Arial"/>
           <w:sz w:val="28"/>
-          <w:lang w:val="en-US"/>
-        </w:rPr>
-        <w:t xml:space="preserve">  VARCHAR</w:t>
-      </w:r>
-      <w:proofErr w:type="gramEnd"/>
-      <w:r>
-        <w:rPr>
-          <w:rFonts w:ascii="Arial" w:eastAsia="Arial" w:hAnsi="Arial" w:cs="Arial"/>
-          <w:sz w:val="28"/>
-          <w:lang w:val="en-US"/>
-        </w:rPr>
-        <w:t>(255),</w:t>
-      </w:r>
-    </w:p>
-    <w:p>
-      <w:pPr>
-        <w:rPr>
-          <w:rFonts w:ascii="Arial" w:eastAsia="Arial" w:hAnsi="Arial" w:cs="Arial"/>
-          <w:sz w:val="28"/>
-          <w:lang w:val="en-US"/>
-        </w:rPr>
-      </w:pPr>
-      <w:r>
-        <w:rPr>
-          <w:rFonts w:ascii="Arial" w:eastAsia="Arial" w:hAnsi="Arial" w:cs="Arial"/>
-          <w:sz w:val="28"/>
-          <w:lang w:val="en-US"/>
-        </w:rPr>
-        <w:tab/>
-      </w:r>
-      <w:proofErr w:type="spellStart"/>
-      <w:proofErr w:type="gramStart"/>
-      <w:r>
-        <w:rPr>
-          <w:rFonts w:ascii="Arial" w:eastAsia="Arial" w:hAnsi="Arial" w:cs="Arial"/>
-          <w:sz w:val="28"/>
-          <w:lang w:val="en-US"/>
-        </w:rPr>
-        <w:t>fase</w:t>
-      </w:r>
-      <w:proofErr w:type="spellEnd"/>
-      <w:r>
-        <w:rPr>
-          <w:rFonts w:ascii="Arial" w:eastAsia="Arial" w:hAnsi="Arial" w:cs="Arial"/>
-          <w:sz w:val="28"/>
-          <w:lang w:val="en-US"/>
-        </w:rPr>
-        <w:t xml:space="preserve">  VARCHAR</w:t>
-      </w:r>
-      <w:proofErr w:type="gramEnd"/>
-      <w:r>
-        <w:rPr>
-          <w:rFonts w:ascii="Arial" w:eastAsia="Arial" w:hAnsi="Arial" w:cs="Arial"/>
-          <w:sz w:val="28"/>
-          <w:lang w:val="en-US"/>
-        </w:rPr>
-        <w:t>(255) NOT NULL,</w:t>
-      </w:r>
-    </w:p>
-    <w:p>
-      <w:pPr>
-        <w:rPr>
-          <w:rFonts w:ascii="Arial" w:eastAsia="Arial" w:hAnsi="Arial" w:cs="Arial"/>
-          <w:sz w:val="28"/>
-        </w:rPr>
-      </w:pPr>
-      <w:r>
-        <w:rPr>
-          <w:rFonts w:ascii="Arial" w:eastAsia="Arial" w:hAnsi="Arial" w:cs="Arial"/>
-          <w:sz w:val="28"/>
-          <w:lang w:val="en-US"/>
-        </w:rPr>
-        <w:tab/>
-      </w:r>
-      <w:proofErr w:type="spellStart"/>
-      <w:r>
-        <w:rPr>
-          <w:rFonts w:ascii="Arial" w:eastAsia="Arial" w:hAnsi="Arial" w:cs="Arial"/>
-          <w:sz w:val="28"/>
-        </w:rPr>
-        <w:t>tipo_processo</w:t>
-      </w:r>
-      <w:proofErr w:type="spellEnd"/>
-      <w:r>
-        <w:rPr>
-          <w:rFonts w:ascii="Arial" w:eastAsia="Arial" w:hAnsi="Arial" w:cs="Arial"/>
-          <w:sz w:val="28"/>
-        </w:rPr>
-        <w:t xml:space="preserve">  VARCHAR(255) NOT NULL</w:t>
+        </w:rPr>
+        <w:t xml:space="preserve"> </w:t>
+      </w:r>
+      <w:proofErr w:type="gramStart"/>
+      <w:r>
+        <w:rPr>
+          <w:rFonts w:ascii="Arial" w:eastAsia="Arial" w:hAnsi="Arial" w:cs="Arial"/>
+          <w:sz w:val="28"/>
+        </w:rPr>
+        <w:t>VARCHAR(</w:t>
+      </w:r>
+      <w:proofErr w:type="gramEnd"/>
+      <w:r>
+        <w:rPr>
+          <w:rFonts w:ascii="Arial" w:eastAsia="Arial" w:hAnsi="Arial" w:cs="Arial"/>
+          <w:sz w:val="28"/>
+        </w:rPr>
+        <w:t xml:space="preserve">255), </w:t>
+      </w:r>
+    </w:p>
+    <w:p>
+      <w:pPr>
+        <w:rPr>
+          <w:rFonts w:ascii="Arial" w:eastAsia="Arial" w:hAnsi="Arial" w:cs="Arial"/>
+          <w:sz w:val="28"/>
+          <w:lang w:val="en-US"/>
+        </w:rPr>
+      </w:pPr>
+      <w:r>
+        <w:rPr>
+          <w:rFonts w:ascii="Arial" w:eastAsia="Arial" w:hAnsi="Arial" w:cs="Arial"/>
+          <w:sz w:val="28"/>
+        </w:rPr>
+        <w:tab/>
+      </w:r>
+      <w:proofErr w:type="gramStart"/>
+      <w:r>
+        <w:rPr>
+          <w:rFonts w:ascii="Arial" w:eastAsia="Arial" w:hAnsi="Arial" w:cs="Arial"/>
+          <w:sz w:val="28"/>
+          <w:lang w:val="en-US"/>
+        </w:rPr>
+        <w:t>valor  FLOAT</w:t>
+      </w:r>
+      <w:proofErr w:type="gramEnd"/>
+      <w:r>
+        <w:rPr>
+          <w:rFonts w:ascii="Arial" w:eastAsia="Arial" w:hAnsi="Arial" w:cs="Arial"/>
+          <w:sz w:val="28"/>
+          <w:lang w:val="en-US"/>
+        </w:rPr>
+        <w:t xml:space="preserve"> NOT NULL, </w:t>
+      </w:r>
+    </w:p>
+    <w:p>
+      <w:pPr>
+        <w:rPr>
+          <w:rFonts w:ascii="Arial" w:eastAsia="Arial" w:hAnsi="Arial" w:cs="Arial"/>
+          <w:sz w:val="28"/>
+          <w:lang w:val="en-US"/>
+        </w:rPr>
+      </w:pPr>
+      <w:r>
+        <w:rPr>
+          <w:rFonts w:ascii="Arial" w:eastAsia="Arial" w:hAnsi="Arial" w:cs="Arial"/>
+          <w:sz w:val="28"/>
+          <w:lang w:val="en-US"/>
+        </w:rPr>
+        <w:tab/>
+      </w:r>
+      <w:r>
+        <w:rPr>
+          <w:rFonts w:ascii="Arial" w:eastAsia="Arial" w:hAnsi="Arial" w:cs="Arial"/>
+          <w:sz w:val="28"/>
+          <w:lang w:val="en-US"/>
+        </w:rPr>
+        <w:t xml:space="preserve">status </w:t>
+      </w:r>
+      <w:proofErr w:type="gramStart"/>
+      <w:r>
+        <w:rPr>
+          <w:rFonts w:ascii="Arial" w:eastAsia="Arial" w:hAnsi="Arial" w:cs="Arial"/>
+          <w:sz w:val="28"/>
+          <w:lang w:val="en-US"/>
+        </w:rPr>
+        <w:t>VARCHAR(</w:t>
+      </w:r>
+      <w:proofErr w:type="gramEnd"/>
+      <w:r>
+        <w:rPr>
+          <w:rFonts w:ascii="Arial" w:eastAsia="Arial" w:hAnsi="Arial" w:cs="Arial"/>
+          <w:sz w:val="28"/>
+          <w:lang w:val="en-US"/>
+        </w:rPr>
+        <w:t>255),</w:t>
+      </w:r>
+    </w:p>
+    <w:p>
+      <w:pPr>
+        <w:rPr>
+          <w:rFonts w:ascii="Arial" w:eastAsia="Arial" w:hAnsi="Arial" w:cs="Arial"/>
+          <w:sz w:val="28"/>
+        </w:rPr>
+      </w:pPr>
+      <w:r>
+        <w:rPr>
+          <w:rFonts w:ascii="Arial" w:eastAsia="Arial" w:hAnsi="Arial" w:cs="Arial"/>
+          <w:sz w:val="28"/>
+          <w:lang w:val="en-US"/>
+        </w:rPr>
+        <w:tab/>
+      </w:r>
+      <w:proofErr w:type="spellStart"/>
+      <w:r>
+        <w:rPr>
+          <w:rFonts w:ascii="Arial" w:eastAsia="Arial" w:hAnsi="Arial" w:cs="Arial"/>
+          <w:sz w:val="28"/>
+        </w:rPr>
+        <w:t>tipo_pagamento</w:t>
+      </w:r>
+      <w:proofErr w:type="spellEnd"/>
+      <w:r>
+        <w:rPr>
+          <w:rFonts w:ascii="Arial" w:eastAsia="Arial" w:hAnsi="Arial" w:cs="Arial"/>
+          <w:sz w:val="28"/>
+        </w:rPr>
+        <w:t xml:space="preserve"> </w:t>
+      </w:r>
+      <w:proofErr w:type="gramStart"/>
+      <w:r>
+        <w:rPr>
+          <w:rFonts w:ascii="Arial" w:eastAsia="Arial" w:hAnsi="Arial" w:cs="Arial"/>
+          <w:sz w:val="28"/>
+        </w:rPr>
+        <w:t>VARCHAR(</w:t>
+      </w:r>
+      <w:proofErr w:type="gramEnd"/>
+      <w:r>
+        <w:rPr>
+          <w:rFonts w:ascii="Arial" w:eastAsia="Arial" w:hAnsi="Arial" w:cs="Arial"/>
+          <w:sz w:val="28"/>
+        </w:rPr>
+        <w:t xml:space="preserve">50) NOT NULL, </w:t>
+      </w:r>
+    </w:p>
+    <w:p>
+      <w:pPr>
+        <w:rPr>
+          <w:rFonts w:ascii="Arial" w:eastAsia="Arial" w:hAnsi="Arial" w:cs="Arial"/>
+          <w:sz w:val="28"/>
+        </w:rPr>
+      </w:pPr>
+      <w:r>
+        <w:rPr>
+          <w:rFonts w:ascii="Arial" w:eastAsia="Arial" w:hAnsi="Arial" w:cs="Arial"/>
+          <w:sz w:val="28"/>
+        </w:rPr>
+        <w:tab/>
+        <w:t>vencimento DATE NOT NULL,</w:t>
+      </w:r>
+    </w:p>
+    <w:p>
+      <w:pPr>
+        <w:rPr>
+          <w:rFonts w:ascii="Arial" w:eastAsia="Arial" w:hAnsi="Arial" w:cs="Arial"/>
+          <w:sz w:val="28"/>
+        </w:rPr>
+      </w:pPr>
+      <w:r>
+        <w:rPr>
+          <w:rFonts w:ascii="Arial" w:eastAsia="Arial" w:hAnsi="Arial" w:cs="Arial"/>
+          <w:sz w:val="28"/>
+        </w:rPr>
+        <w:tab/>
+      </w:r>
+      <w:proofErr w:type="spellStart"/>
+      <w:r>
+        <w:rPr>
+          <w:rFonts w:ascii="Arial" w:eastAsia="Arial" w:hAnsi="Arial" w:cs="Arial"/>
+          <w:sz w:val="28"/>
+        </w:rPr>
+        <w:t>financeiro_id</w:t>
+      </w:r>
+      <w:proofErr w:type="spellEnd"/>
+      <w:r>
+        <w:rPr>
+          <w:rFonts w:ascii="Arial" w:eastAsia="Arial" w:hAnsi="Arial" w:cs="Arial"/>
+          <w:sz w:val="28"/>
+        </w:rPr>
+        <w:t xml:space="preserve"> INTEGER REFERENCES </w:t>
+      </w:r>
+      <w:proofErr w:type="gramStart"/>
+      <w:r>
+        <w:rPr>
+          <w:rFonts w:ascii="Arial" w:eastAsia="Arial" w:hAnsi="Arial" w:cs="Arial"/>
+          <w:sz w:val="28"/>
+        </w:rPr>
+        <w:t>FINANCEIRO(</w:t>
+      </w:r>
+      <w:proofErr w:type="gramEnd"/>
+      <w:r>
+        <w:rPr>
+          <w:rFonts w:ascii="Arial" w:eastAsia="Arial" w:hAnsi="Arial" w:cs="Arial"/>
+          <w:sz w:val="28"/>
+        </w:rPr>
+        <w:t>id)</w:t>
+      </w:r>
+    </w:p>
+    <w:p>
+      <w:pPr>
+        <w:rPr>
+          <w:rFonts w:ascii="Arial" w:eastAsia="Arial" w:hAnsi="Arial" w:cs="Arial"/>
+          <w:sz w:val="28"/>
+          <w:lang w:val="en-US"/>
+        </w:rPr>
+      </w:pPr>
+      <w:r>
+        <w:rPr>
+          <w:rFonts w:ascii="Arial" w:eastAsia="Arial" w:hAnsi="Arial" w:cs="Arial"/>
+          <w:sz w:val="28"/>
+          <w:lang w:val="en-US"/>
+        </w:rPr>
+        <w:t>);</w:t>
+      </w:r>
+    </w:p>
+    <w:p>
+      <w:pPr>
+        <w:rPr>
+          <w:rFonts w:ascii="Arial" w:eastAsia="Arial" w:hAnsi="Arial" w:cs="Arial"/>
+          <w:sz w:val="28"/>
+          <w:lang w:val="en-US"/>
+        </w:rPr>
+      </w:pPr>
+    </w:p>
+    <w:p>
+      <w:pPr>
+        <w:rPr>
+          <w:rFonts w:ascii="Arial" w:eastAsia="Arial" w:hAnsi="Arial" w:cs="Arial"/>
+          <w:sz w:val="28"/>
+          <w:lang w:val="en-US"/>
+        </w:rPr>
+      </w:pPr>
+      <w:r>
+        <w:rPr>
+          <w:rFonts w:ascii="Arial" w:eastAsia="Arial" w:hAnsi="Arial" w:cs="Arial"/>
+          <w:sz w:val="28"/>
+          <w:lang w:val="en-US"/>
+        </w:rPr>
+        <w:t xml:space="preserve">CREATE TABLE </w:t>
+      </w:r>
+      <w:proofErr w:type="gramStart"/>
+      <w:r>
+        <w:rPr>
+          <w:rFonts w:ascii="Arial" w:eastAsia="Arial" w:hAnsi="Arial" w:cs="Arial"/>
+          <w:sz w:val="28"/>
+          <w:lang w:val="en-US"/>
+        </w:rPr>
+        <w:t>NOTIFICACAO(</w:t>
+      </w:r>
+      <w:proofErr w:type="gramEnd"/>
+    </w:p>
+    <w:p>
+      <w:pPr>
+        <w:rPr>
+          <w:rFonts w:ascii="Arial" w:eastAsia="Arial" w:hAnsi="Arial" w:cs="Arial"/>
+          <w:sz w:val="28"/>
+          <w:lang w:val="en-US"/>
+        </w:rPr>
+      </w:pPr>
+      <w:r>
+        <w:rPr>
+          <w:rFonts w:ascii="Arial" w:eastAsia="Arial" w:hAnsi="Arial" w:cs="Arial"/>
+          <w:sz w:val="28"/>
+          <w:lang w:val="en-US"/>
+        </w:rPr>
+        <w:tab/>
+        <w:t>id SERIAL PRIMARY KEY,</w:t>
+      </w:r>
+    </w:p>
+    <w:p>
+      <w:pPr>
+        <w:rPr>
+          <w:rFonts w:ascii="Arial" w:eastAsia="Arial" w:hAnsi="Arial" w:cs="Arial"/>
+          <w:sz w:val="28"/>
+        </w:rPr>
+      </w:pPr>
+      <w:r>
+        <w:rPr>
+          <w:rFonts w:ascii="Arial" w:eastAsia="Arial" w:hAnsi="Arial" w:cs="Arial"/>
+          <w:sz w:val="28"/>
+          <w:lang w:val="en-US"/>
+        </w:rPr>
+        <w:tab/>
+      </w:r>
+      <w:r>
+        <w:rPr>
+          <w:rFonts w:ascii="Arial" w:eastAsia="Arial" w:hAnsi="Arial" w:cs="Arial"/>
+          <w:sz w:val="28"/>
+        </w:rPr>
+        <w:t xml:space="preserve">tipo </w:t>
+      </w:r>
+      <w:proofErr w:type="gramStart"/>
+      <w:r>
+        <w:rPr>
+          <w:rFonts w:ascii="Arial" w:eastAsia="Arial" w:hAnsi="Arial" w:cs="Arial"/>
+          <w:sz w:val="28"/>
+        </w:rPr>
+        <w:t>VARCHAR(</w:t>
+      </w:r>
+      <w:proofErr w:type="gramEnd"/>
+      <w:r>
+        <w:rPr>
+          <w:rFonts w:ascii="Arial" w:eastAsia="Arial" w:hAnsi="Arial" w:cs="Arial"/>
+          <w:sz w:val="28"/>
+        </w:rPr>
+        <w:t xml:space="preserve">255) NOT NULL, </w:t>
+      </w:r>
+    </w:p>
+    <w:p>
+      <w:pPr>
+        <w:rPr>
+          <w:rFonts w:ascii="Arial" w:eastAsia="Arial" w:hAnsi="Arial" w:cs="Arial"/>
+          <w:sz w:val="28"/>
+        </w:rPr>
+      </w:pPr>
+      <w:r>
+        <w:rPr>
+          <w:rFonts w:ascii="Arial" w:eastAsia="Arial" w:hAnsi="Arial" w:cs="Arial"/>
+          <w:sz w:val="28"/>
+        </w:rPr>
+        <w:tab/>
+        <w:t xml:space="preserve">prioridade </w:t>
+      </w:r>
+      <w:proofErr w:type="gramStart"/>
+      <w:r>
+        <w:rPr>
+          <w:rFonts w:ascii="Arial" w:eastAsia="Arial" w:hAnsi="Arial" w:cs="Arial"/>
+          <w:sz w:val="28"/>
+        </w:rPr>
+        <w:t>VARCHAR(</w:t>
+      </w:r>
+      <w:proofErr w:type="gramEnd"/>
+      <w:r>
+        <w:rPr>
+          <w:rFonts w:ascii="Arial" w:eastAsia="Arial" w:hAnsi="Arial" w:cs="Arial"/>
+          <w:sz w:val="28"/>
+        </w:rPr>
+        <w:t xml:space="preserve">255) NOT NULL, </w:t>
+      </w:r>
+    </w:p>
+    <w:p>
+      <w:pPr>
+        <w:rPr>
+          <w:rFonts w:ascii="Arial" w:eastAsia="Arial" w:hAnsi="Arial" w:cs="Arial"/>
+          <w:sz w:val="28"/>
+        </w:rPr>
+      </w:pPr>
+      <w:r>
+        <w:rPr>
+          <w:rFonts w:ascii="Arial" w:eastAsia="Arial" w:hAnsi="Arial" w:cs="Arial"/>
+          <w:sz w:val="28"/>
+        </w:rPr>
+        <w:tab/>
+      </w:r>
+      <w:proofErr w:type="spellStart"/>
+      <w:r>
+        <w:rPr>
+          <w:rFonts w:ascii="Arial" w:eastAsia="Arial" w:hAnsi="Arial" w:cs="Arial"/>
+          <w:sz w:val="28"/>
+        </w:rPr>
+        <w:t>descricao</w:t>
+      </w:r>
+      <w:proofErr w:type="spellEnd"/>
+      <w:r>
+        <w:rPr>
+          <w:rFonts w:ascii="Arial" w:eastAsia="Arial" w:hAnsi="Arial" w:cs="Arial"/>
+          <w:sz w:val="28"/>
+        </w:rPr>
+        <w:t xml:space="preserve"> </w:t>
+      </w:r>
+      <w:proofErr w:type="gramStart"/>
+      <w:r>
+        <w:rPr>
+          <w:rFonts w:ascii="Arial" w:eastAsia="Arial" w:hAnsi="Arial" w:cs="Arial"/>
+          <w:sz w:val="28"/>
+        </w:rPr>
+        <w:t>VARCHAR(</w:t>
+      </w:r>
+      <w:proofErr w:type="gramEnd"/>
+      <w:r>
+        <w:rPr>
+          <w:rFonts w:ascii="Arial" w:eastAsia="Arial" w:hAnsi="Arial" w:cs="Arial"/>
+          <w:sz w:val="28"/>
+        </w:rPr>
+        <w:t>255),</w:t>
       </w:r>
     </w:p>
     <w:p>
@@ -3483,186 +5221,8 @@
           <w:sz w:val="28"/>
         </w:rPr>
         <w:lastRenderedPageBreak/>
-        <w:t>);</w:t>
-      </w:r>
-    </w:p>
-    <w:p>
-      <w:pPr>
-        <w:rPr>
-          <w:rFonts w:ascii="Arial" w:eastAsia="Arial" w:hAnsi="Arial" w:cs="Arial"/>
-          <w:sz w:val="28"/>
-        </w:rPr>
-      </w:pPr>
-    </w:p>
-    <w:p>
-      <w:pPr>
-        <w:rPr>
-          <w:rFonts w:ascii="Arial" w:eastAsia="Arial" w:hAnsi="Arial" w:cs="Arial"/>
-          <w:sz w:val="28"/>
-          <w:lang w:val="en-US"/>
-        </w:rPr>
-      </w:pPr>
-      <w:r>
-        <w:rPr>
-          <w:rFonts w:ascii="Arial" w:eastAsia="Arial" w:hAnsi="Arial" w:cs="Arial"/>
-          <w:sz w:val="28"/>
-          <w:lang w:val="en-US"/>
-        </w:rPr>
-        <w:t xml:space="preserve">CREATE TABLE </w:t>
-      </w:r>
-      <w:proofErr w:type="gramStart"/>
-      <w:r>
-        <w:rPr>
-          <w:rFonts w:ascii="Arial" w:eastAsia="Arial" w:hAnsi="Arial" w:cs="Arial"/>
-          <w:sz w:val="28"/>
-          <w:lang w:val="en-US"/>
-        </w:rPr>
-        <w:t>PARTE(</w:t>
-      </w:r>
-      <w:proofErr w:type="gramEnd"/>
-    </w:p>
-    <w:p>
-      <w:pPr>
-        <w:rPr>
-          <w:rFonts w:ascii="Arial" w:eastAsia="Arial" w:hAnsi="Arial" w:cs="Arial"/>
-          <w:sz w:val="28"/>
-          <w:lang w:val="en-US"/>
-        </w:rPr>
-      </w:pPr>
-      <w:r>
-        <w:rPr>
-          <w:rFonts w:ascii="Arial" w:eastAsia="Arial" w:hAnsi="Arial" w:cs="Arial"/>
-          <w:sz w:val="28"/>
-          <w:lang w:val="en-US"/>
-        </w:rPr>
-        <w:tab/>
-        <w:t>id SERIAL PRIMARY KEY,</w:t>
-      </w:r>
-    </w:p>
-    <w:p>
-      <w:pPr>
-        <w:rPr>
-          <w:rFonts w:ascii="Arial" w:eastAsia="Arial" w:hAnsi="Arial" w:cs="Arial"/>
-          <w:sz w:val="28"/>
-        </w:rPr>
-      </w:pPr>
-      <w:r>
-        <w:rPr>
-          <w:rFonts w:ascii="Arial" w:eastAsia="Arial" w:hAnsi="Arial" w:cs="Arial"/>
-          <w:sz w:val="28"/>
-          <w:lang w:val="en-US"/>
-        </w:rPr>
-        <w:tab/>
-      </w:r>
-      <w:proofErr w:type="spellStart"/>
-      <w:r>
-        <w:rPr>
-          <w:rFonts w:ascii="Arial" w:eastAsia="Arial" w:hAnsi="Arial" w:cs="Arial"/>
-          <w:sz w:val="28"/>
-        </w:rPr>
-        <w:t>contrato_id</w:t>
-      </w:r>
-      <w:proofErr w:type="spellEnd"/>
-      <w:r>
-        <w:rPr>
-          <w:rFonts w:ascii="Arial" w:eastAsia="Arial" w:hAnsi="Arial" w:cs="Arial"/>
-          <w:sz w:val="28"/>
-        </w:rPr>
-        <w:t xml:space="preserve"> INTEGER REFERENCES </w:t>
-      </w:r>
-      <w:proofErr w:type="gramStart"/>
-      <w:r>
-        <w:rPr>
-          <w:rFonts w:ascii="Arial" w:eastAsia="Arial" w:hAnsi="Arial" w:cs="Arial"/>
-          <w:sz w:val="28"/>
-        </w:rPr>
-        <w:t>CONTRATO(</w:t>
-      </w:r>
-      <w:proofErr w:type="gramEnd"/>
-      <w:r>
-        <w:rPr>
-          <w:rFonts w:ascii="Arial" w:eastAsia="Arial" w:hAnsi="Arial" w:cs="Arial"/>
-          <w:sz w:val="28"/>
-        </w:rPr>
-        <w:t>id),</w:t>
-      </w:r>
-    </w:p>
-    <w:p>
-      <w:pPr>
-        <w:rPr>
-          <w:rFonts w:ascii="Arial" w:eastAsia="Arial" w:hAnsi="Arial" w:cs="Arial"/>
-          <w:sz w:val="28"/>
-        </w:rPr>
-      </w:pPr>
-      <w:r>
-        <w:rPr>
-          <w:rFonts w:ascii="Arial" w:eastAsia="Arial" w:hAnsi="Arial" w:cs="Arial"/>
-          <w:sz w:val="28"/>
-        </w:rPr>
-        <w:tab/>
-      </w:r>
-      <w:proofErr w:type="spellStart"/>
-      <w:r>
-        <w:rPr>
-          <w:rFonts w:ascii="Arial" w:eastAsia="Arial" w:hAnsi="Arial" w:cs="Arial"/>
-          <w:sz w:val="28"/>
-        </w:rPr>
-        <w:t>processo_id</w:t>
-      </w:r>
-      <w:proofErr w:type="spellEnd"/>
-      <w:r>
-        <w:rPr>
-          <w:rFonts w:ascii="Arial" w:eastAsia="Arial" w:hAnsi="Arial" w:cs="Arial"/>
-          <w:sz w:val="28"/>
-        </w:rPr>
-        <w:t xml:space="preserve"> INTEGER REFERENCES </w:t>
-      </w:r>
-      <w:proofErr w:type="gramStart"/>
-      <w:r>
-        <w:rPr>
-          <w:rFonts w:ascii="Arial" w:eastAsia="Arial" w:hAnsi="Arial" w:cs="Arial"/>
-          <w:sz w:val="28"/>
-        </w:rPr>
-        <w:t>PROCESSO(</w:t>
-      </w:r>
-      <w:proofErr w:type="gramEnd"/>
-      <w:r>
-        <w:rPr>
-          <w:rFonts w:ascii="Arial" w:eastAsia="Arial" w:hAnsi="Arial" w:cs="Arial"/>
-          <w:sz w:val="28"/>
-        </w:rPr>
-        <w:t>id),</w:t>
-      </w:r>
-    </w:p>
-    <w:p>
-      <w:pPr>
-        <w:rPr>
-          <w:rFonts w:ascii="Arial" w:eastAsia="Arial" w:hAnsi="Arial" w:cs="Arial"/>
-          <w:sz w:val="28"/>
-        </w:rPr>
-      </w:pPr>
-      <w:r>
-        <w:rPr>
-          <w:rFonts w:ascii="Arial" w:eastAsia="Arial" w:hAnsi="Arial" w:cs="Arial"/>
-          <w:sz w:val="28"/>
-        </w:rPr>
-        <w:tab/>
-      </w:r>
-      <w:proofErr w:type="spellStart"/>
-      <w:r>
-        <w:rPr>
-          <w:rFonts w:ascii="Arial" w:eastAsia="Arial" w:hAnsi="Arial" w:cs="Arial"/>
-          <w:sz w:val="28"/>
-        </w:rPr>
-        <w:t>tipo_parte</w:t>
-      </w:r>
-      <w:proofErr w:type="spellEnd"/>
-      <w:r>
-        <w:rPr>
-          <w:rFonts w:ascii="Arial" w:eastAsia="Arial" w:hAnsi="Arial" w:cs="Arial"/>
-          <w:sz w:val="28"/>
-        </w:rPr>
-        <w:t xml:space="preserve"> </w:t>
+        <w:tab/>
+        <w:t xml:space="preserve">estado </w:t>
       </w:r>
       <w:proofErr w:type="gramStart"/>
       <w:r>
@@ -3678,105 +5238,6 @@
           <w:rFonts w:ascii="Arial" w:eastAsia="Arial" w:hAnsi="Arial" w:cs="Arial"/>
           <w:sz w:val="28"/>
         </w:rPr>
-        <w:t>255) NOT NULL,</w:t>
-      </w:r>
-    </w:p>
-    <w:p>
-      <w:pPr>
-        <w:rPr>
-          <w:rFonts w:ascii="Arial" w:eastAsia="Arial" w:hAnsi="Arial" w:cs="Arial"/>
-          <w:sz w:val="28"/>
-        </w:rPr>
-      </w:pPr>
-      <w:r>
-        <w:rPr>
-          <w:rFonts w:ascii="Arial" w:eastAsia="Arial" w:hAnsi="Arial" w:cs="Arial"/>
-          <w:sz w:val="28"/>
-        </w:rPr>
-        <w:tab/>
-      </w:r>
-      <w:proofErr w:type="spellStart"/>
-      <w:r>
-        <w:rPr>
-          <w:rFonts w:ascii="Arial" w:eastAsia="Arial" w:hAnsi="Arial" w:cs="Arial"/>
-          <w:sz w:val="28"/>
-        </w:rPr>
-        <w:t>tipo_participacao</w:t>
-      </w:r>
-      <w:proofErr w:type="spellEnd"/>
-      <w:r>
-        <w:rPr>
-          <w:rFonts w:ascii="Arial" w:eastAsia="Arial" w:hAnsi="Arial" w:cs="Arial"/>
-          <w:sz w:val="28"/>
-        </w:rPr>
-        <w:t xml:space="preserve"> </w:t>
-      </w:r>
-      <w:proofErr w:type="gramStart"/>
-      <w:r>
-        <w:rPr>
-          <w:rFonts w:ascii="Arial" w:eastAsia="Arial" w:hAnsi="Arial" w:cs="Arial"/>
-          <w:sz w:val="28"/>
-        </w:rPr>
-        <w:t>VARCHAR(</w:t>
-      </w:r>
-      <w:proofErr w:type="gramEnd"/>
-      <w:r>
-        <w:rPr>
-          <w:rFonts w:ascii="Arial" w:eastAsia="Arial" w:hAnsi="Arial" w:cs="Arial"/>
-          <w:sz w:val="28"/>
-        </w:rPr>
-        <w:t>255) NOT NULL,</w:t>
-      </w:r>
-    </w:p>
-    <w:p>
-      <w:pPr>
-        <w:rPr>
-          <w:rFonts w:ascii="Arial" w:eastAsia="Arial" w:hAnsi="Arial" w:cs="Arial"/>
-          <w:sz w:val="28"/>
-          <w:lang w:val="en-US"/>
-        </w:rPr>
-      </w:pPr>
-      <w:r>
-        <w:rPr>
-          <w:rFonts w:ascii="Arial" w:eastAsia="Arial" w:hAnsi="Arial" w:cs="Arial"/>
-          <w:sz w:val="28"/>
-        </w:rPr>
-        <w:tab/>
-      </w:r>
-      <w:proofErr w:type="spellStart"/>
-      <w:r>
-        <w:rPr>
-          <w:rFonts w:ascii="Arial" w:eastAsia="Arial" w:hAnsi="Arial" w:cs="Arial"/>
-          <w:sz w:val="28"/>
-          <w:lang w:val="en-US"/>
-        </w:rPr>
-        <w:t>situacao</w:t>
-      </w:r>
-      <w:proofErr w:type="spellEnd"/>
-      <w:r>
-        <w:rPr>
-          <w:rFonts w:ascii="Arial" w:eastAsia="Arial" w:hAnsi="Arial" w:cs="Arial"/>
-          <w:sz w:val="28"/>
-          <w:lang w:val="en-US"/>
-        </w:rPr>
-        <w:t xml:space="preserve"> </w:t>
-      </w:r>
-      <w:proofErr w:type="gramStart"/>
-      <w:r>
-        <w:rPr>
-          <w:rFonts w:ascii="Arial" w:eastAsia="Arial" w:hAnsi="Arial" w:cs="Arial"/>
-          <w:sz w:val="28"/>
-          <w:lang w:val="en-US"/>
-        </w:rPr>
-        <w:t>VARCHAR(</w:t>
-      </w:r>
-      <w:proofErr w:type="gramEnd"/>
-      <w:r>
-        <w:rPr>
-          <w:rFonts w:ascii="Arial" w:eastAsia="Arial" w:hAnsi="Arial" w:cs="Arial"/>
-          <w:sz w:val="28"/>
-          <w:lang w:val="en-US"/>
-        </w:rPr>
         <w:t>255),</w:t>
       </w:r>
     </w:p>
@@ -3792,1387 +5253,7 @@
         <w:rPr>
           <w:rFonts w:ascii="Arial" w:eastAsia="Arial" w:hAnsi="Arial" w:cs="Arial"/>
           <w:sz w:val="28"/>
-          <w:lang w:val="en-US"/>
-        </w:rPr>
-        <w:tab/>
-      </w:r>
-      <w:proofErr w:type="spellStart"/>
-      <w:r>
-        <w:rPr>
-          <w:rFonts w:ascii="Arial" w:eastAsia="Arial" w:hAnsi="Arial" w:cs="Arial"/>
-          <w:sz w:val="28"/>
-          <w:lang w:val="en-US"/>
-        </w:rPr>
-        <w:t>nome</w:t>
-      </w:r>
-      <w:proofErr w:type="spellEnd"/>
-      <w:r>
-        <w:rPr>
-          <w:rFonts w:ascii="Arial" w:eastAsia="Arial" w:hAnsi="Arial" w:cs="Arial"/>
-          <w:sz w:val="28"/>
-          <w:lang w:val="en-US"/>
-        </w:rPr>
-        <w:t xml:space="preserve"> </w:t>
-      </w:r>
-      <w:proofErr w:type="gramStart"/>
-      <w:r>
-        <w:rPr>
-          <w:rFonts w:ascii="Arial" w:eastAsia="Arial" w:hAnsi="Arial" w:cs="Arial"/>
-          <w:sz w:val="28"/>
-          <w:lang w:val="en-US"/>
-        </w:rPr>
-        <w:t>VARCHAR(</w:t>
-      </w:r>
-      <w:proofErr w:type="gramEnd"/>
-      <w:r>
-        <w:rPr>
-          <w:rFonts w:ascii="Arial" w:eastAsia="Arial" w:hAnsi="Arial" w:cs="Arial"/>
-          <w:sz w:val="28"/>
-          <w:lang w:val="en-US"/>
-        </w:rPr>
-        <w:t>255)</w:t>
-      </w:r>
-    </w:p>
-    <w:p>
-      <w:pPr>
-        <w:rPr>
-          <w:rFonts w:ascii="Arial" w:eastAsia="Arial" w:hAnsi="Arial" w:cs="Arial"/>
-          <w:sz w:val="28"/>
-          <w:lang w:val="en-US"/>
-        </w:rPr>
-      </w:pPr>
-      <w:r>
-        <w:rPr>
-          <w:rFonts w:ascii="Arial" w:eastAsia="Arial" w:hAnsi="Arial" w:cs="Arial"/>
-          <w:sz w:val="28"/>
-          <w:lang w:val="en-US"/>
-        </w:rPr>
-        <w:t>);</w:t>
-      </w:r>
-    </w:p>
-    <w:p>
-      <w:pPr>
-        <w:rPr>
-          <w:rFonts w:ascii="Arial" w:eastAsia="Arial" w:hAnsi="Arial" w:cs="Arial"/>
-          <w:sz w:val="28"/>
-          <w:lang w:val="en-US"/>
-        </w:rPr>
-      </w:pPr>
-    </w:p>
-    <w:p>
-      <w:pPr>
-        <w:rPr>
-          <w:rFonts w:ascii="Arial" w:eastAsia="Arial" w:hAnsi="Arial" w:cs="Arial"/>
-          <w:sz w:val="28"/>
-          <w:lang w:val="en-US"/>
-        </w:rPr>
-      </w:pPr>
-      <w:r>
-        <w:rPr>
-          <w:rFonts w:ascii="Arial" w:eastAsia="Arial" w:hAnsi="Arial" w:cs="Arial"/>
-          <w:sz w:val="28"/>
-          <w:lang w:val="en-US"/>
-        </w:rPr>
-        <w:t xml:space="preserve">CREATE TABLE </w:t>
-      </w:r>
-      <w:proofErr w:type="gramStart"/>
-      <w:r>
-        <w:rPr>
-          <w:rFonts w:ascii="Arial" w:eastAsia="Arial" w:hAnsi="Arial" w:cs="Arial"/>
-          <w:sz w:val="28"/>
-          <w:lang w:val="en-US"/>
-        </w:rPr>
-        <w:t>AUDIENCIA(</w:t>
-      </w:r>
-      <w:proofErr w:type="gramEnd"/>
-    </w:p>
-    <w:p>
-      <w:pPr>
-        <w:rPr>
-          <w:rFonts w:ascii="Arial" w:eastAsia="Arial" w:hAnsi="Arial" w:cs="Arial"/>
-          <w:sz w:val="28"/>
-          <w:lang w:val="en-US"/>
-        </w:rPr>
-      </w:pPr>
-      <w:r>
-        <w:rPr>
-          <w:rFonts w:ascii="Arial" w:eastAsia="Arial" w:hAnsi="Arial" w:cs="Arial"/>
-          <w:sz w:val="28"/>
-          <w:lang w:val="en-US"/>
-        </w:rPr>
-        <w:tab/>
-        <w:t>id SERIAL PRIMARY KEY,</w:t>
-      </w:r>
-    </w:p>
-    <w:p>
-      <w:pPr>
-        <w:rPr>
-          <w:rFonts w:ascii="Arial" w:eastAsia="Arial" w:hAnsi="Arial" w:cs="Arial"/>
-          <w:sz w:val="28"/>
-        </w:rPr>
-      </w:pPr>
-      <w:r>
-        <w:rPr>
-          <w:rFonts w:ascii="Arial" w:eastAsia="Arial" w:hAnsi="Arial" w:cs="Arial"/>
-          <w:sz w:val="28"/>
-          <w:lang w:val="en-US"/>
-        </w:rPr>
-        <w:tab/>
-      </w:r>
-      <w:proofErr w:type="spellStart"/>
-      <w:r>
-        <w:rPr>
-          <w:rFonts w:ascii="Arial" w:eastAsia="Arial" w:hAnsi="Arial" w:cs="Arial"/>
-          <w:sz w:val="28"/>
-        </w:rPr>
-        <w:t>processo_</w:t>
-      </w:r>
-      <w:proofErr w:type="gramStart"/>
-      <w:r>
-        <w:rPr>
-          <w:rFonts w:ascii="Arial" w:eastAsia="Arial" w:hAnsi="Arial" w:cs="Arial"/>
-          <w:sz w:val="28"/>
-        </w:rPr>
-        <w:t>id</w:t>
-      </w:r>
-      <w:proofErr w:type="spellEnd"/>
-      <w:r>
-        <w:rPr>
-          <w:rFonts w:ascii="Arial" w:eastAsia="Arial" w:hAnsi="Arial" w:cs="Arial"/>
-          <w:sz w:val="28"/>
-        </w:rPr>
-        <w:t xml:space="preserve">  INTEGER</w:t>
-      </w:r>
-      <w:proofErr w:type="gramEnd"/>
-      <w:r>
-        <w:rPr>
-          <w:rFonts w:ascii="Arial" w:eastAsia="Arial" w:hAnsi="Arial" w:cs="Arial"/>
-          <w:sz w:val="28"/>
-        </w:rPr>
-        <w:t xml:space="preserve"> REFERENCES PROCESSO(id), </w:t>
-      </w:r>
-    </w:p>
-    <w:p>
-      <w:pPr>
-        <w:rPr>
-          <w:rFonts w:ascii="Arial" w:eastAsia="Arial" w:hAnsi="Arial" w:cs="Arial"/>
-          <w:sz w:val="28"/>
-          <w:lang w:val="en-US"/>
-        </w:rPr>
-      </w:pPr>
-      <w:r>
-        <w:rPr>
-          <w:rFonts w:ascii="Arial" w:eastAsia="Arial" w:hAnsi="Arial" w:cs="Arial"/>
-          <w:sz w:val="28"/>
-        </w:rPr>
-        <w:tab/>
-      </w:r>
-      <w:proofErr w:type="spellStart"/>
-      <w:r>
-        <w:rPr>
-          <w:rFonts w:ascii="Arial" w:eastAsia="Arial" w:hAnsi="Arial" w:cs="Arial"/>
-          <w:sz w:val="28"/>
-          <w:lang w:val="en-US"/>
-        </w:rPr>
-        <w:t>tipo</w:t>
-      </w:r>
-      <w:proofErr w:type="spellEnd"/>
-      <w:r>
-        <w:rPr>
-          <w:rFonts w:ascii="Arial" w:eastAsia="Arial" w:hAnsi="Arial" w:cs="Arial"/>
-          <w:sz w:val="28"/>
-          <w:lang w:val="en-US"/>
-        </w:rPr>
-        <w:t xml:space="preserve"> </w:t>
-      </w:r>
-      <w:proofErr w:type="gramStart"/>
-      <w:r>
-        <w:rPr>
-          <w:rFonts w:ascii="Arial" w:eastAsia="Arial" w:hAnsi="Arial" w:cs="Arial"/>
-          <w:sz w:val="28"/>
-          <w:lang w:val="en-US"/>
-        </w:rPr>
-        <w:t>VARCHAR(</w:t>
-      </w:r>
-      <w:proofErr w:type="gramEnd"/>
-      <w:r>
-        <w:rPr>
-          <w:rFonts w:ascii="Arial" w:eastAsia="Arial" w:hAnsi="Arial" w:cs="Arial"/>
-          <w:sz w:val="28"/>
-          <w:lang w:val="en-US"/>
-        </w:rPr>
-        <w:t xml:space="preserve">255) NOT NULL, </w:t>
-      </w:r>
-    </w:p>
-    <w:p>
-      <w:pPr>
-        <w:rPr>
-          <w:rFonts w:ascii="Arial" w:eastAsia="Arial" w:hAnsi="Arial" w:cs="Arial"/>
-          <w:sz w:val="28"/>
-          <w:lang w:val="en-US"/>
-        </w:rPr>
-      </w:pPr>
-      <w:r>
-        <w:rPr>
-          <w:rFonts w:ascii="Arial" w:eastAsia="Arial" w:hAnsi="Arial" w:cs="Arial"/>
-          <w:sz w:val="28"/>
-          <w:lang w:val="en-US"/>
-        </w:rPr>
-        <w:tab/>
-      </w:r>
-      <w:proofErr w:type="spellStart"/>
-      <w:r>
-        <w:rPr>
-          <w:rFonts w:ascii="Arial" w:eastAsia="Arial" w:hAnsi="Arial" w:cs="Arial"/>
-          <w:sz w:val="28"/>
-          <w:lang w:val="en-US"/>
-        </w:rPr>
-        <w:t>data_audiencia</w:t>
-      </w:r>
-      <w:proofErr w:type="spellEnd"/>
-      <w:r>
-        <w:rPr>
-          <w:rFonts w:ascii="Arial" w:eastAsia="Arial" w:hAnsi="Arial" w:cs="Arial"/>
-          <w:sz w:val="28"/>
-          <w:lang w:val="en-US"/>
-        </w:rPr>
-        <w:t xml:space="preserve"> DATE,</w:t>
-      </w:r>
-    </w:p>
-    <w:p>
-      <w:pPr>
-        <w:rPr>
-          <w:rFonts w:ascii="Arial" w:eastAsia="Arial" w:hAnsi="Arial" w:cs="Arial"/>
-          <w:sz w:val="28"/>
-          <w:lang w:val="en-US"/>
-        </w:rPr>
-      </w:pPr>
-      <w:r>
-        <w:rPr>
-          <w:rFonts w:ascii="Arial" w:eastAsia="Arial" w:hAnsi="Arial" w:cs="Arial"/>
-          <w:sz w:val="28"/>
-          <w:lang w:val="en-US"/>
-        </w:rPr>
-        <w:tab/>
-        <w:t xml:space="preserve">status </w:t>
-      </w:r>
-      <w:proofErr w:type="gramStart"/>
-      <w:r>
-        <w:rPr>
-          <w:rFonts w:ascii="Arial" w:eastAsia="Arial" w:hAnsi="Arial" w:cs="Arial"/>
-          <w:sz w:val="28"/>
-          <w:lang w:val="en-US"/>
-        </w:rPr>
-        <w:t>VARCHAR(</w:t>
-      </w:r>
-      <w:proofErr w:type="gramEnd"/>
-      <w:r>
-        <w:rPr>
-          <w:rFonts w:ascii="Arial" w:eastAsia="Arial" w:hAnsi="Arial" w:cs="Arial"/>
-          <w:sz w:val="28"/>
-          <w:lang w:val="en-US"/>
-        </w:rPr>
-        <w:t>255),</w:t>
-      </w:r>
-    </w:p>
-    <w:p>
-      <w:pPr>
-        <w:rPr>
-          <w:rFonts w:ascii="Arial" w:eastAsia="Arial" w:hAnsi="Arial" w:cs="Arial"/>
-          <w:sz w:val="28"/>
-          <w:lang w:val="en-US"/>
-        </w:rPr>
-      </w:pPr>
-      <w:r>
-        <w:rPr>
-          <w:rFonts w:ascii="Arial" w:eastAsia="Arial" w:hAnsi="Arial" w:cs="Arial"/>
-          <w:sz w:val="28"/>
-          <w:lang w:val="en-US"/>
-        </w:rPr>
-        <w:tab/>
-      </w:r>
-      <w:proofErr w:type="spellStart"/>
-      <w:r>
-        <w:rPr>
-          <w:rFonts w:ascii="Arial" w:eastAsia="Arial" w:hAnsi="Arial" w:cs="Arial"/>
-          <w:sz w:val="28"/>
-          <w:lang w:val="en-US"/>
-        </w:rPr>
-        <w:t>vara</w:t>
-      </w:r>
-      <w:proofErr w:type="spellEnd"/>
-      <w:r>
-        <w:rPr>
-          <w:rFonts w:ascii="Arial" w:eastAsia="Arial" w:hAnsi="Arial" w:cs="Arial"/>
-          <w:sz w:val="28"/>
-          <w:lang w:val="en-US"/>
-        </w:rPr>
-        <w:t xml:space="preserve"> </w:t>
-      </w:r>
-      <w:proofErr w:type="gramStart"/>
-      <w:r>
-        <w:rPr>
-          <w:rFonts w:ascii="Arial" w:eastAsia="Arial" w:hAnsi="Arial" w:cs="Arial"/>
-          <w:sz w:val="28"/>
-          <w:lang w:val="en-US"/>
-        </w:rPr>
-        <w:t>VARCHAR(</w:t>
-      </w:r>
-      <w:proofErr w:type="gramEnd"/>
-      <w:r>
-        <w:rPr>
-          <w:rFonts w:ascii="Arial" w:eastAsia="Arial" w:hAnsi="Arial" w:cs="Arial"/>
-          <w:sz w:val="28"/>
-          <w:lang w:val="en-US"/>
-        </w:rPr>
-        <w:t xml:space="preserve">255) NOT NULL, </w:t>
-      </w:r>
-    </w:p>
-    <w:p>
-      <w:pPr>
-        <w:rPr>
-          <w:rFonts w:ascii="Arial" w:eastAsia="Arial" w:hAnsi="Arial" w:cs="Arial"/>
-          <w:sz w:val="28"/>
-          <w:lang w:val="en-US"/>
-        </w:rPr>
-      </w:pPr>
-      <w:r>
-        <w:rPr>
-          <w:rFonts w:ascii="Arial" w:eastAsia="Arial" w:hAnsi="Arial" w:cs="Arial"/>
-          <w:sz w:val="28"/>
-          <w:lang w:val="en-US"/>
-        </w:rPr>
-        <w:tab/>
-      </w:r>
-      <w:proofErr w:type="spellStart"/>
-      <w:r>
-        <w:rPr>
-          <w:rFonts w:ascii="Arial" w:eastAsia="Arial" w:hAnsi="Arial" w:cs="Arial"/>
-          <w:sz w:val="28"/>
-          <w:lang w:val="en-US"/>
-        </w:rPr>
-        <w:t>orgao</w:t>
-      </w:r>
-      <w:proofErr w:type="spellEnd"/>
-      <w:r>
-        <w:rPr>
-          <w:rFonts w:ascii="Arial" w:eastAsia="Arial" w:hAnsi="Arial" w:cs="Arial"/>
-          <w:sz w:val="28"/>
-          <w:lang w:val="en-US"/>
-        </w:rPr>
-        <w:t xml:space="preserve"> </w:t>
-      </w:r>
-      <w:proofErr w:type="gramStart"/>
-      <w:r>
-        <w:rPr>
-          <w:rFonts w:ascii="Arial" w:eastAsia="Arial" w:hAnsi="Arial" w:cs="Arial"/>
-          <w:sz w:val="28"/>
-          <w:lang w:val="en-US"/>
-        </w:rPr>
-        <w:t>VARCHAR(</w:t>
-      </w:r>
-      <w:proofErr w:type="gramEnd"/>
-      <w:r>
-        <w:rPr>
-          <w:rFonts w:ascii="Arial" w:eastAsia="Arial" w:hAnsi="Arial" w:cs="Arial"/>
-          <w:sz w:val="28"/>
-          <w:lang w:val="en-US"/>
-        </w:rPr>
-        <w:t>255) NOT NULL</w:t>
-      </w:r>
-    </w:p>
-    <w:p>
-      <w:pPr>
-        <w:rPr>
-          <w:rFonts w:ascii="Arial" w:eastAsia="Arial" w:hAnsi="Arial" w:cs="Arial"/>
-          <w:sz w:val="28"/>
-          <w:lang w:val="en-US"/>
-        </w:rPr>
-      </w:pPr>
-      <w:r>
-        <w:rPr>
-          <w:rFonts w:ascii="Arial" w:eastAsia="Arial" w:hAnsi="Arial" w:cs="Arial"/>
-          <w:sz w:val="28"/>
-          <w:lang w:val="en-US"/>
-        </w:rPr>
-        <w:t>);</w:t>
-      </w:r>
-    </w:p>
-    <w:p>
-      <w:pPr>
-        <w:rPr>
-          <w:rFonts w:ascii="Arial" w:eastAsia="Arial" w:hAnsi="Arial" w:cs="Arial"/>
-          <w:sz w:val="28"/>
-          <w:lang w:val="en-US"/>
-        </w:rPr>
-      </w:pPr>
-    </w:p>
-    <w:p>
-      <w:pPr>
-        <w:rPr>
-          <w:rFonts w:ascii="Arial" w:eastAsia="Arial" w:hAnsi="Arial" w:cs="Arial"/>
-          <w:sz w:val="28"/>
-          <w:lang w:val="en-US"/>
-        </w:rPr>
-      </w:pPr>
-    </w:p>
-    <w:p>
-      <w:pPr>
-        <w:rPr>
-          <w:rFonts w:ascii="Arial" w:eastAsia="Arial" w:hAnsi="Arial" w:cs="Arial"/>
-          <w:sz w:val="28"/>
-          <w:lang w:val="en-US"/>
-        </w:rPr>
-      </w:pPr>
-    </w:p>
-    <w:p>
-      <w:pPr>
-        <w:rPr>
-          <w:rFonts w:ascii="Arial" w:eastAsia="Arial" w:hAnsi="Arial" w:cs="Arial"/>
-          <w:sz w:val="28"/>
-          <w:lang w:val="en-US"/>
-        </w:rPr>
-      </w:pPr>
-      <w:r>
-        <w:rPr>
-          <w:rFonts w:ascii="Arial" w:eastAsia="Arial" w:hAnsi="Arial" w:cs="Arial"/>
-          <w:sz w:val="28"/>
-          <w:lang w:val="en-US"/>
-        </w:rPr>
-        <w:t xml:space="preserve">CREATE TABLE </w:t>
-      </w:r>
-      <w:proofErr w:type="gramStart"/>
-      <w:r>
-        <w:rPr>
-          <w:rFonts w:ascii="Arial" w:eastAsia="Arial" w:hAnsi="Arial" w:cs="Arial"/>
-          <w:sz w:val="28"/>
-          <w:lang w:val="en-US"/>
-        </w:rPr>
-        <w:t>DESPESA(</w:t>
-      </w:r>
-      <w:proofErr w:type="gramEnd"/>
-    </w:p>
-    <w:p>
-      <w:pPr>
-        <w:rPr>
-          <w:rFonts w:ascii="Arial" w:eastAsia="Arial" w:hAnsi="Arial" w:cs="Arial"/>
-          <w:sz w:val="28"/>
-          <w:lang w:val="en-US"/>
-        </w:rPr>
-      </w:pPr>
-      <w:r>
-        <w:rPr>
-          <w:rFonts w:ascii="Arial" w:eastAsia="Arial" w:hAnsi="Arial" w:cs="Arial"/>
-          <w:sz w:val="28"/>
-          <w:lang w:val="en-US"/>
-        </w:rPr>
-        <w:tab/>
-        <w:t>id SERIAL PRIMARY KEY,</w:t>
-      </w:r>
-    </w:p>
-    <w:p>
-      <w:pPr>
-        <w:rPr>
-          <w:rFonts w:ascii="Arial" w:eastAsia="Arial" w:hAnsi="Arial" w:cs="Arial"/>
-          <w:sz w:val="28"/>
-          <w:lang w:val="en-US"/>
-        </w:rPr>
-      </w:pPr>
-      <w:r>
-        <w:rPr>
-          <w:rFonts w:ascii="Arial" w:eastAsia="Arial" w:hAnsi="Arial" w:cs="Arial"/>
-          <w:sz w:val="28"/>
-          <w:lang w:val="en-US"/>
-        </w:rPr>
-        <w:tab/>
-      </w:r>
-      <w:proofErr w:type="spellStart"/>
-      <w:r>
-        <w:rPr>
-          <w:rFonts w:ascii="Arial" w:eastAsia="Arial" w:hAnsi="Arial" w:cs="Arial"/>
-          <w:sz w:val="28"/>
-          <w:lang w:val="en-US"/>
-        </w:rPr>
-        <w:t>data_retirada</w:t>
-      </w:r>
-      <w:proofErr w:type="spellEnd"/>
-      <w:r>
-        <w:rPr>
-          <w:rFonts w:ascii="Arial" w:eastAsia="Arial" w:hAnsi="Arial" w:cs="Arial"/>
-          <w:sz w:val="28"/>
-          <w:lang w:val="en-US"/>
-        </w:rPr>
-        <w:t xml:space="preserve"> DATE NOT NULL, </w:t>
-      </w:r>
-    </w:p>
-    <w:p>
-      <w:pPr>
-        <w:rPr>
-          <w:rFonts w:ascii="Arial" w:eastAsia="Arial" w:hAnsi="Arial" w:cs="Arial"/>
-          <w:sz w:val="28"/>
-          <w:lang w:val="en-US"/>
-        </w:rPr>
-      </w:pPr>
-      <w:r>
-        <w:rPr>
-          <w:rFonts w:ascii="Arial" w:eastAsia="Arial" w:hAnsi="Arial" w:cs="Arial"/>
-          <w:sz w:val="28"/>
-          <w:lang w:val="en-US"/>
-        </w:rPr>
-        <w:lastRenderedPageBreak/>
-        <w:tab/>
-        <w:t>status Boolean,</w:t>
-      </w:r>
-    </w:p>
-    <w:p>
-      <w:pPr>
-        <w:rPr>
-          <w:rFonts w:ascii="Arial" w:eastAsia="Arial" w:hAnsi="Arial" w:cs="Arial"/>
-          <w:sz w:val="28"/>
-        </w:rPr>
-      </w:pPr>
-      <w:r>
-        <w:rPr>
-          <w:rFonts w:ascii="Arial" w:eastAsia="Arial" w:hAnsi="Arial" w:cs="Arial"/>
-          <w:sz w:val="28"/>
-          <w:lang w:val="en-US"/>
-        </w:rPr>
-        <w:tab/>
-      </w:r>
-      <w:proofErr w:type="spellStart"/>
-      <w:r>
-        <w:rPr>
-          <w:rFonts w:ascii="Arial" w:eastAsia="Arial" w:hAnsi="Arial" w:cs="Arial"/>
-          <w:sz w:val="28"/>
-        </w:rPr>
-        <w:t>centro_custo</w:t>
-      </w:r>
-      <w:proofErr w:type="spellEnd"/>
-      <w:r>
-        <w:rPr>
-          <w:rFonts w:ascii="Arial" w:eastAsia="Arial" w:hAnsi="Arial" w:cs="Arial"/>
-          <w:sz w:val="28"/>
-        </w:rPr>
-        <w:t xml:space="preserve"> </w:t>
-      </w:r>
-      <w:proofErr w:type="gramStart"/>
-      <w:r>
-        <w:rPr>
-          <w:rFonts w:ascii="Arial" w:eastAsia="Arial" w:hAnsi="Arial" w:cs="Arial"/>
-          <w:sz w:val="28"/>
-        </w:rPr>
-        <w:t>VARCHAR(</w:t>
-      </w:r>
-      <w:proofErr w:type="gramEnd"/>
-      <w:r>
-        <w:rPr>
-          <w:rFonts w:ascii="Arial" w:eastAsia="Arial" w:hAnsi="Arial" w:cs="Arial"/>
-          <w:sz w:val="28"/>
-        </w:rPr>
-        <w:t>255),</w:t>
-      </w:r>
-    </w:p>
-    <w:p>
-      <w:pPr>
-        <w:rPr>
-          <w:rFonts w:ascii="Arial" w:eastAsia="Arial" w:hAnsi="Arial" w:cs="Arial"/>
-          <w:sz w:val="28"/>
-        </w:rPr>
-      </w:pPr>
-      <w:r>
-        <w:rPr>
-          <w:rFonts w:ascii="Arial" w:eastAsia="Arial" w:hAnsi="Arial" w:cs="Arial"/>
-          <w:sz w:val="28"/>
-        </w:rPr>
-        <w:tab/>
-      </w:r>
-      <w:proofErr w:type="spellStart"/>
-      <w:proofErr w:type="gramStart"/>
-      <w:r>
-        <w:rPr>
-          <w:rFonts w:ascii="Arial" w:eastAsia="Arial" w:hAnsi="Arial" w:cs="Arial"/>
-          <w:sz w:val="28"/>
-        </w:rPr>
-        <w:t>descricao</w:t>
-      </w:r>
-      <w:proofErr w:type="spellEnd"/>
-      <w:r>
-        <w:rPr>
-          <w:rFonts w:ascii="Arial" w:eastAsia="Arial" w:hAnsi="Arial" w:cs="Arial"/>
-          <w:sz w:val="28"/>
-        </w:rPr>
-        <w:t xml:space="preserve">  VARCHAR</w:t>
-      </w:r>
-      <w:proofErr w:type="gramEnd"/>
-      <w:r>
-        <w:rPr>
-          <w:rFonts w:ascii="Arial" w:eastAsia="Arial" w:hAnsi="Arial" w:cs="Arial"/>
-          <w:sz w:val="28"/>
-        </w:rPr>
-        <w:t>(255) NOT NULL,</w:t>
-      </w:r>
-    </w:p>
-    <w:p>
-      <w:pPr>
-        <w:rPr>
-          <w:rFonts w:ascii="Arial" w:eastAsia="Arial" w:hAnsi="Arial" w:cs="Arial"/>
-          <w:sz w:val="28"/>
-          <w:lang w:val="en-US"/>
-        </w:rPr>
-      </w:pPr>
-      <w:r>
-        <w:rPr>
-          <w:rFonts w:ascii="Arial" w:eastAsia="Arial" w:hAnsi="Arial" w:cs="Arial"/>
-          <w:sz w:val="28"/>
-        </w:rPr>
-        <w:tab/>
-      </w:r>
-      <w:r>
-        <w:rPr>
-          <w:rFonts w:ascii="Arial" w:eastAsia="Arial" w:hAnsi="Arial" w:cs="Arial"/>
-          <w:sz w:val="28"/>
-          <w:lang w:val="en-US"/>
-        </w:rPr>
-        <w:t xml:space="preserve">valor FLOAT NOT NULL, </w:t>
-      </w:r>
-    </w:p>
-    <w:p>
-      <w:pPr>
-        <w:rPr>
-          <w:rFonts w:ascii="Arial" w:eastAsia="Arial" w:hAnsi="Arial" w:cs="Arial"/>
-          <w:sz w:val="28"/>
-        </w:rPr>
-      </w:pPr>
-      <w:r>
-        <w:rPr>
-          <w:rFonts w:ascii="Arial" w:eastAsia="Arial" w:hAnsi="Arial" w:cs="Arial"/>
-          <w:sz w:val="28"/>
-          <w:lang w:val="en-US"/>
-        </w:rPr>
-        <w:tab/>
-      </w:r>
-      <w:proofErr w:type="spellStart"/>
-      <w:r>
-        <w:rPr>
-          <w:rFonts w:ascii="Arial" w:eastAsia="Arial" w:hAnsi="Arial" w:cs="Arial"/>
-          <w:sz w:val="28"/>
-        </w:rPr>
-        <w:t>tipo_gasto</w:t>
-      </w:r>
-      <w:proofErr w:type="spellEnd"/>
-      <w:r>
-        <w:rPr>
-          <w:rFonts w:ascii="Arial" w:eastAsia="Arial" w:hAnsi="Arial" w:cs="Arial"/>
-          <w:sz w:val="28"/>
-        </w:rPr>
-        <w:t xml:space="preserve"> </w:t>
-      </w:r>
-      <w:proofErr w:type="gramStart"/>
-      <w:r>
-        <w:rPr>
-          <w:rFonts w:ascii="Arial" w:eastAsia="Arial" w:hAnsi="Arial" w:cs="Arial"/>
-          <w:sz w:val="28"/>
-        </w:rPr>
-        <w:t>VARCHAR(</w:t>
-      </w:r>
-      <w:proofErr w:type="gramEnd"/>
-      <w:r>
-        <w:rPr>
-          <w:rFonts w:ascii="Arial" w:eastAsia="Arial" w:hAnsi="Arial" w:cs="Arial"/>
-          <w:sz w:val="28"/>
-        </w:rPr>
-        <w:t>50) NOT NULL,</w:t>
-      </w:r>
-    </w:p>
-    <w:p>
-      <w:pPr>
-        <w:rPr>
-          <w:rFonts w:ascii="Arial" w:eastAsia="Arial" w:hAnsi="Arial" w:cs="Arial"/>
-          <w:sz w:val="28"/>
-        </w:rPr>
-      </w:pPr>
-      <w:r>
-        <w:rPr>
-          <w:rFonts w:ascii="Arial" w:eastAsia="Arial" w:hAnsi="Arial" w:cs="Arial"/>
-          <w:sz w:val="28"/>
-        </w:rPr>
-        <w:tab/>
-      </w:r>
-      <w:r>
-        <w:rPr>
-          <w:rFonts w:ascii="Arial" w:eastAsia="Arial" w:hAnsi="Arial" w:cs="Arial"/>
-          <w:sz w:val="28"/>
-        </w:rPr>
-        <w:t>vencimento DATE NOT NULL,</w:t>
-      </w:r>
-    </w:p>
-    <w:p>
-      <w:pPr>
-        <w:rPr>
-          <w:rFonts w:ascii="Arial" w:eastAsia="Arial" w:hAnsi="Arial" w:cs="Arial"/>
-          <w:sz w:val="28"/>
-        </w:rPr>
-      </w:pPr>
-      <w:r>
-        <w:rPr>
-          <w:rFonts w:ascii="Arial" w:eastAsia="Arial" w:hAnsi="Arial" w:cs="Arial"/>
-          <w:sz w:val="28"/>
-        </w:rPr>
-        <w:tab/>
-      </w:r>
-      <w:proofErr w:type="spellStart"/>
-      <w:r>
-        <w:rPr>
-          <w:rFonts w:ascii="Arial" w:eastAsia="Arial" w:hAnsi="Arial" w:cs="Arial"/>
-          <w:sz w:val="28"/>
-        </w:rPr>
-        <w:t>financeiro_id</w:t>
-      </w:r>
-      <w:proofErr w:type="spellEnd"/>
-      <w:r>
-        <w:rPr>
-          <w:rFonts w:ascii="Arial" w:eastAsia="Arial" w:hAnsi="Arial" w:cs="Arial"/>
-          <w:sz w:val="28"/>
-        </w:rPr>
-        <w:t xml:space="preserve"> INTEGER REFERENCES </w:t>
-      </w:r>
-      <w:proofErr w:type="gramStart"/>
-      <w:r>
-        <w:rPr>
-          <w:rFonts w:ascii="Arial" w:eastAsia="Arial" w:hAnsi="Arial" w:cs="Arial"/>
-          <w:sz w:val="28"/>
-        </w:rPr>
-        <w:t>FINANCEIRO(</w:t>
-      </w:r>
-      <w:proofErr w:type="gramEnd"/>
-      <w:r>
-        <w:rPr>
-          <w:rFonts w:ascii="Arial" w:eastAsia="Arial" w:hAnsi="Arial" w:cs="Arial"/>
-          <w:sz w:val="28"/>
-        </w:rPr>
-        <w:t>id)</w:t>
-      </w:r>
-    </w:p>
-    <w:p>
-      <w:pPr>
-        <w:rPr>
-          <w:rFonts w:ascii="Arial" w:eastAsia="Arial" w:hAnsi="Arial" w:cs="Arial"/>
-          <w:sz w:val="28"/>
-          <w:lang w:val="en-US"/>
-        </w:rPr>
-      </w:pPr>
-      <w:r>
-        <w:rPr>
-          <w:rFonts w:ascii="Arial" w:eastAsia="Arial" w:hAnsi="Arial" w:cs="Arial"/>
-          <w:sz w:val="28"/>
-          <w:lang w:val="en-US"/>
-        </w:rPr>
-        <w:t>);</w:t>
-      </w:r>
-    </w:p>
-    <w:p>
-      <w:pPr>
-        <w:rPr>
-          <w:rFonts w:ascii="Arial" w:eastAsia="Arial" w:hAnsi="Arial" w:cs="Arial"/>
-          <w:sz w:val="28"/>
-          <w:lang w:val="en-US"/>
-        </w:rPr>
-      </w:pPr>
-    </w:p>
-    <w:p>
-      <w:pPr>
-        <w:rPr>
-          <w:rFonts w:ascii="Arial" w:eastAsia="Arial" w:hAnsi="Arial" w:cs="Arial"/>
-          <w:sz w:val="28"/>
-          <w:lang w:val="en-US"/>
-        </w:rPr>
-      </w:pPr>
-      <w:r>
-        <w:rPr>
-          <w:rFonts w:ascii="Arial" w:eastAsia="Arial" w:hAnsi="Arial" w:cs="Arial"/>
-          <w:sz w:val="28"/>
-          <w:lang w:val="en-US"/>
-        </w:rPr>
-        <w:t xml:space="preserve">CREATE TABLE </w:t>
-      </w:r>
-      <w:proofErr w:type="gramStart"/>
-      <w:r>
-        <w:rPr>
-          <w:rFonts w:ascii="Arial" w:eastAsia="Arial" w:hAnsi="Arial" w:cs="Arial"/>
-          <w:sz w:val="28"/>
-          <w:lang w:val="en-US"/>
-        </w:rPr>
-        <w:t>RECEITA(</w:t>
-      </w:r>
-      <w:proofErr w:type="gramEnd"/>
-    </w:p>
-    <w:p>
-      <w:pPr>
-        <w:rPr>
-          <w:rFonts w:ascii="Arial" w:eastAsia="Arial" w:hAnsi="Arial" w:cs="Arial"/>
-          <w:sz w:val="28"/>
-          <w:lang w:val="en-US"/>
-        </w:rPr>
-      </w:pPr>
-      <w:r>
-        <w:rPr>
-          <w:rFonts w:ascii="Arial" w:eastAsia="Arial" w:hAnsi="Arial" w:cs="Arial"/>
-          <w:sz w:val="28"/>
-          <w:lang w:val="en-US"/>
-        </w:rPr>
-        <w:tab/>
-        <w:t>id SERIAL PRIMARY KEY,</w:t>
-      </w:r>
-    </w:p>
-    <w:p>
-      <w:pPr>
-        <w:rPr>
-          <w:rFonts w:ascii="Arial" w:eastAsia="Arial" w:hAnsi="Arial" w:cs="Arial"/>
-          <w:sz w:val="28"/>
-        </w:rPr>
-      </w:pPr>
-      <w:r>
-        <w:rPr>
-          <w:rFonts w:ascii="Arial" w:eastAsia="Arial" w:hAnsi="Arial" w:cs="Arial"/>
-          <w:sz w:val="28"/>
-          <w:lang w:val="en-US"/>
-        </w:rPr>
-        <w:tab/>
-      </w:r>
-      <w:proofErr w:type="spellStart"/>
-      <w:r>
-        <w:rPr>
-          <w:rFonts w:ascii="Arial" w:eastAsia="Arial" w:hAnsi="Arial" w:cs="Arial"/>
-          <w:sz w:val="28"/>
-        </w:rPr>
-        <w:t>data_entrada</w:t>
-      </w:r>
-      <w:proofErr w:type="spellEnd"/>
-      <w:r>
-        <w:rPr>
-          <w:rFonts w:ascii="Arial" w:eastAsia="Arial" w:hAnsi="Arial" w:cs="Arial"/>
-          <w:sz w:val="28"/>
-        </w:rPr>
-        <w:t xml:space="preserve"> DATE NOT NULL, </w:t>
-      </w:r>
-    </w:p>
-    <w:p>
-      <w:pPr>
-        <w:rPr>
-          <w:rFonts w:ascii="Arial" w:eastAsia="Arial" w:hAnsi="Arial" w:cs="Arial"/>
-          <w:sz w:val="28"/>
-        </w:rPr>
-      </w:pPr>
-      <w:r>
-        <w:rPr>
-          <w:rFonts w:ascii="Arial" w:eastAsia="Arial" w:hAnsi="Arial" w:cs="Arial"/>
-          <w:sz w:val="28"/>
-        </w:rPr>
-        <w:tab/>
-      </w:r>
-      <w:proofErr w:type="spellStart"/>
-      <w:r>
-        <w:rPr>
-          <w:rFonts w:ascii="Arial" w:eastAsia="Arial" w:hAnsi="Arial" w:cs="Arial"/>
-          <w:sz w:val="28"/>
-        </w:rPr>
-        <w:t>centro_custo</w:t>
-      </w:r>
-      <w:proofErr w:type="spellEnd"/>
-      <w:r>
-        <w:rPr>
-          <w:rFonts w:ascii="Arial" w:eastAsia="Arial" w:hAnsi="Arial" w:cs="Arial"/>
-          <w:sz w:val="28"/>
-        </w:rPr>
-        <w:t xml:space="preserve"> </w:t>
-      </w:r>
-      <w:proofErr w:type="gramStart"/>
-      <w:r>
-        <w:rPr>
-          <w:rFonts w:ascii="Arial" w:eastAsia="Arial" w:hAnsi="Arial" w:cs="Arial"/>
-          <w:sz w:val="28"/>
-        </w:rPr>
-        <w:t>VARCHAR(</w:t>
-      </w:r>
-      <w:proofErr w:type="gramEnd"/>
-      <w:r>
-        <w:rPr>
-          <w:rFonts w:ascii="Arial" w:eastAsia="Arial" w:hAnsi="Arial" w:cs="Arial"/>
-          <w:sz w:val="28"/>
-        </w:rPr>
-        <w:t>255),</w:t>
-      </w:r>
-    </w:p>
-    <w:p>
-      <w:pPr>
-        <w:rPr>
-          <w:rFonts w:ascii="Arial" w:eastAsia="Arial" w:hAnsi="Arial" w:cs="Arial"/>
-          <w:sz w:val="28"/>
-        </w:rPr>
-      </w:pPr>
-      <w:r>
-        <w:rPr>
-          <w:rFonts w:ascii="Arial" w:eastAsia="Arial" w:hAnsi="Arial" w:cs="Arial"/>
-          <w:sz w:val="28"/>
-        </w:rPr>
-        <w:tab/>
-      </w:r>
-      <w:proofErr w:type="spellStart"/>
-      <w:r>
-        <w:rPr>
-          <w:rFonts w:ascii="Arial" w:eastAsia="Arial" w:hAnsi="Arial" w:cs="Arial"/>
-          <w:sz w:val="28"/>
-        </w:rPr>
-        <w:t>descricao</w:t>
-      </w:r>
-      <w:proofErr w:type="spellEnd"/>
-      <w:r>
-        <w:rPr>
-          <w:rFonts w:ascii="Arial" w:eastAsia="Arial" w:hAnsi="Arial" w:cs="Arial"/>
-          <w:sz w:val="28"/>
-        </w:rPr>
-        <w:t xml:space="preserve"> </w:t>
-      </w:r>
-      <w:proofErr w:type="gramStart"/>
-      <w:r>
-        <w:rPr>
-          <w:rFonts w:ascii="Arial" w:eastAsia="Arial" w:hAnsi="Arial" w:cs="Arial"/>
-          <w:sz w:val="28"/>
-        </w:rPr>
-        <w:t>VARCHAR(</w:t>
-      </w:r>
-      <w:proofErr w:type="gramEnd"/>
-      <w:r>
-        <w:rPr>
-          <w:rFonts w:ascii="Arial" w:eastAsia="Arial" w:hAnsi="Arial" w:cs="Arial"/>
-          <w:sz w:val="28"/>
-        </w:rPr>
-        <w:t xml:space="preserve">255), </w:t>
-      </w:r>
-    </w:p>
-    <w:p>
-      <w:pPr>
-        <w:rPr>
-          <w:rFonts w:ascii="Arial" w:eastAsia="Arial" w:hAnsi="Arial" w:cs="Arial"/>
-          <w:sz w:val="28"/>
-          <w:lang w:val="en-US"/>
-        </w:rPr>
-      </w:pPr>
-      <w:r>
-        <w:rPr>
-          <w:rFonts w:ascii="Arial" w:eastAsia="Arial" w:hAnsi="Arial" w:cs="Arial"/>
-          <w:sz w:val="28"/>
-        </w:rPr>
-        <w:tab/>
-      </w:r>
-      <w:proofErr w:type="gramStart"/>
-      <w:r>
-        <w:rPr>
-          <w:rFonts w:ascii="Arial" w:eastAsia="Arial" w:hAnsi="Arial" w:cs="Arial"/>
-          <w:sz w:val="28"/>
-          <w:lang w:val="en-US"/>
-        </w:rPr>
-        <w:t>valor  FLOAT</w:t>
-      </w:r>
-      <w:proofErr w:type="gramEnd"/>
-      <w:r>
-        <w:rPr>
-          <w:rFonts w:ascii="Arial" w:eastAsia="Arial" w:hAnsi="Arial" w:cs="Arial"/>
-          <w:sz w:val="28"/>
-          <w:lang w:val="en-US"/>
-        </w:rPr>
-        <w:t xml:space="preserve"> NOT NULL, </w:t>
-      </w:r>
-    </w:p>
-    <w:p>
-      <w:pPr>
-        <w:rPr>
-          <w:rFonts w:ascii="Arial" w:eastAsia="Arial" w:hAnsi="Arial" w:cs="Arial"/>
-          <w:sz w:val="28"/>
-          <w:lang w:val="en-US"/>
-        </w:rPr>
-      </w:pPr>
-      <w:r>
-        <w:rPr>
-          <w:rFonts w:ascii="Arial" w:eastAsia="Arial" w:hAnsi="Arial" w:cs="Arial"/>
-          <w:sz w:val="28"/>
-          <w:lang w:val="en-US"/>
-        </w:rPr>
-        <w:tab/>
-      </w:r>
-      <w:r>
-        <w:rPr>
-          <w:rFonts w:ascii="Arial" w:eastAsia="Arial" w:hAnsi="Arial" w:cs="Arial"/>
-          <w:sz w:val="28"/>
-          <w:lang w:val="en-US"/>
-        </w:rPr>
-        <w:t xml:space="preserve">status </w:t>
-      </w:r>
-      <w:proofErr w:type="gramStart"/>
-      <w:r>
-        <w:rPr>
-          <w:rFonts w:ascii="Arial" w:eastAsia="Arial" w:hAnsi="Arial" w:cs="Arial"/>
-          <w:sz w:val="28"/>
-          <w:lang w:val="en-US"/>
-        </w:rPr>
-        <w:t>VARCHAR(</w:t>
-      </w:r>
-      <w:proofErr w:type="gramEnd"/>
-      <w:r>
-        <w:rPr>
-          <w:rFonts w:ascii="Arial" w:eastAsia="Arial" w:hAnsi="Arial" w:cs="Arial"/>
-          <w:sz w:val="28"/>
-          <w:lang w:val="en-US"/>
-        </w:rPr>
-        <w:t>255),</w:t>
-      </w:r>
-    </w:p>
-    <w:p>
-      <w:pPr>
-        <w:rPr>
-          <w:rFonts w:ascii="Arial" w:eastAsia="Arial" w:hAnsi="Arial" w:cs="Arial"/>
-          <w:sz w:val="28"/>
-        </w:rPr>
-      </w:pPr>
-      <w:r>
-        <w:rPr>
-          <w:rFonts w:ascii="Arial" w:eastAsia="Arial" w:hAnsi="Arial" w:cs="Arial"/>
-          <w:sz w:val="28"/>
-          <w:lang w:val="en-US"/>
-        </w:rPr>
-        <w:tab/>
-      </w:r>
-      <w:proofErr w:type="spellStart"/>
-      <w:r>
-        <w:rPr>
-          <w:rFonts w:ascii="Arial" w:eastAsia="Arial" w:hAnsi="Arial" w:cs="Arial"/>
-          <w:sz w:val="28"/>
-        </w:rPr>
-        <w:t>tipo_pagamento</w:t>
-      </w:r>
-      <w:proofErr w:type="spellEnd"/>
-      <w:r>
-        <w:rPr>
-          <w:rFonts w:ascii="Arial" w:eastAsia="Arial" w:hAnsi="Arial" w:cs="Arial"/>
-          <w:sz w:val="28"/>
-        </w:rPr>
-        <w:t xml:space="preserve"> </w:t>
-      </w:r>
-      <w:proofErr w:type="gramStart"/>
-      <w:r>
-        <w:rPr>
-          <w:rFonts w:ascii="Arial" w:eastAsia="Arial" w:hAnsi="Arial" w:cs="Arial"/>
-          <w:sz w:val="28"/>
-        </w:rPr>
-        <w:t>VARCHAR(</w:t>
-      </w:r>
-      <w:proofErr w:type="gramEnd"/>
-      <w:r>
-        <w:rPr>
-          <w:rFonts w:ascii="Arial" w:eastAsia="Arial" w:hAnsi="Arial" w:cs="Arial"/>
-          <w:sz w:val="28"/>
-        </w:rPr>
-        <w:t xml:space="preserve">50) NOT NULL, </w:t>
-      </w:r>
-    </w:p>
-    <w:p>
-      <w:pPr>
-        <w:rPr>
-          <w:rFonts w:ascii="Arial" w:eastAsia="Arial" w:hAnsi="Arial" w:cs="Arial"/>
-          <w:sz w:val="28"/>
-        </w:rPr>
-      </w:pPr>
-      <w:r>
-        <w:rPr>
-          <w:rFonts w:ascii="Arial" w:eastAsia="Arial" w:hAnsi="Arial" w:cs="Arial"/>
-          <w:sz w:val="28"/>
-        </w:rPr>
-        <w:tab/>
-        <w:t>vencimento DATE NOT NULL,</w:t>
-      </w:r>
-    </w:p>
-    <w:p>
-      <w:pPr>
-        <w:rPr>
-          <w:rFonts w:ascii="Arial" w:eastAsia="Arial" w:hAnsi="Arial" w:cs="Arial"/>
-          <w:sz w:val="28"/>
-        </w:rPr>
-      </w:pPr>
-      <w:r>
-        <w:rPr>
-          <w:rFonts w:ascii="Arial" w:eastAsia="Arial" w:hAnsi="Arial" w:cs="Arial"/>
-          <w:sz w:val="28"/>
-        </w:rPr>
-        <w:tab/>
-      </w:r>
-      <w:proofErr w:type="spellStart"/>
-      <w:r>
-        <w:rPr>
-          <w:rFonts w:ascii="Arial" w:eastAsia="Arial" w:hAnsi="Arial" w:cs="Arial"/>
-          <w:sz w:val="28"/>
-        </w:rPr>
-        <w:t>financeiro_id</w:t>
-      </w:r>
-      <w:proofErr w:type="spellEnd"/>
-      <w:r>
-        <w:rPr>
-          <w:rFonts w:ascii="Arial" w:eastAsia="Arial" w:hAnsi="Arial" w:cs="Arial"/>
-          <w:sz w:val="28"/>
-        </w:rPr>
-        <w:t xml:space="preserve"> INTEGER REFERENCES </w:t>
-      </w:r>
-      <w:proofErr w:type="gramStart"/>
-      <w:r>
-        <w:rPr>
-          <w:rFonts w:ascii="Arial" w:eastAsia="Arial" w:hAnsi="Arial" w:cs="Arial"/>
-          <w:sz w:val="28"/>
-        </w:rPr>
-        <w:t>FINANCEIRO(</w:t>
-      </w:r>
-      <w:proofErr w:type="gramEnd"/>
-      <w:r>
-        <w:rPr>
-          <w:rFonts w:ascii="Arial" w:eastAsia="Arial" w:hAnsi="Arial" w:cs="Arial"/>
-          <w:sz w:val="28"/>
-        </w:rPr>
-        <w:t>id)</w:t>
-      </w:r>
-    </w:p>
-    <w:p>
-      <w:pPr>
-        <w:rPr>
-          <w:rFonts w:ascii="Arial" w:eastAsia="Arial" w:hAnsi="Arial" w:cs="Arial"/>
-          <w:sz w:val="28"/>
-          <w:lang w:val="en-US"/>
-        </w:rPr>
-      </w:pPr>
-      <w:r>
-        <w:rPr>
-          <w:rFonts w:ascii="Arial" w:eastAsia="Arial" w:hAnsi="Arial" w:cs="Arial"/>
-          <w:sz w:val="28"/>
-          <w:lang w:val="en-US"/>
-        </w:rPr>
-        <w:t>);</w:t>
-      </w:r>
-    </w:p>
-    <w:p>
-      <w:pPr>
-        <w:rPr>
-          <w:rFonts w:ascii="Arial" w:eastAsia="Arial" w:hAnsi="Arial" w:cs="Arial"/>
-          <w:sz w:val="28"/>
-          <w:lang w:val="en-US"/>
-        </w:rPr>
-      </w:pPr>
-    </w:p>
-    <w:p>
-      <w:pPr>
-        <w:rPr>
-          <w:rFonts w:ascii="Arial" w:eastAsia="Arial" w:hAnsi="Arial" w:cs="Arial"/>
-          <w:sz w:val="28"/>
-          <w:lang w:val="en-US"/>
-        </w:rPr>
-      </w:pPr>
-      <w:r>
-        <w:rPr>
-          <w:rFonts w:ascii="Arial" w:eastAsia="Arial" w:hAnsi="Arial" w:cs="Arial"/>
-          <w:sz w:val="28"/>
-          <w:lang w:val="en-US"/>
-        </w:rPr>
-        <w:t xml:space="preserve">CREATE TABLE </w:t>
-      </w:r>
-      <w:proofErr w:type="gramStart"/>
-      <w:r>
-        <w:rPr>
-          <w:rFonts w:ascii="Arial" w:eastAsia="Arial" w:hAnsi="Arial" w:cs="Arial"/>
-          <w:sz w:val="28"/>
-          <w:lang w:val="en-US"/>
-        </w:rPr>
-        <w:t>NOTIFICACAO(</w:t>
-      </w:r>
-      <w:proofErr w:type="gramEnd"/>
-    </w:p>
-    <w:p>
-      <w:pPr>
-        <w:rPr>
-          <w:rFonts w:ascii="Arial" w:eastAsia="Arial" w:hAnsi="Arial" w:cs="Arial"/>
-          <w:sz w:val="28"/>
-          <w:lang w:val="en-US"/>
-        </w:rPr>
-      </w:pPr>
-      <w:r>
-        <w:rPr>
-          <w:rFonts w:ascii="Arial" w:eastAsia="Arial" w:hAnsi="Arial" w:cs="Arial"/>
-          <w:sz w:val="28"/>
-          <w:lang w:val="en-US"/>
-        </w:rPr>
-        <w:tab/>
-        <w:t>id SERIAL PRIMARY KEY,</w:t>
-      </w:r>
-    </w:p>
-    <w:p>
-      <w:pPr>
-        <w:rPr>
-          <w:rFonts w:ascii="Arial" w:eastAsia="Arial" w:hAnsi="Arial" w:cs="Arial"/>
-          <w:sz w:val="28"/>
-        </w:rPr>
-      </w:pPr>
-      <w:r>
-        <w:rPr>
-          <w:rFonts w:ascii="Arial" w:eastAsia="Arial" w:hAnsi="Arial" w:cs="Arial"/>
-          <w:sz w:val="28"/>
-          <w:lang w:val="en-US"/>
-        </w:rPr>
-        <w:tab/>
-      </w:r>
-      <w:r>
-        <w:rPr>
-          <w:rFonts w:ascii="Arial" w:eastAsia="Arial" w:hAnsi="Arial" w:cs="Arial"/>
-          <w:sz w:val="28"/>
-        </w:rPr>
-        <w:t xml:space="preserve">tipo </w:t>
-      </w:r>
-      <w:proofErr w:type="gramStart"/>
-      <w:r>
-        <w:rPr>
-          <w:rFonts w:ascii="Arial" w:eastAsia="Arial" w:hAnsi="Arial" w:cs="Arial"/>
-          <w:sz w:val="28"/>
-        </w:rPr>
-        <w:t>VARCHAR(</w:t>
-      </w:r>
-      <w:proofErr w:type="gramEnd"/>
-      <w:r>
-        <w:rPr>
-          <w:rFonts w:ascii="Arial" w:eastAsia="Arial" w:hAnsi="Arial" w:cs="Arial"/>
-          <w:sz w:val="28"/>
-        </w:rPr>
-        <w:t xml:space="preserve">255) NOT NULL, </w:t>
-      </w:r>
-    </w:p>
-    <w:p>
-      <w:pPr>
-        <w:rPr>
-          <w:rFonts w:ascii="Arial" w:eastAsia="Arial" w:hAnsi="Arial" w:cs="Arial"/>
-          <w:sz w:val="28"/>
-        </w:rPr>
-      </w:pPr>
-      <w:r>
-        <w:rPr>
-          <w:rFonts w:ascii="Arial" w:eastAsia="Arial" w:hAnsi="Arial" w:cs="Arial"/>
-          <w:sz w:val="28"/>
-        </w:rPr>
-        <w:tab/>
-        <w:t xml:space="preserve">prioridade </w:t>
-      </w:r>
-      <w:proofErr w:type="gramStart"/>
-      <w:r>
-        <w:rPr>
-          <w:rFonts w:ascii="Arial" w:eastAsia="Arial" w:hAnsi="Arial" w:cs="Arial"/>
-          <w:sz w:val="28"/>
-        </w:rPr>
-        <w:t>VARCHAR(</w:t>
-      </w:r>
-      <w:proofErr w:type="gramEnd"/>
-      <w:r>
-        <w:rPr>
-          <w:rFonts w:ascii="Arial" w:eastAsia="Arial" w:hAnsi="Arial" w:cs="Arial"/>
-          <w:sz w:val="28"/>
-        </w:rPr>
-        <w:t xml:space="preserve">255) NOT NULL, </w:t>
-      </w:r>
-    </w:p>
-    <w:p>
-      <w:pPr>
-        <w:rPr>
-          <w:rFonts w:ascii="Arial" w:eastAsia="Arial" w:hAnsi="Arial" w:cs="Arial"/>
-          <w:sz w:val="28"/>
-        </w:rPr>
-      </w:pPr>
-      <w:r>
-        <w:rPr>
-          <w:rFonts w:ascii="Arial" w:eastAsia="Arial" w:hAnsi="Arial" w:cs="Arial"/>
-          <w:sz w:val="28"/>
-        </w:rPr>
-        <w:tab/>
-      </w:r>
-      <w:proofErr w:type="spellStart"/>
-      <w:r>
-        <w:rPr>
-          <w:rFonts w:ascii="Arial" w:eastAsia="Arial" w:hAnsi="Arial" w:cs="Arial"/>
-          <w:sz w:val="28"/>
-        </w:rPr>
-        <w:t>descricao</w:t>
-      </w:r>
-      <w:proofErr w:type="spellEnd"/>
-      <w:r>
-        <w:rPr>
-          <w:rFonts w:ascii="Arial" w:eastAsia="Arial" w:hAnsi="Arial" w:cs="Arial"/>
-          <w:sz w:val="28"/>
-        </w:rPr>
-        <w:t xml:space="preserve"> </w:t>
-      </w:r>
-      <w:proofErr w:type="gramStart"/>
-      <w:r>
-        <w:rPr>
-          <w:rFonts w:ascii="Arial" w:eastAsia="Arial" w:hAnsi="Arial" w:cs="Arial"/>
-          <w:sz w:val="28"/>
-        </w:rPr>
-        <w:t>VARCHAR(</w:t>
-      </w:r>
-      <w:proofErr w:type="gramEnd"/>
-      <w:r>
-        <w:rPr>
-          <w:rFonts w:ascii="Arial" w:eastAsia="Arial" w:hAnsi="Arial" w:cs="Arial"/>
-          <w:sz w:val="28"/>
-        </w:rPr>
-        <w:t>255),</w:t>
-      </w:r>
-    </w:p>
-    <w:p>
-      <w:pPr>
-        <w:rPr>
-          <w:rFonts w:ascii="Arial" w:eastAsia="Arial" w:hAnsi="Arial" w:cs="Arial"/>
-          <w:sz w:val="28"/>
-        </w:rPr>
-      </w:pPr>
-      <w:r>
-        <w:rPr>
-          <w:rFonts w:ascii="Arial" w:eastAsia="Arial" w:hAnsi="Arial" w:cs="Arial"/>
-          <w:sz w:val="28"/>
-        </w:rPr>
-        <w:tab/>
-        <w:t xml:space="preserve">estado </w:t>
-      </w:r>
-      <w:proofErr w:type="gramStart"/>
-      <w:r>
-        <w:rPr>
-          <w:rFonts w:ascii="Arial" w:eastAsia="Arial" w:hAnsi="Arial" w:cs="Arial"/>
-          <w:sz w:val="28"/>
-        </w:rPr>
-        <w:t>VARCHAR(</w:t>
-      </w:r>
-      <w:proofErr w:type="gramEnd"/>
-      <w:r>
-        <w:rPr>
-          <w:rFonts w:ascii="Arial" w:eastAsia="Arial" w:hAnsi="Arial" w:cs="Arial"/>
-          <w:sz w:val="28"/>
-        </w:rPr>
-        <w:t>255),</w:t>
-      </w:r>
-    </w:p>
-    <w:p>
-      <w:pPr>
-        <w:rPr>
-          <w:rFonts w:ascii="Arial" w:eastAsia="Arial" w:hAnsi="Arial" w:cs="Arial"/>
-          <w:sz w:val="28"/>
-          <w:lang w:val="en-US"/>
-        </w:rPr>
-      </w:pPr>
-      <w:r>
-        <w:rPr>
-          <w:rFonts w:ascii="Arial" w:eastAsia="Arial" w:hAnsi="Arial" w:cs="Arial"/>
-          <w:sz w:val="28"/>
-        </w:rPr>
-        <w:lastRenderedPageBreak/>
+        </w:rPr>
         <w:tab/>
       </w:r>
       <w:proofErr w:type="spellStart"/>

</xml_diff>

<commit_message>
Editar contrato, parcela e parte
</commit_message>
<xml_diff>
--- a/documentação/MR - SGA.docx
+++ b/documentação/MR - SGA.docx
@@ -3739,298 +3739,199 @@
           <w:lang w:val="en-US"/>
         </w:rPr>
       </w:pPr>
-      <w:r>
-        <w:rPr>
-          <w:rFonts w:ascii="Arial" w:eastAsia="Arial" w:hAnsi="Arial" w:cs="Arial"/>
-          <w:sz w:val="28"/>
-        </w:rPr>
-        <w:tab/>
-      </w:r>
-      <w:proofErr w:type="spellStart"/>
-      <w:r>
-        <w:rPr>
-          <w:rFonts w:ascii="Arial" w:eastAsia="Arial" w:hAnsi="Arial" w:cs="Arial"/>
-          <w:sz w:val="28"/>
-          <w:lang w:val="en-US"/>
-        </w:rPr>
-        <w:t>situacao</w:t>
-      </w:r>
-      <w:proofErr w:type="spellEnd"/>
-      <w:r>
-        <w:rPr>
-          <w:rFonts w:ascii="Arial" w:eastAsia="Arial" w:hAnsi="Arial" w:cs="Arial"/>
-          <w:sz w:val="28"/>
-          <w:lang w:val="en-US"/>
-        </w:rPr>
-        <w:t xml:space="preserve"> </w:t>
-      </w:r>
-      <w:proofErr w:type="gramStart"/>
-      <w:r>
-        <w:rPr>
-          <w:rFonts w:ascii="Arial" w:eastAsia="Arial" w:hAnsi="Arial" w:cs="Arial"/>
-          <w:sz w:val="28"/>
-          <w:lang w:val="en-US"/>
-        </w:rPr>
-        <w:t>VARCHAR(</w:t>
-      </w:r>
-      <w:proofErr w:type="gramEnd"/>
-      <w:r>
-        <w:rPr>
-          <w:rFonts w:ascii="Arial" w:eastAsia="Arial" w:hAnsi="Arial" w:cs="Arial"/>
-          <w:sz w:val="28"/>
-          <w:lang w:val="en-US"/>
-        </w:rPr>
-        <w:t>255),</w:t>
-      </w:r>
-    </w:p>
-    <w:p>
-      <w:pPr>
-        <w:rPr>
-          <w:rFonts w:ascii="Arial" w:eastAsia="Arial" w:hAnsi="Arial" w:cs="Arial"/>
-          <w:sz w:val="28"/>
-          <w:lang w:val="en-US"/>
-        </w:rPr>
-      </w:pPr>
-      <w:r>
-        <w:rPr>
-          <w:rFonts w:ascii="Arial" w:eastAsia="Arial" w:hAnsi="Arial" w:cs="Arial"/>
-          <w:sz w:val="28"/>
-          <w:lang w:val="en-US"/>
-        </w:rPr>
-        <w:tab/>
-      </w:r>
-      <w:proofErr w:type="spellStart"/>
-      <w:r>
-        <w:rPr>
-          <w:rFonts w:ascii="Arial" w:eastAsia="Arial" w:hAnsi="Arial" w:cs="Arial"/>
-          <w:sz w:val="28"/>
-          <w:lang w:val="en-US"/>
-        </w:rPr>
-        <w:t>nome</w:t>
-      </w:r>
-      <w:proofErr w:type="spellEnd"/>
-      <w:r>
-        <w:rPr>
-          <w:rFonts w:ascii="Arial" w:eastAsia="Arial" w:hAnsi="Arial" w:cs="Arial"/>
-          <w:sz w:val="28"/>
-          <w:lang w:val="en-US"/>
-        </w:rPr>
-        <w:t xml:space="preserve"> </w:t>
-      </w:r>
-      <w:proofErr w:type="gramStart"/>
-      <w:r>
-        <w:rPr>
-          <w:rFonts w:ascii="Arial" w:eastAsia="Arial" w:hAnsi="Arial" w:cs="Arial"/>
-          <w:sz w:val="28"/>
-          <w:lang w:val="en-US"/>
-        </w:rPr>
-        <w:t>VARCHAR(</w:t>
-      </w:r>
-      <w:proofErr w:type="gramEnd"/>
-      <w:r>
-        <w:rPr>
-          <w:rFonts w:ascii="Arial" w:eastAsia="Arial" w:hAnsi="Arial" w:cs="Arial"/>
-          <w:sz w:val="28"/>
-          <w:lang w:val="en-US"/>
-        </w:rPr>
-        <w:t>255)</w:t>
-      </w:r>
-    </w:p>
-    <w:p>
-      <w:pPr>
-        <w:rPr>
-          <w:rFonts w:ascii="Arial" w:eastAsia="Arial" w:hAnsi="Arial" w:cs="Arial"/>
-          <w:sz w:val="28"/>
-          <w:lang w:val="en-US"/>
-        </w:rPr>
-      </w:pPr>
-      <w:r>
-        <w:rPr>
-          <w:rFonts w:ascii="Arial" w:eastAsia="Arial" w:hAnsi="Arial" w:cs="Arial"/>
-          <w:sz w:val="28"/>
-          <w:lang w:val="en-US"/>
-        </w:rPr>
-        <w:t>);</w:t>
-      </w:r>
-    </w:p>
-    <w:p>
-      <w:pPr>
-        <w:rPr>
-          <w:rFonts w:ascii="Arial" w:eastAsia="Arial" w:hAnsi="Arial" w:cs="Arial"/>
-          <w:sz w:val="28"/>
-          <w:lang w:val="en-US"/>
-        </w:rPr>
-      </w:pPr>
-    </w:p>
-    <w:p>
-      <w:pPr>
-        <w:rPr>
-          <w:rFonts w:ascii="Arial" w:eastAsia="Arial" w:hAnsi="Arial" w:cs="Arial"/>
-          <w:sz w:val="28"/>
-          <w:lang w:val="en-US"/>
-        </w:rPr>
-      </w:pPr>
-      <w:r>
-        <w:rPr>
-          <w:rFonts w:ascii="Arial" w:eastAsia="Arial" w:hAnsi="Arial" w:cs="Arial"/>
-          <w:sz w:val="28"/>
-          <w:lang w:val="en-US"/>
-        </w:rPr>
-        <w:t xml:space="preserve">CREATE TABLE </w:t>
-      </w:r>
-      <w:proofErr w:type="gramStart"/>
-      <w:r>
-        <w:rPr>
-          <w:rFonts w:ascii="Arial" w:eastAsia="Arial" w:hAnsi="Arial" w:cs="Arial"/>
-          <w:sz w:val="28"/>
-          <w:lang w:val="en-US"/>
-        </w:rPr>
-        <w:t>AUDIENCIA(</w:t>
-      </w:r>
-      <w:proofErr w:type="gramEnd"/>
-    </w:p>
-    <w:p>
-      <w:pPr>
-        <w:rPr>
-          <w:rFonts w:ascii="Arial" w:eastAsia="Arial" w:hAnsi="Arial" w:cs="Arial"/>
-          <w:sz w:val="28"/>
-          <w:lang w:val="en-US"/>
-        </w:rPr>
-      </w:pPr>
-      <w:r>
-        <w:rPr>
-          <w:rFonts w:ascii="Arial" w:eastAsia="Arial" w:hAnsi="Arial" w:cs="Arial"/>
-          <w:sz w:val="28"/>
-          <w:lang w:val="en-US"/>
-        </w:rPr>
-        <w:tab/>
-        <w:t>id SERIAL PRIMARY KEY,</w:t>
-      </w:r>
-    </w:p>
-    <w:p>
-      <w:pPr>
-        <w:rPr>
-          <w:rFonts w:ascii="Arial" w:eastAsia="Arial" w:hAnsi="Arial" w:cs="Arial"/>
-          <w:sz w:val="28"/>
-        </w:rPr>
-      </w:pPr>
-      <w:r>
-        <w:rPr>
-          <w:rFonts w:ascii="Arial" w:eastAsia="Arial" w:hAnsi="Arial" w:cs="Arial"/>
-          <w:sz w:val="28"/>
-          <w:lang w:val="en-US"/>
-        </w:rPr>
-        <w:tab/>
-      </w:r>
-      <w:proofErr w:type="spellStart"/>
-      <w:r>
-        <w:rPr>
-          <w:rFonts w:ascii="Arial" w:eastAsia="Arial" w:hAnsi="Arial" w:cs="Arial"/>
-          <w:sz w:val="28"/>
-        </w:rPr>
-        <w:t>processo_</w:t>
-      </w:r>
-      <w:proofErr w:type="gramStart"/>
-      <w:r>
-        <w:rPr>
-          <w:rFonts w:ascii="Arial" w:eastAsia="Arial" w:hAnsi="Arial" w:cs="Arial"/>
-          <w:sz w:val="28"/>
-        </w:rPr>
-        <w:t>id</w:t>
-      </w:r>
-      <w:proofErr w:type="spellEnd"/>
-      <w:r>
-        <w:rPr>
-          <w:rFonts w:ascii="Arial" w:eastAsia="Arial" w:hAnsi="Arial" w:cs="Arial"/>
-          <w:sz w:val="28"/>
-        </w:rPr>
-        <w:t xml:space="preserve">  INTEGER</w:t>
-      </w:r>
-      <w:proofErr w:type="gramEnd"/>
-      <w:r>
-        <w:rPr>
-          <w:rFonts w:ascii="Arial" w:eastAsia="Arial" w:hAnsi="Arial" w:cs="Arial"/>
-          <w:sz w:val="28"/>
-        </w:rPr>
-        <w:t xml:space="preserve"> REFERENCES PROCESSO(id), </w:t>
-      </w:r>
-    </w:p>
-    <w:p>
-      <w:pPr>
-        <w:rPr>
-          <w:rFonts w:ascii="Arial" w:eastAsia="Arial" w:hAnsi="Arial" w:cs="Arial"/>
-          <w:sz w:val="28"/>
-        </w:rPr>
-      </w:pPr>
-      <w:r>
-        <w:rPr>
-          <w:rFonts w:ascii="Arial" w:eastAsia="Arial" w:hAnsi="Arial" w:cs="Arial"/>
-          <w:sz w:val="28"/>
-          <w:lang w:val="en-US"/>
-        </w:rPr>
-        <w:tab/>
-      </w:r>
-      <w:proofErr w:type="spellStart"/>
-      <w:r>
-        <w:rPr>
-          <w:rFonts w:ascii="Arial" w:eastAsia="Arial" w:hAnsi="Arial" w:cs="Arial"/>
-          <w:sz w:val="28"/>
-        </w:rPr>
-        <w:t>notificacao</w:t>
-      </w:r>
-      <w:r>
-        <w:rPr>
-          <w:rFonts w:ascii="Arial" w:eastAsia="Arial" w:hAnsi="Arial" w:cs="Arial"/>
-          <w:sz w:val="28"/>
-        </w:rPr>
-        <w:t>_</w:t>
-      </w:r>
-      <w:proofErr w:type="gramStart"/>
-      <w:r>
-        <w:rPr>
-          <w:rFonts w:ascii="Arial" w:eastAsia="Arial" w:hAnsi="Arial" w:cs="Arial"/>
-          <w:sz w:val="28"/>
-        </w:rPr>
-        <w:t>id</w:t>
-      </w:r>
-      <w:proofErr w:type="spellEnd"/>
-      <w:r>
-        <w:rPr>
-          <w:rFonts w:ascii="Arial" w:eastAsia="Arial" w:hAnsi="Arial" w:cs="Arial"/>
-          <w:sz w:val="28"/>
-        </w:rPr>
-        <w:t xml:space="preserve">  INTEGER</w:t>
-      </w:r>
-      <w:proofErr w:type="gramEnd"/>
-      <w:r>
-        <w:rPr>
-          <w:rFonts w:ascii="Arial" w:eastAsia="Arial" w:hAnsi="Arial" w:cs="Arial"/>
-          <w:sz w:val="28"/>
-        </w:rPr>
-        <w:t xml:space="preserve"> REFERENCES </w:t>
-      </w:r>
-      <w:r>
-        <w:rPr>
-          <w:rFonts w:ascii="Arial" w:eastAsia="Arial" w:hAnsi="Arial" w:cs="Arial"/>
-          <w:sz w:val="28"/>
-        </w:rPr>
-        <w:t>NOT</w:t>
-      </w:r>
       <w:bookmarkStart w:id="0" w:name="_GoBack"/>
       <w:bookmarkEnd w:id="0"/>
       <w:r>
         <w:rPr>
           <w:rFonts w:ascii="Arial" w:eastAsia="Arial" w:hAnsi="Arial" w:cs="Arial"/>
           <w:sz w:val="28"/>
-        </w:rPr>
-        <w:t>IFICACAO(</w:t>
-      </w:r>
-      <w:r>
-        <w:rPr>
-          <w:rFonts w:ascii="Arial" w:eastAsia="Arial" w:hAnsi="Arial" w:cs="Arial"/>
-          <w:sz w:val="28"/>
-        </w:rPr>
-        <w:t xml:space="preserve">id), </w:t>
+          <w:lang w:val="en-US"/>
+        </w:rPr>
+        <w:tab/>
+      </w:r>
+      <w:proofErr w:type="spellStart"/>
+      <w:r>
+        <w:rPr>
+          <w:rFonts w:ascii="Arial" w:eastAsia="Arial" w:hAnsi="Arial" w:cs="Arial"/>
+          <w:sz w:val="28"/>
+          <w:lang w:val="en-US"/>
+        </w:rPr>
+        <w:t>nome</w:t>
+      </w:r>
+      <w:proofErr w:type="spellEnd"/>
+      <w:r>
+        <w:rPr>
+          <w:rFonts w:ascii="Arial" w:eastAsia="Arial" w:hAnsi="Arial" w:cs="Arial"/>
+          <w:sz w:val="28"/>
+          <w:lang w:val="en-US"/>
+        </w:rPr>
+        <w:t xml:space="preserve"> VARCHAR(255)</w:t>
+      </w:r>
+    </w:p>
+    <w:p>
+      <w:pPr>
+        <w:rPr>
+          <w:rFonts w:ascii="Arial" w:eastAsia="Arial" w:hAnsi="Arial" w:cs="Arial"/>
+          <w:sz w:val="28"/>
+          <w:lang w:val="en-US"/>
+        </w:rPr>
+      </w:pPr>
+      <w:r>
+        <w:rPr>
+          <w:rFonts w:ascii="Arial" w:eastAsia="Arial" w:hAnsi="Arial" w:cs="Arial"/>
+          <w:sz w:val="28"/>
+          <w:lang w:val="en-US"/>
+        </w:rPr>
+        <w:t>);</w:t>
+      </w:r>
+    </w:p>
+    <w:p>
+      <w:pPr>
+        <w:rPr>
+          <w:rFonts w:ascii="Arial" w:eastAsia="Arial" w:hAnsi="Arial" w:cs="Arial"/>
+          <w:sz w:val="28"/>
+          <w:lang w:val="en-US"/>
+        </w:rPr>
+      </w:pPr>
+    </w:p>
+    <w:p>
+      <w:pPr>
+        <w:rPr>
+          <w:rFonts w:ascii="Arial" w:eastAsia="Arial" w:hAnsi="Arial" w:cs="Arial"/>
+          <w:sz w:val="28"/>
+          <w:lang w:val="en-US"/>
+        </w:rPr>
+      </w:pPr>
+      <w:r>
+        <w:rPr>
+          <w:rFonts w:ascii="Arial" w:eastAsia="Arial" w:hAnsi="Arial" w:cs="Arial"/>
+          <w:sz w:val="28"/>
+          <w:lang w:val="en-US"/>
+        </w:rPr>
+        <w:t xml:space="preserve">CREATE TABLE </w:t>
+      </w:r>
+      <w:proofErr w:type="gramStart"/>
+      <w:r>
+        <w:rPr>
+          <w:rFonts w:ascii="Arial" w:eastAsia="Arial" w:hAnsi="Arial" w:cs="Arial"/>
+          <w:sz w:val="28"/>
+          <w:lang w:val="en-US"/>
+        </w:rPr>
+        <w:t>AUDIENCIA(</w:t>
+      </w:r>
+      <w:proofErr w:type="gramEnd"/>
+    </w:p>
+    <w:p>
+      <w:pPr>
+        <w:rPr>
+          <w:rFonts w:ascii="Arial" w:eastAsia="Arial" w:hAnsi="Arial" w:cs="Arial"/>
+          <w:sz w:val="28"/>
+          <w:lang w:val="en-US"/>
+        </w:rPr>
+      </w:pPr>
+      <w:r>
+        <w:rPr>
+          <w:rFonts w:ascii="Arial" w:eastAsia="Arial" w:hAnsi="Arial" w:cs="Arial"/>
+          <w:sz w:val="28"/>
+          <w:lang w:val="en-US"/>
+        </w:rPr>
+        <w:tab/>
+        <w:t>id SERIAL PRIMARY KEY,</w:t>
+      </w:r>
+    </w:p>
+    <w:p>
+      <w:pPr>
+        <w:rPr>
+          <w:rFonts w:ascii="Arial" w:eastAsia="Arial" w:hAnsi="Arial" w:cs="Arial"/>
+          <w:sz w:val="28"/>
+        </w:rPr>
+      </w:pPr>
+      <w:r>
+        <w:rPr>
+          <w:rFonts w:ascii="Arial" w:eastAsia="Arial" w:hAnsi="Arial" w:cs="Arial"/>
+          <w:sz w:val="28"/>
+          <w:lang w:val="en-US"/>
+        </w:rPr>
+        <w:tab/>
+      </w:r>
+      <w:proofErr w:type="spellStart"/>
+      <w:r>
+        <w:rPr>
+          <w:rFonts w:ascii="Arial" w:eastAsia="Arial" w:hAnsi="Arial" w:cs="Arial"/>
+          <w:sz w:val="28"/>
+        </w:rPr>
+        <w:t>processo_</w:t>
+      </w:r>
+      <w:proofErr w:type="gramStart"/>
+      <w:r>
+        <w:rPr>
+          <w:rFonts w:ascii="Arial" w:eastAsia="Arial" w:hAnsi="Arial" w:cs="Arial"/>
+          <w:sz w:val="28"/>
+        </w:rPr>
+        <w:t>id</w:t>
+      </w:r>
+      <w:proofErr w:type="spellEnd"/>
+      <w:r>
+        <w:rPr>
+          <w:rFonts w:ascii="Arial" w:eastAsia="Arial" w:hAnsi="Arial" w:cs="Arial"/>
+          <w:sz w:val="28"/>
+        </w:rPr>
+        <w:t xml:space="preserve">  INTEGER</w:t>
+      </w:r>
+      <w:proofErr w:type="gramEnd"/>
+      <w:r>
+        <w:rPr>
+          <w:rFonts w:ascii="Arial" w:eastAsia="Arial" w:hAnsi="Arial" w:cs="Arial"/>
+          <w:sz w:val="28"/>
+        </w:rPr>
+        <w:t xml:space="preserve"> REFERENCES PROCESSO(id), </w:t>
+      </w:r>
+    </w:p>
+    <w:p>
+      <w:pPr>
+        <w:rPr>
+          <w:rFonts w:ascii="Arial" w:eastAsia="Arial" w:hAnsi="Arial" w:cs="Arial"/>
+          <w:sz w:val="28"/>
+        </w:rPr>
+      </w:pPr>
+      <w:r>
+        <w:rPr>
+          <w:rFonts w:ascii="Arial" w:eastAsia="Arial" w:hAnsi="Arial" w:cs="Arial"/>
+          <w:sz w:val="28"/>
+        </w:rPr>
+        <w:tab/>
+      </w:r>
+      <w:proofErr w:type="spellStart"/>
+      <w:r>
+        <w:rPr>
+          <w:rFonts w:ascii="Arial" w:eastAsia="Arial" w:hAnsi="Arial" w:cs="Arial"/>
+          <w:sz w:val="28"/>
+        </w:rPr>
+        <w:t>notificacao_</w:t>
+      </w:r>
+      <w:proofErr w:type="gramStart"/>
+      <w:r>
+        <w:rPr>
+          <w:rFonts w:ascii="Arial" w:eastAsia="Arial" w:hAnsi="Arial" w:cs="Arial"/>
+          <w:sz w:val="28"/>
+        </w:rPr>
+        <w:t>id</w:t>
+      </w:r>
+      <w:proofErr w:type="spellEnd"/>
+      <w:r>
+        <w:rPr>
+          <w:rFonts w:ascii="Arial" w:eastAsia="Arial" w:hAnsi="Arial" w:cs="Arial"/>
+          <w:sz w:val="28"/>
+        </w:rPr>
+        <w:t xml:space="preserve">  INTEGER</w:t>
+      </w:r>
+      <w:proofErr w:type="gramEnd"/>
+      <w:r>
+        <w:rPr>
+          <w:rFonts w:ascii="Arial" w:eastAsia="Arial" w:hAnsi="Arial" w:cs="Arial"/>
+          <w:sz w:val="28"/>
+        </w:rPr>
+        <w:t xml:space="preserve"> REFERENCES NOTIFICACAO(id), </w:t>
       </w:r>
     </w:p>
     <w:p>
@@ -4365,24 +4266,374 @@
           <w:sz w:val="28"/>
           <w:lang w:val="en-US"/>
         </w:rPr>
+        <w:tab/>
+      </w:r>
+      <w:proofErr w:type="spellStart"/>
+      <w:r>
+        <w:rPr>
+          <w:rFonts w:ascii="Arial" w:eastAsia="Arial" w:hAnsi="Arial" w:cs="Arial"/>
+          <w:sz w:val="28"/>
+          <w:lang w:val="en-US"/>
+        </w:rPr>
+        <w:t>data_retirada</w:t>
+      </w:r>
+      <w:proofErr w:type="spellEnd"/>
+      <w:r>
+        <w:rPr>
+          <w:rFonts w:ascii="Arial" w:eastAsia="Arial" w:hAnsi="Arial" w:cs="Arial"/>
+          <w:sz w:val="28"/>
+          <w:lang w:val="en-US"/>
+        </w:rPr>
+        <w:t xml:space="preserve"> DATE NOT NULL, </w:t>
+      </w:r>
+    </w:p>
+    <w:p>
+      <w:pPr>
+        <w:rPr>
+          <w:rFonts w:ascii="Arial" w:eastAsia="Arial" w:hAnsi="Arial" w:cs="Arial"/>
+          <w:sz w:val="28"/>
+          <w:lang w:val="en-US"/>
+        </w:rPr>
+      </w:pPr>
+      <w:r>
+        <w:rPr>
+          <w:rFonts w:ascii="Arial" w:eastAsia="Arial" w:hAnsi="Arial" w:cs="Arial"/>
+          <w:sz w:val="28"/>
+          <w:lang w:val="en-US"/>
+        </w:rPr>
         <w:lastRenderedPageBreak/>
         <w:tab/>
-      </w:r>
-      <w:proofErr w:type="spellStart"/>
-      <w:r>
-        <w:rPr>
-          <w:rFonts w:ascii="Arial" w:eastAsia="Arial" w:hAnsi="Arial" w:cs="Arial"/>
-          <w:sz w:val="28"/>
-          <w:lang w:val="en-US"/>
-        </w:rPr>
-        <w:t>data_retirada</w:t>
-      </w:r>
-      <w:proofErr w:type="spellEnd"/>
-      <w:r>
-        <w:rPr>
-          <w:rFonts w:ascii="Arial" w:eastAsia="Arial" w:hAnsi="Arial" w:cs="Arial"/>
-          <w:sz w:val="28"/>
-          <w:lang w:val="en-US"/>
+        <w:t>status Boolean,</w:t>
+      </w:r>
+    </w:p>
+    <w:p>
+      <w:pPr>
+        <w:rPr>
+          <w:rFonts w:ascii="Arial" w:eastAsia="Arial" w:hAnsi="Arial" w:cs="Arial"/>
+          <w:sz w:val="28"/>
+        </w:rPr>
+      </w:pPr>
+      <w:r>
+        <w:rPr>
+          <w:rFonts w:ascii="Arial" w:eastAsia="Arial" w:hAnsi="Arial" w:cs="Arial"/>
+          <w:sz w:val="28"/>
+          <w:lang w:val="en-US"/>
+        </w:rPr>
+        <w:tab/>
+      </w:r>
+      <w:proofErr w:type="spellStart"/>
+      <w:r>
+        <w:rPr>
+          <w:rFonts w:ascii="Arial" w:eastAsia="Arial" w:hAnsi="Arial" w:cs="Arial"/>
+          <w:sz w:val="28"/>
+        </w:rPr>
+        <w:t>centro_custo</w:t>
+      </w:r>
+      <w:proofErr w:type="spellEnd"/>
+      <w:r>
+        <w:rPr>
+          <w:rFonts w:ascii="Arial" w:eastAsia="Arial" w:hAnsi="Arial" w:cs="Arial"/>
+          <w:sz w:val="28"/>
+        </w:rPr>
+        <w:t xml:space="preserve"> </w:t>
+      </w:r>
+      <w:proofErr w:type="gramStart"/>
+      <w:r>
+        <w:rPr>
+          <w:rFonts w:ascii="Arial" w:eastAsia="Arial" w:hAnsi="Arial" w:cs="Arial"/>
+          <w:sz w:val="28"/>
+        </w:rPr>
+        <w:t>VARCHAR(</w:t>
+      </w:r>
+      <w:proofErr w:type="gramEnd"/>
+      <w:r>
+        <w:rPr>
+          <w:rFonts w:ascii="Arial" w:eastAsia="Arial" w:hAnsi="Arial" w:cs="Arial"/>
+          <w:sz w:val="28"/>
+        </w:rPr>
+        <w:t>255),</w:t>
+      </w:r>
+    </w:p>
+    <w:p>
+      <w:pPr>
+        <w:rPr>
+          <w:rFonts w:ascii="Arial" w:eastAsia="Arial" w:hAnsi="Arial" w:cs="Arial"/>
+          <w:sz w:val="28"/>
+        </w:rPr>
+      </w:pPr>
+      <w:r>
+        <w:rPr>
+          <w:rFonts w:ascii="Arial" w:eastAsia="Arial" w:hAnsi="Arial" w:cs="Arial"/>
+          <w:sz w:val="28"/>
+        </w:rPr>
+        <w:tab/>
+      </w:r>
+      <w:proofErr w:type="spellStart"/>
+      <w:proofErr w:type="gramStart"/>
+      <w:r>
+        <w:rPr>
+          <w:rFonts w:ascii="Arial" w:eastAsia="Arial" w:hAnsi="Arial" w:cs="Arial"/>
+          <w:sz w:val="28"/>
+        </w:rPr>
+        <w:t>descricao</w:t>
+      </w:r>
+      <w:proofErr w:type="spellEnd"/>
+      <w:r>
+        <w:rPr>
+          <w:rFonts w:ascii="Arial" w:eastAsia="Arial" w:hAnsi="Arial" w:cs="Arial"/>
+          <w:sz w:val="28"/>
+        </w:rPr>
+        <w:t xml:space="preserve">  VARCHAR</w:t>
+      </w:r>
+      <w:proofErr w:type="gramEnd"/>
+      <w:r>
+        <w:rPr>
+          <w:rFonts w:ascii="Arial" w:eastAsia="Arial" w:hAnsi="Arial" w:cs="Arial"/>
+          <w:sz w:val="28"/>
+        </w:rPr>
+        <w:t>(255) NOT NULL,</w:t>
+      </w:r>
+    </w:p>
+    <w:p>
+      <w:pPr>
+        <w:rPr>
+          <w:rFonts w:ascii="Arial" w:eastAsia="Arial" w:hAnsi="Arial" w:cs="Arial"/>
+          <w:sz w:val="28"/>
+          <w:lang w:val="en-US"/>
+        </w:rPr>
+      </w:pPr>
+      <w:r>
+        <w:rPr>
+          <w:rFonts w:ascii="Arial" w:eastAsia="Arial" w:hAnsi="Arial" w:cs="Arial"/>
+          <w:sz w:val="28"/>
+        </w:rPr>
+        <w:tab/>
+      </w:r>
+      <w:r>
+        <w:rPr>
+          <w:rFonts w:ascii="Arial" w:eastAsia="Arial" w:hAnsi="Arial" w:cs="Arial"/>
+          <w:sz w:val="28"/>
+          <w:lang w:val="en-US"/>
+        </w:rPr>
+        <w:t xml:space="preserve">valor FLOAT NOT NULL, </w:t>
+      </w:r>
+    </w:p>
+    <w:p>
+      <w:pPr>
+        <w:rPr>
+          <w:rFonts w:ascii="Arial" w:eastAsia="Arial" w:hAnsi="Arial" w:cs="Arial"/>
+          <w:sz w:val="28"/>
+        </w:rPr>
+      </w:pPr>
+      <w:r>
+        <w:rPr>
+          <w:rFonts w:ascii="Arial" w:eastAsia="Arial" w:hAnsi="Arial" w:cs="Arial"/>
+          <w:sz w:val="28"/>
+          <w:lang w:val="en-US"/>
+        </w:rPr>
+        <w:tab/>
+      </w:r>
+      <w:proofErr w:type="spellStart"/>
+      <w:r>
+        <w:rPr>
+          <w:rFonts w:ascii="Arial" w:eastAsia="Arial" w:hAnsi="Arial" w:cs="Arial"/>
+          <w:sz w:val="28"/>
+        </w:rPr>
+        <w:t>tipo_gasto</w:t>
+      </w:r>
+      <w:proofErr w:type="spellEnd"/>
+      <w:r>
+        <w:rPr>
+          <w:rFonts w:ascii="Arial" w:eastAsia="Arial" w:hAnsi="Arial" w:cs="Arial"/>
+          <w:sz w:val="28"/>
+        </w:rPr>
+        <w:t xml:space="preserve"> </w:t>
+      </w:r>
+      <w:proofErr w:type="gramStart"/>
+      <w:r>
+        <w:rPr>
+          <w:rFonts w:ascii="Arial" w:eastAsia="Arial" w:hAnsi="Arial" w:cs="Arial"/>
+          <w:sz w:val="28"/>
+        </w:rPr>
+        <w:t>VARCHAR(</w:t>
+      </w:r>
+      <w:proofErr w:type="gramEnd"/>
+      <w:r>
+        <w:rPr>
+          <w:rFonts w:ascii="Arial" w:eastAsia="Arial" w:hAnsi="Arial" w:cs="Arial"/>
+          <w:sz w:val="28"/>
+        </w:rPr>
+        <w:t>50) NOT NULL,</w:t>
+      </w:r>
+    </w:p>
+    <w:p>
+      <w:pPr>
+        <w:rPr>
+          <w:rFonts w:ascii="Arial" w:eastAsia="Arial" w:hAnsi="Arial" w:cs="Arial"/>
+          <w:sz w:val="28"/>
+        </w:rPr>
+      </w:pPr>
+      <w:r>
+        <w:rPr>
+          <w:rFonts w:ascii="Arial" w:eastAsia="Arial" w:hAnsi="Arial" w:cs="Arial"/>
+          <w:sz w:val="28"/>
+        </w:rPr>
+        <w:tab/>
+      </w:r>
+      <w:r>
+        <w:rPr>
+          <w:rFonts w:ascii="Arial" w:eastAsia="Arial" w:hAnsi="Arial" w:cs="Arial"/>
+          <w:sz w:val="28"/>
+        </w:rPr>
+        <w:t>vencimento DATE NOT NULL,</w:t>
+      </w:r>
+    </w:p>
+    <w:p>
+      <w:pPr>
+        <w:rPr>
+          <w:rFonts w:ascii="Arial" w:eastAsia="Arial" w:hAnsi="Arial" w:cs="Arial"/>
+          <w:sz w:val="28"/>
+        </w:rPr>
+      </w:pPr>
+      <w:r>
+        <w:rPr>
+          <w:rFonts w:ascii="Arial" w:eastAsia="Arial" w:hAnsi="Arial" w:cs="Arial"/>
+          <w:sz w:val="28"/>
+        </w:rPr>
+        <w:tab/>
+      </w:r>
+      <w:proofErr w:type="spellStart"/>
+      <w:r>
+        <w:rPr>
+          <w:rFonts w:ascii="Arial" w:eastAsia="Arial" w:hAnsi="Arial" w:cs="Arial"/>
+          <w:sz w:val="28"/>
+        </w:rPr>
+        <w:t>financeiro_id</w:t>
+      </w:r>
+      <w:proofErr w:type="spellEnd"/>
+      <w:r>
+        <w:rPr>
+          <w:rFonts w:ascii="Arial" w:eastAsia="Arial" w:hAnsi="Arial" w:cs="Arial"/>
+          <w:sz w:val="28"/>
+        </w:rPr>
+        <w:t xml:space="preserve"> INTEGER REFERENCES </w:t>
+      </w:r>
+      <w:proofErr w:type="gramStart"/>
+      <w:r>
+        <w:rPr>
+          <w:rFonts w:ascii="Arial" w:eastAsia="Arial" w:hAnsi="Arial" w:cs="Arial"/>
+          <w:sz w:val="28"/>
+        </w:rPr>
+        <w:t>FINANCEIRO(</w:t>
+      </w:r>
+      <w:proofErr w:type="gramEnd"/>
+      <w:r>
+        <w:rPr>
+          <w:rFonts w:ascii="Arial" w:eastAsia="Arial" w:hAnsi="Arial" w:cs="Arial"/>
+          <w:sz w:val="28"/>
+        </w:rPr>
+        <w:t>id)</w:t>
+      </w:r>
+    </w:p>
+    <w:p>
+      <w:pPr>
+        <w:rPr>
+          <w:rFonts w:ascii="Arial" w:eastAsia="Arial" w:hAnsi="Arial" w:cs="Arial"/>
+          <w:sz w:val="28"/>
+          <w:lang w:val="en-US"/>
+        </w:rPr>
+      </w:pPr>
+      <w:r>
+        <w:rPr>
+          <w:rFonts w:ascii="Arial" w:eastAsia="Arial" w:hAnsi="Arial" w:cs="Arial"/>
+          <w:sz w:val="28"/>
+          <w:lang w:val="en-US"/>
+        </w:rPr>
+        <w:t>);</w:t>
+      </w:r>
+    </w:p>
+    <w:p>
+      <w:pPr>
+        <w:rPr>
+          <w:rFonts w:ascii="Arial" w:eastAsia="Arial" w:hAnsi="Arial" w:cs="Arial"/>
+          <w:sz w:val="28"/>
+          <w:lang w:val="en-US"/>
+        </w:rPr>
+      </w:pPr>
+    </w:p>
+    <w:p>
+      <w:pPr>
+        <w:rPr>
+          <w:rFonts w:ascii="Arial" w:eastAsia="Arial" w:hAnsi="Arial" w:cs="Arial"/>
+          <w:sz w:val="28"/>
+          <w:lang w:val="en-US"/>
+        </w:rPr>
+      </w:pPr>
+      <w:r>
+        <w:rPr>
+          <w:rFonts w:ascii="Arial" w:eastAsia="Arial" w:hAnsi="Arial" w:cs="Arial"/>
+          <w:sz w:val="28"/>
+          <w:lang w:val="en-US"/>
+        </w:rPr>
+        <w:t xml:space="preserve">CREATE TABLE </w:t>
+      </w:r>
+      <w:proofErr w:type="gramStart"/>
+      <w:r>
+        <w:rPr>
+          <w:rFonts w:ascii="Arial" w:eastAsia="Arial" w:hAnsi="Arial" w:cs="Arial"/>
+          <w:sz w:val="28"/>
+          <w:lang w:val="en-US"/>
+        </w:rPr>
+        <w:t>RECEITA(</w:t>
+      </w:r>
+      <w:proofErr w:type="gramEnd"/>
+    </w:p>
+    <w:p>
+      <w:pPr>
+        <w:rPr>
+          <w:rFonts w:ascii="Arial" w:eastAsia="Arial" w:hAnsi="Arial" w:cs="Arial"/>
+          <w:sz w:val="28"/>
+          <w:lang w:val="en-US"/>
+        </w:rPr>
+      </w:pPr>
+      <w:r>
+        <w:rPr>
+          <w:rFonts w:ascii="Arial" w:eastAsia="Arial" w:hAnsi="Arial" w:cs="Arial"/>
+          <w:sz w:val="28"/>
+          <w:lang w:val="en-US"/>
+        </w:rPr>
+        <w:tab/>
+        <w:t>id SERIAL PRIMARY KEY,</w:t>
+      </w:r>
+    </w:p>
+    <w:p>
+      <w:pPr>
+        <w:rPr>
+          <w:rFonts w:ascii="Arial" w:eastAsia="Arial" w:hAnsi="Arial" w:cs="Arial"/>
+          <w:sz w:val="28"/>
+        </w:rPr>
+      </w:pPr>
+      <w:r>
+        <w:rPr>
+          <w:rFonts w:ascii="Arial" w:eastAsia="Arial" w:hAnsi="Arial" w:cs="Arial"/>
+          <w:sz w:val="28"/>
+          <w:lang w:val="en-US"/>
+        </w:rPr>
+        <w:tab/>
+      </w:r>
+      <w:proofErr w:type="spellStart"/>
+      <w:r>
+        <w:rPr>
+          <w:rFonts w:ascii="Arial" w:eastAsia="Arial" w:hAnsi="Arial" w:cs="Arial"/>
+          <w:sz w:val="28"/>
+        </w:rPr>
+        <w:t>data_entrada</w:t>
+      </w:r>
+      <w:proofErr w:type="spellEnd"/>
+      <w:r>
+        <w:rPr>
+          <w:rFonts w:ascii="Arial" w:eastAsia="Arial" w:hAnsi="Arial" w:cs="Arial"/>
+          <w:sz w:val="28"/>
         </w:rPr>
         <w:t xml:space="preserve"> DATE NOT NULL, </w:t>
       </w:r>
@@ -4392,31 +4643,12 @@
         <w:rPr>
           <w:rFonts w:ascii="Arial" w:eastAsia="Arial" w:hAnsi="Arial" w:cs="Arial"/>
           <w:sz w:val="28"/>
-          <w:lang w:val="en-US"/>
-        </w:rPr>
-      </w:pPr>
-      <w:r>
-        <w:rPr>
-          <w:rFonts w:ascii="Arial" w:eastAsia="Arial" w:hAnsi="Arial" w:cs="Arial"/>
-          <w:sz w:val="28"/>
-          <w:lang w:val="en-US"/>
-        </w:rPr>
-        <w:tab/>
-        <w:t>status Boolean,</w:t>
-      </w:r>
-    </w:p>
-    <w:p>
-      <w:pPr>
-        <w:rPr>
-          <w:rFonts w:ascii="Arial" w:eastAsia="Arial" w:hAnsi="Arial" w:cs="Arial"/>
-          <w:sz w:val="28"/>
-        </w:rPr>
-      </w:pPr>
-      <w:r>
-        <w:rPr>
-          <w:rFonts w:ascii="Arial" w:eastAsia="Arial" w:hAnsi="Arial" w:cs="Arial"/>
-          <w:sz w:val="28"/>
-          <w:lang w:val="en-US"/>
+        </w:rPr>
+      </w:pPr>
+      <w:r>
+        <w:rPr>
+          <w:rFonts w:ascii="Arial" w:eastAsia="Arial" w:hAnsi="Arial" w:cs="Arial"/>
+          <w:sz w:val="28"/>
         </w:rPr>
         <w:tab/>
       </w:r>
@@ -4468,7 +4700,6 @@
         <w:tab/>
       </w:r>
       <w:proofErr w:type="spellStart"/>
-      <w:proofErr w:type="gramStart"/>
       <w:r>
         <w:rPr>
           <w:rFonts w:ascii="Arial" w:eastAsia="Arial" w:hAnsi="Arial" w:cs="Arial"/>
@@ -4482,70 +4713,6 @@
           <w:rFonts w:ascii="Arial" w:eastAsia="Arial" w:hAnsi="Arial" w:cs="Arial"/>
           <w:sz w:val="28"/>
         </w:rPr>
-        <w:t xml:space="preserve">  VARCHAR</w:t>
-      </w:r>
-      <w:proofErr w:type="gramEnd"/>
-      <w:r>
-        <w:rPr>
-          <w:rFonts w:ascii="Arial" w:eastAsia="Arial" w:hAnsi="Arial" w:cs="Arial"/>
-          <w:sz w:val="28"/>
-        </w:rPr>
-        <w:t>(255) NOT NULL,</w:t>
-      </w:r>
-    </w:p>
-    <w:p>
-      <w:pPr>
-        <w:rPr>
-          <w:rFonts w:ascii="Arial" w:eastAsia="Arial" w:hAnsi="Arial" w:cs="Arial"/>
-          <w:sz w:val="28"/>
-          <w:lang w:val="en-US"/>
-        </w:rPr>
-      </w:pPr>
-      <w:r>
-        <w:rPr>
-          <w:rFonts w:ascii="Arial" w:eastAsia="Arial" w:hAnsi="Arial" w:cs="Arial"/>
-          <w:sz w:val="28"/>
-        </w:rPr>
-        <w:tab/>
-      </w:r>
-      <w:r>
-        <w:rPr>
-          <w:rFonts w:ascii="Arial" w:eastAsia="Arial" w:hAnsi="Arial" w:cs="Arial"/>
-          <w:sz w:val="28"/>
-          <w:lang w:val="en-US"/>
-        </w:rPr>
-        <w:t xml:space="preserve">valor FLOAT NOT NULL, </w:t>
-      </w:r>
-    </w:p>
-    <w:p>
-      <w:pPr>
-        <w:rPr>
-          <w:rFonts w:ascii="Arial" w:eastAsia="Arial" w:hAnsi="Arial" w:cs="Arial"/>
-          <w:sz w:val="28"/>
-        </w:rPr>
-      </w:pPr>
-      <w:r>
-        <w:rPr>
-          <w:rFonts w:ascii="Arial" w:eastAsia="Arial" w:hAnsi="Arial" w:cs="Arial"/>
-          <w:sz w:val="28"/>
-          <w:lang w:val="en-US"/>
-        </w:rPr>
-        <w:tab/>
-      </w:r>
-      <w:proofErr w:type="spellStart"/>
-      <w:r>
-        <w:rPr>
-          <w:rFonts w:ascii="Arial" w:eastAsia="Arial" w:hAnsi="Arial" w:cs="Arial"/>
-          <w:sz w:val="28"/>
-        </w:rPr>
-        <w:t>tipo_gasto</w:t>
-      </w:r>
-      <w:proofErr w:type="spellEnd"/>
-      <w:r>
-        <w:rPr>
-          <w:rFonts w:ascii="Arial" w:eastAsia="Arial" w:hAnsi="Arial" w:cs="Arial"/>
-          <w:sz w:val="28"/>
-        </w:rPr>
         <w:t xml:space="preserve"> </w:t>
       </w:r>
       <w:proofErr w:type="gramStart"/>
@@ -4562,28 +4729,147 @@
           <w:rFonts w:ascii="Arial" w:eastAsia="Arial" w:hAnsi="Arial" w:cs="Arial"/>
           <w:sz w:val="28"/>
         </w:rPr>
-        <w:t>50) NOT NULL,</w:t>
-      </w:r>
-    </w:p>
-    <w:p>
-      <w:pPr>
-        <w:rPr>
-          <w:rFonts w:ascii="Arial" w:eastAsia="Arial" w:hAnsi="Arial" w:cs="Arial"/>
-          <w:sz w:val="28"/>
-        </w:rPr>
-      </w:pPr>
-      <w:r>
-        <w:rPr>
-          <w:rFonts w:ascii="Arial" w:eastAsia="Arial" w:hAnsi="Arial" w:cs="Arial"/>
-          <w:sz w:val="28"/>
-        </w:rPr>
-        <w:tab/>
-      </w:r>
-      <w:r>
-        <w:rPr>
-          <w:rFonts w:ascii="Arial" w:eastAsia="Arial" w:hAnsi="Arial" w:cs="Arial"/>
-          <w:sz w:val="28"/>
-        </w:rPr>
+        <w:t xml:space="preserve">255), </w:t>
+      </w:r>
+    </w:p>
+    <w:p>
+      <w:pPr>
+        <w:rPr>
+          <w:rFonts w:ascii="Arial" w:eastAsia="Arial" w:hAnsi="Arial" w:cs="Arial"/>
+          <w:sz w:val="28"/>
+          <w:lang w:val="en-US"/>
+        </w:rPr>
+      </w:pPr>
+      <w:r>
+        <w:rPr>
+          <w:rFonts w:ascii="Arial" w:eastAsia="Arial" w:hAnsi="Arial" w:cs="Arial"/>
+          <w:sz w:val="28"/>
+        </w:rPr>
+        <w:tab/>
+      </w:r>
+      <w:proofErr w:type="gramStart"/>
+      <w:r>
+        <w:rPr>
+          <w:rFonts w:ascii="Arial" w:eastAsia="Arial" w:hAnsi="Arial" w:cs="Arial"/>
+          <w:sz w:val="28"/>
+          <w:lang w:val="en-US"/>
+        </w:rPr>
+        <w:t>valor  FLOAT</w:t>
+      </w:r>
+      <w:proofErr w:type="gramEnd"/>
+      <w:r>
+        <w:rPr>
+          <w:rFonts w:ascii="Arial" w:eastAsia="Arial" w:hAnsi="Arial" w:cs="Arial"/>
+          <w:sz w:val="28"/>
+          <w:lang w:val="en-US"/>
+        </w:rPr>
+        <w:t xml:space="preserve"> NOT NULL, </w:t>
+      </w:r>
+    </w:p>
+    <w:p>
+      <w:pPr>
+        <w:rPr>
+          <w:rFonts w:ascii="Arial" w:eastAsia="Arial" w:hAnsi="Arial" w:cs="Arial"/>
+          <w:sz w:val="28"/>
+          <w:lang w:val="en-US"/>
+        </w:rPr>
+      </w:pPr>
+      <w:r>
+        <w:rPr>
+          <w:rFonts w:ascii="Arial" w:eastAsia="Arial" w:hAnsi="Arial" w:cs="Arial"/>
+          <w:sz w:val="28"/>
+          <w:lang w:val="en-US"/>
+        </w:rPr>
+        <w:tab/>
+      </w:r>
+      <w:r>
+        <w:rPr>
+          <w:rFonts w:ascii="Arial" w:eastAsia="Arial" w:hAnsi="Arial" w:cs="Arial"/>
+          <w:sz w:val="28"/>
+          <w:lang w:val="en-US"/>
+        </w:rPr>
+        <w:t xml:space="preserve">status </w:t>
+      </w:r>
+      <w:proofErr w:type="gramStart"/>
+      <w:r>
+        <w:rPr>
+          <w:rFonts w:ascii="Arial" w:eastAsia="Arial" w:hAnsi="Arial" w:cs="Arial"/>
+          <w:sz w:val="28"/>
+          <w:lang w:val="en-US"/>
+        </w:rPr>
+        <w:t>VARCHAR(</w:t>
+      </w:r>
+      <w:proofErr w:type="gramEnd"/>
+      <w:r>
+        <w:rPr>
+          <w:rFonts w:ascii="Arial" w:eastAsia="Arial" w:hAnsi="Arial" w:cs="Arial"/>
+          <w:sz w:val="28"/>
+          <w:lang w:val="en-US"/>
+        </w:rPr>
+        <w:t>255),</w:t>
+      </w:r>
+    </w:p>
+    <w:p>
+      <w:pPr>
+        <w:rPr>
+          <w:rFonts w:ascii="Arial" w:eastAsia="Arial" w:hAnsi="Arial" w:cs="Arial"/>
+          <w:sz w:val="28"/>
+        </w:rPr>
+      </w:pPr>
+      <w:r>
+        <w:rPr>
+          <w:rFonts w:ascii="Arial" w:eastAsia="Arial" w:hAnsi="Arial" w:cs="Arial"/>
+          <w:sz w:val="28"/>
+          <w:lang w:val="en-US"/>
+        </w:rPr>
+        <w:tab/>
+      </w:r>
+      <w:proofErr w:type="spellStart"/>
+      <w:r>
+        <w:rPr>
+          <w:rFonts w:ascii="Arial" w:eastAsia="Arial" w:hAnsi="Arial" w:cs="Arial"/>
+          <w:sz w:val="28"/>
+        </w:rPr>
+        <w:t>tipo_pagamento</w:t>
+      </w:r>
+      <w:proofErr w:type="spellEnd"/>
+      <w:r>
+        <w:rPr>
+          <w:rFonts w:ascii="Arial" w:eastAsia="Arial" w:hAnsi="Arial" w:cs="Arial"/>
+          <w:sz w:val="28"/>
+        </w:rPr>
+        <w:t xml:space="preserve"> </w:t>
+      </w:r>
+      <w:proofErr w:type="gramStart"/>
+      <w:r>
+        <w:rPr>
+          <w:rFonts w:ascii="Arial" w:eastAsia="Arial" w:hAnsi="Arial" w:cs="Arial"/>
+          <w:sz w:val="28"/>
+        </w:rPr>
+        <w:t>VARCHAR(</w:t>
+      </w:r>
+      <w:proofErr w:type="gramEnd"/>
+      <w:r>
+        <w:rPr>
+          <w:rFonts w:ascii="Arial" w:eastAsia="Arial" w:hAnsi="Arial" w:cs="Arial"/>
+          <w:sz w:val="28"/>
+        </w:rPr>
+        <w:t xml:space="preserve">50) NOT NULL, </w:t>
+      </w:r>
+    </w:p>
+    <w:p>
+      <w:pPr>
+        <w:rPr>
+          <w:rFonts w:ascii="Arial" w:eastAsia="Arial" w:hAnsi="Arial" w:cs="Arial"/>
+          <w:sz w:val="28"/>
+        </w:rPr>
+      </w:pPr>
+      <w:r>
+        <w:rPr>
+          <w:rFonts w:ascii="Arial" w:eastAsia="Arial" w:hAnsi="Arial" w:cs="Arial"/>
+          <w:sz w:val="28"/>
+        </w:rPr>
+        <w:tab/>
         <w:t>vencimento DATE NOT NULL,</w:t>
       </w:r>
     </w:p>
@@ -4683,7 +4969,7 @@
           <w:sz w:val="28"/>
           <w:lang w:val="en-US"/>
         </w:rPr>
-        <w:t>RECEITA(</w:t>
+        <w:t>NOTIFICACAO(</w:t>
       </w:r>
       <w:proofErr w:type="gramEnd"/>
     </w:p>
@@ -4720,44 +5006,83 @@
         </w:rPr>
         <w:tab/>
       </w:r>
-      <w:proofErr w:type="spellStart"/>
-      <w:r>
-        <w:rPr>
-          <w:rFonts w:ascii="Arial" w:eastAsia="Arial" w:hAnsi="Arial" w:cs="Arial"/>
-          <w:sz w:val="28"/>
-        </w:rPr>
-        <w:t>data_entrada</w:t>
-      </w:r>
-      <w:proofErr w:type="spellEnd"/>
-      <w:r>
-        <w:rPr>
-          <w:rFonts w:ascii="Arial" w:eastAsia="Arial" w:hAnsi="Arial" w:cs="Arial"/>
-          <w:sz w:val="28"/>
-        </w:rPr>
-        <w:t xml:space="preserve"> DATE NOT NULL, </w:t>
-      </w:r>
-    </w:p>
-    <w:p>
-      <w:pPr>
-        <w:rPr>
-          <w:rFonts w:ascii="Arial" w:eastAsia="Arial" w:hAnsi="Arial" w:cs="Arial"/>
-          <w:sz w:val="28"/>
-        </w:rPr>
-      </w:pPr>
-      <w:r>
-        <w:rPr>
-          <w:rFonts w:ascii="Arial" w:eastAsia="Arial" w:hAnsi="Arial" w:cs="Arial"/>
-          <w:sz w:val="28"/>
-        </w:rPr>
-        <w:tab/>
-      </w:r>
-      <w:proofErr w:type="spellStart"/>
-      <w:r>
-        <w:rPr>
-          <w:rFonts w:ascii="Arial" w:eastAsia="Arial" w:hAnsi="Arial" w:cs="Arial"/>
-          <w:sz w:val="28"/>
-        </w:rPr>
-        <w:t>centro_custo</w:t>
+      <w:r>
+        <w:rPr>
+          <w:rFonts w:ascii="Arial" w:eastAsia="Arial" w:hAnsi="Arial" w:cs="Arial"/>
+          <w:sz w:val="28"/>
+        </w:rPr>
+        <w:t xml:space="preserve">tipo </w:t>
+      </w:r>
+      <w:proofErr w:type="gramStart"/>
+      <w:r>
+        <w:rPr>
+          <w:rFonts w:ascii="Arial" w:eastAsia="Arial" w:hAnsi="Arial" w:cs="Arial"/>
+          <w:sz w:val="28"/>
+        </w:rPr>
+        <w:t>VARCHAR(</w:t>
+      </w:r>
+      <w:proofErr w:type="gramEnd"/>
+      <w:r>
+        <w:rPr>
+          <w:rFonts w:ascii="Arial" w:eastAsia="Arial" w:hAnsi="Arial" w:cs="Arial"/>
+          <w:sz w:val="28"/>
+        </w:rPr>
+        <w:t xml:space="preserve">255) NOT NULL, </w:t>
+      </w:r>
+    </w:p>
+    <w:p>
+      <w:pPr>
+        <w:rPr>
+          <w:rFonts w:ascii="Arial" w:eastAsia="Arial" w:hAnsi="Arial" w:cs="Arial"/>
+          <w:sz w:val="28"/>
+        </w:rPr>
+      </w:pPr>
+      <w:r>
+        <w:rPr>
+          <w:rFonts w:ascii="Arial" w:eastAsia="Arial" w:hAnsi="Arial" w:cs="Arial"/>
+          <w:sz w:val="28"/>
+        </w:rPr>
+        <w:tab/>
+        <w:t xml:space="preserve">prioridade </w:t>
+      </w:r>
+      <w:proofErr w:type="gramStart"/>
+      <w:r>
+        <w:rPr>
+          <w:rFonts w:ascii="Arial" w:eastAsia="Arial" w:hAnsi="Arial" w:cs="Arial"/>
+          <w:sz w:val="28"/>
+        </w:rPr>
+        <w:t>VARCHAR(</w:t>
+      </w:r>
+      <w:proofErr w:type="gramEnd"/>
+      <w:r>
+        <w:rPr>
+          <w:rFonts w:ascii="Arial" w:eastAsia="Arial" w:hAnsi="Arial" w:cs="Arial"/>
+          <w:sz w:val="28"/>
+        </w:rPr>
+        <w:t xml:space="preserve">255) NOT NULL, </w:t>
+      </w:r>
+    </w:p>
+    <w:p>
+      <w:pPr>
+        <w:rPr>
+          <w:rFonts w:ascii="Arial" w:eastAsia="Arial" w:hAnsi="Arial" w:cs="Arial"/>
+          <w:sz w:val="28"/>
+        </w:rPr>
+      </w:pPr>
+      <w:r>
+        <w:rPr>
+          <w:rFonts w:ascii="Arial" w:eastAsia="Arial" w:hAnsi="Arial" w:cs="Arial"/>
+          <w:sz w:val="28"/>
+        </w:rPr>
+        <w:tab/>
+      </w:r>
+      <w:proofErr w:type="spellStart"/>
+      <w:r>
+        <w:rPr>
+          <w:rFonts w:ascii="Arial" w:eastAsia="Arial" w:hAnsi="Arial" w:cs="Arial"/>
+          <w:sz w:val="28"/>
+        </w:rPr>
+        <w:t>descricao</w:t>
       </w:r>
       <w:proofErr w:type="spellEnd"/>
       <w:r>
@@ -4797,22 +5122,7 @@
           <w:sz w:val="28"/>
         </w:rPr>
         <w:tab/>
-      </w:r>
-      <w:proofErr w:type="spellStart"/>
-      <w:r>
-        <w:rPr>
-          <w:rFonts w:ascii="Arial" w:eastAsia="Arial" w:hAnsi="Arial" w:cs="Arial"/>
-          <w:sz w:val="28"/>
-        </w:rPr>
-        <w:t>descricao</w:t>
-      </w:r>
-      <w:proofErr w:type="spellEnd"/>
-      <w:r>
-        <w:rPr>
-          <w:rFonts w:ascii="Arial" w:eastAsia="Arial" w:hAnsi="Arial" w:cs="Arial"/>
-          <w:sz w:val="28"/>
-        </w:rPr>
-        <w:t xml:space="preserve"> </w:t>
+        <w:t xml:space="preserve">estado </w:t>
       </w:r>
       <w:proofErr w:type="gramStart"/>
       <w:r>
@@ -4828,83 +5138,6 @@
           <w:rFonts w:ascii="Arial" w:eastAsia="Arial" w:hAnsi="Arial" w:cs="Arial"/>
           <w:sz w:val="28"/>
         </w:rPr>
-        <w:t xml:space="preserve">255), </w:t>
-      </w:r>
-    </w:p>
-    <w:p>
-      <w:pPr>
-        <w:rPr>
-          <w:rFonts w:ascii="Arial" w:eastAsia="Arial" w:hAnsi="Arial" w:cs="Arial"/>
-          <w:sz w:val="28"/>
-          <w:lang w:val="en-US"/>
-        </w:rPr>
-      </w:pPr>
-      <w:r>
-        <w:rPr>
-          <w:rFonts w:ascii="Arial" w:eastAsia="Arial" w:hAnsi="Arial" w:cs="Arial"/>
-          <w:sz w:val="28"/>
-        </w:rPr>
-        <w:tab/>
-      </w:r>
-      <w:proofErr w:type="gramStart"/>
-      <w:r>
-        <w:rPr>
-          <w:rFonts w:ascii="Arial" w:eastAsia="Arial" w:hAnsi="Arial" w:cs="Arial"/>
-          <w:sz w:val="28"/>
-          <w:lang w:val="en-US"/>
-        </w:rPr>
-        <w:t>valor  FLOAT</w:t>
-      </w:r>
-      <w:proofErr w:type="gramEnd"/>
-      <w:r>
-        <w:rPr>
-          <w:rFonts w:ascii="Arial" w:eastAsia="Arial" w:hAnsi="Arial" w:cs="Arial"/>
-          <w:sz w:val="28"/>
-          <w:lang w:val="en-US"/>
-        </w:rPr>
-        <w:t xml:space="preserve"> NOT NULL, </w:t>
-      </w:r>
-    </w:p>
-    <w:p>
-      <w:pPr>
-        <w:rPr>
-          <w:rFonts w:ascii="Arial" w:eastAsia="Arial" w:hAnsi="Arial" w:cs="Arial"/>
-          <w:sz w:val="28"/>
-          <w:lang w:val="en-US"/>
-        </w:rPr>
-      </w:pPr>
-      <w:r>
-        <w:rPr>
-          <w:rFonts w:ascii="Arial" w:eastAsia="Arial" w:hAnsi="Arial" w:cs="Arial"/>
-          <w:sz w:val="28"/>
-          <w:lang w:val="en-US"/>
-        </w:rPr>
-        <w:tab/>
-      </w:r>
-      <w:r>
-        <w:rPr>
-          <w:rFonts w:ascii="Arial" w:eastAsia="Arial" w:hAnsi="Arial" w:cs="Arial"/>
-          <w:sz w:val="28"/>
-          <w:lang w:val="en-US"/>
-        </w:rPr>
-        <w:t xml:space="preserve">status </w:t>
-      </w:r>
-      <w:proofErr w:type="gramStart"/>
-      <w:r>
-        <w:rPr>
-          <w:rFonts w:ascii="Arial" w:eastAsia="Arial" w:hAnsi="Arial" w:cs="Arial"/>
-          <w:sz w:val="28"/>
-          <w:lang w:val="en-US"/>
-        </w:rPr>
-        <w:t>VARCHAR(</w:t>
-      </w:r>
-      <w:proofErr w:type="gramEnd"/>
-      <w:r>
-        <w:rPr>
-          <w:rFonts w:ascii="Arial" w:eastAsia="Arial" w:hAnsi="Arial" w:cs="Arial"/>
-          <w:sz w:val="28"/>
-          <w:lang w:val="en-US"/>
-        </w:rPr>
         <w:t>255),</w:t>
       </w:r>
     </w:p>
@@ -4913,306 +5146,7 @@
         <w:rPr>
           <w:rFonts w:ascii="Arial" w:eastAsia="Arial" w:hAnsi="Arial" w:cs="Arial"/>
           <w:sz w:val="28"/>
-        </w:rPr>
-      </w:pPr>
-      <w:r>
-        <w:rPr>
-          <w:rFonts w:ascii="Arial" w:eastAsia="Arial" w:hAnsi="Arial" w:cs="Arial"/>
-          <w:sz w:val="28"/>
-          <w:lang w:val="en-US"/>
-        </w:rPr>
-        <w:tab/>
-      </w:r>
-      <w:proofErr w:type="spellStart"/>
-      <w:r>
-        <w:rPr>
-          <w:rFonts w:ascii="Arial" w:eastAsia="Arial" w:hAnsi="Arial" w:cs="Arial"/>
-          <w:sz w:val="28"/>
-        </w:rPr>
-        <w:t>tipo_pagamento</w:t>
-      </w:r>
-      <w:proofErr w:type="spellEnd"/>
-      <w:r>
-        <w:rPr>
-          <w:rFonts w:ascii="Arial" w:eastAsia="Arial" w:hAnsi="Arial" w:cs="Arial"/>
-          <w:sz w:val="28"/>
-        </w:rPr>
-        <w:t xml:space="preserve"> </w:t>
-      </w:r>
-      <w:proofErr w:type="gramStart"/>
-      <w:r>
-        <w:rPr>
-          <w:rFonts w:ascii="Arial" w:eastAsia="Arial" w:hAnsi="Arial" w:cs="Arial"/>
-          <w:sz w:val="28"/>
-        </w:rPr>
-        <w:t>VARCHAR(</w:t>
-      </w:r>
-      <w:proofErr w:type="gramEnd"/>
-      <w:r>
-        <w:rPr>
-          <w:rFonts w:ascii="Arial" w:eastAsia="Arial" w:hAnsi="Arial" w:cs="Arial"/>
-          <w:sz w:val="28"/>
-        </w:rPr>
-        <w:t xml:space="preserve">50) NOT NULL, </w:t>
-      </w:r>
-    </w:p>
-    <w:p>
-      <w:pPr>
-        <w:rPr>
-          <w:rFonts w:ascii="Arial" w:eastAsia="Arial" w:hAnsi="Arial" w:cs="Arial"/>
-          <w:sz w:val="28"/>
-        </w:rPr>
-      </w:pPr>
-      <w:r>
-        <w:rPr>
-          <w:rFonts w:ascii="Arial" w:eastAsia="Arial" w:hAnsi="Arial" w:cs="Arial"/>
-          <w:sz w:val="28"/>
-        </w:rPr>
-        <w:tab/>
-        <w:t>vencimento DATE NOT NULL,</w:t>
-      </w:r>
-    </w:p>
-    <w:p>
-      <w:pPr>
-        <w:rPr>
-          <w:rFonts w:ascii="Arial" w:eastAsia="Arial" w:hAnsi="Arial" w:cs="Arial"/>
-          <w:sz w:val="28"/>
-        </w:rPr>
-      </w:pPr>
-      <w:r>
-        <w:rPr>
-          <w:rFonts w:ascii="Arial" w:eastAsia="Arial" w:hAnsi="Arial" w:cs="Arial"/>
-          <w:sz w:val="28"/>
-        </w:rPr>
-        <w:tab/>
-      </w:r>
-      <w:proofErr w:type="spellStart"/>
-      <w:r>
-        <w:rPr>
-          <w:rFonts w:ascii="Arial" w:eastAsia="Arial" w:hAnsi="Arial" w:cs="Arial"/>
-          <w:sz w:val="28"/>
-        </w:rPr>
-        <w:t>financeiro_id</w:t>
-      </w:r>
-      <w:proofErr w:type="spellEnd"/>
-      <w:r>
-        <w:rPr>
-          <w:rFonts w:ascii="Arial" w:eastAsia="Arial" w:hAnsi="Arial" w:cs="Arial"/>
-          <w:sz w:val="28"/>
-        </w:rPr>
-        <w:t xml:space="preserve"> INTEGER REFERENCES </w:t>
-      </w:r>
-      <w:proofErr w:type="gramStart"/>
-      <w:r>
-        <w:rPr>
-          <w:rFonts w:ascii="Arial" w:eastAsia="Arial" w:hAnsi="Arial" w:cs="Arial"/>
-          <w:sz w:val="28"/>
-        </w:rPr>
-        <w:t>FINANCEIRO(</w:t>
-      </w:r>
-      <w:proofErr w:type="gramEnd"/>
-      <w:r>
-        <w:rPr>
-          <w:rFonts w:ascii="Arial" w:eastAsia="Arial" w:hAnsi="Arial" w:cs="Arial"/>
-          <w:sz w:val="28"/>
-        </w:rPr>
-        <w:t>id)</w:t>
-      </w:r>
-    </w:p>
-    <w:p>
-      <w:pPr>
-        <w:rPr>
-          <w:rFonts w:ascii="Arial" w:eastAsia="Arial" w:hAnsi="Arial" w:cs="Arial"/>
-          <w:sz w:val="28"/>
-          <w:lang w:val="en-US"/>
-        </w:rPr>
-      </w:pPr>
-      <w:r>
-        <w:rPr>
-          <w:rFonts w:ascii="Arial" w:eastAsia="Arial" w:hAnsi="Arial" w:cs="Arial"/>
-          <w:sz w:val="28"/>
-          <w:lang w:val="en-US"/>
-        </w:rPr>
-        <w:t>);</w:t>
-      </w:r>
-    </w:p>
-    <w:p>
-      <w:pPr>
-        <w:rPr>
-          <w:rFonts w:ascii="Arial" w:eastAsia="Arial" w:hAnsi="Arial" w:cs="Arial"/>
-          <w:sz w:val="28"/>
-          <w:lang w:val="en-US"/>
-        </w:rPr>
-      </w:pPr>
-    </w:p>
-    <w:p>
-      <w:pPr>
-        <w:rPr>
-          <w:rFonts w:ascii="Arial" w:eastAsia="Arial" w:hAnsi="Arial" w:cs="Arial"/>
-          <w:sz w:val="28"/>
-          <w:lang w:val="en-US"/>
-        </w:rPr>
-      </w:pPr>
-      <w:r>
-        <w:rPr>
-          <w:rFonts w:ascii="Arial" w:eastAsia="Arial" w:hAnsi="Arial" w:cs="Arial"/>
-          <w:sz w:val="28"/>
-          <w:lang w:val="en-US"/>
-        </w:rPr>
-        <w:t xml:space="preserve">CREATE TABLE </w:t>
-      </w:r>
-      <w:proofErr w:type="gramStart"/>
-      <w:r>
-        <w:rPr>
-          <w:rFonts w:ascii="Arial" w:eastAsia="Arial" w:hAnsi="Arial" w:cs="Arial"/>
-          <w:sz w:val="28"/>
-          <w:lang w:val="en-US"/>
-        </w:rPr>
-        <w:t>NOTIFICACAO(</w:t>
-      </w:r>
-      <w:proofErr w:type="gramEnd"/>
-    </w:p>
-    <w:p>
-      <w:pPr>
-        <w:rPr>
-          <w:rFonts w:ascii="Arial" w:eastAsia="Arial" w:hAnsi="Arial" w:cs="Arial"/>
-          <w:sz w:val="28"/>
-          <w:lang w:val="en-US"/>
-        </w:rPr>
-      </w:pPr>
-      <w:r>
-        <w:rPr>
-          <w:rFonts w:ascii="Arial" w:eastAsia="Arial" w:hAnsi="Arial" w:cs="Arial"/>
-          <w:sz w:val="28"/>
-          <w:lang w:val="en-US"/>
-        </w:rPr>
-        <w:tab/>
-        <w:t>id SERIAL PRIMARY KEY,</w:t>
-      </w:r>
-    </w:p>
-    <w:p>
-      <w:pPr>
-        <w:rPr>
-          <w:rFonts w:ascii="Arial" w:eastAsia="Arial" w:hAnsi="Arial" w:cs="Arial"/>
-          <w:sz w:val="28"/>
-        </w:rPr>
-      </w:pPr>
-      <w:r>
-        <w:rPr>
-          <w:rFonts w:ascii="Arial" w:eastAsia="Arial" w:hAnsi="Arial" w:cs="Arial"/>
-          <w:sz w:val="28"/>
-          <w:lang w:val="en-US"/>
-        </w:rPr>
-        <w:tab/>
-      </w:r>
-      <w:r>
-        <w:rPr>
-          <w:rFonts w:ascii="Arial" w:eastAsia="Arial" w:hAnsi="Arial" w:cs="Arial"/>
-          <w:sz w:val="28"/>
-        </w:rPr>
-        <w:t xml:space="preserve">tipo </w:t>
-      </w:r>
-      <w:proofErr w:type="gramStart"/>
-      <w:r>
-        <w:rPr>
-          <w:rFonts w:ascii="Arial" w:eastAsia="Arial" w:hAnsi="Arial" w:cs="Arial"/>
-          <w:sz w:val="28"/>
-        </w:rPr>
-        <w:t>VARCHAR(</w:t>
-      </w:r>
-      <w:proofErr w:type="gramEnd"/>
-      <w:r>
-        <w:rPr>
-          <w:rFonts w:ascii="Arial" w:eastAsia="Arial" w:hAnsi="Arial" w:cs="Arial"/>
-          <w:sz w:val="28"/>
-        </w:rPr>
-        <w:t xml:space="preserve">255) NOT NULL, </w:t>
-      </w:r>
-    </w:p>
-    <w:p>
-      <w:pPr>
-        <w:rPr>
-          <w:rFonts w:ascii="Arial" w:eastAsia="Arial" w:hAnsi="Arial" w:cs="Arial"/>
-          <w:sz w:val="28"/>
-        </w:rPr>
-      </w:pPr>
-      <w:r>
-        <w:rPr>
-          <w:rFonts w:ascii="Arial" w:eastAsia="Arial" w:hAnsi="Arial" w:cs="Arial"/>
-          <w:sz w:val="28"/>
-        </w:rPr>
-        <w:tab/>
-        <w:t xml:space="preserve">prioridade </w:t>
-      </w:r>
-      <w:proofErr w:type="gramStart"/>
-      <w:r>
-        <w:rPr>
-          <w:rFonts w:ascii="Arial" w:eastAsia="Arial" w:hAnsi="Arial" w:cs="Arial"/>
-          <w:sz w:val="28"/>
-        </w:rPr>
-        <w:t>VARCHAR(</w:t>
-      </w:r>
-      <w:proofErr w:type="gramEnd"/>
-      <w:r>
-        <w:rPr>
-          <w:rFonts w:ascii="Arial" w:eastAsia="Arial" w:hAnsi="Arial" w:cs="Arial"/>
-          <w:sz w:val="28"/>
-        </w:rPr>
-        <w:t xml:space="preserve">255) NOT NULL, </w:t>
-      </w:r>
-    </w:p>
-    <w:p>
-      <w:pPr>
-        <w:rPr>
-          <w:rFonts w:ascii="Arial" w:eastAsia="Arial" w:hAnsi="Arial" w:cs="Arial"/>
-          <w:sz w:val="28"/>
-        </w:rPr>
-      </w:pPr>
-      <w:r>
-        <w:rPr>
-          <w:rFonts w:ascii="Arial" w:eastAsia="Arial" w:hAnsi="Arial" w:cs="Arial"/>
-          <w:sz w:val="28"/>
-        </w:rPr>
-        <w:tab/>
-      </w:r>
-      <w:proofErr w:type="spellStart"/>
-      <w:r>
-        <w:rPr>
-          <w:rFonts w:ascii="Arial" w:eastAsia="Arial" w:hAnsi="Arial" w:cs="Arial"/>
-          <w:sz w:val="28"/>
-        </w:rPr>
-        <w:t>descricao</w:t>
-      </w:r>
-      <w:proofErr w:type="spellEnd"/>
-      <w:r>
-        <w:rPr>
-          <w:rFonts w:ascii="Arial" w:eastAsia="Arial" w:hAnsi="Arial" w:cs="Arial"/>
-          <w:sz w:val="28"/>
-        </w:rPr>
-        <w:t xml:space="preserve"> </w:t>
-      </w:r>
-      <w:proofErr w:type="gramStart"/>
-      <w:r>
-        <w:rPr>
-          <w:rFonts w:ascii="Arial" w:eastAsia="Arial" w:hAnsi="Arial" w:cs="Arial"/>
-          <w:sz w:val="28"/>
-        </w:rPr>
-        <w:t>VARCHAR(</w:t>
-      </w:r>
-      <w:proofErr w:type="gramEnd"/>
-      <w:r>
-        <w:rPr>
-          <w:rFonts w:ascii="Arial" w:eastAsia="Arial" w:hAnsi="Arial" w:cs="Arial"/>
-          <w:sz w:val="28"/>
-        </w:rPr>
-        <w:t>255),</w:t>
-      </w:r>
-    </w:p>
-    <w:p>
-      <w:pPr>
-        <w:rPr>
-          <w:rFonts w:ascii="Arial" w:eastAsia="Arial" w:hAnsi="Arial" w:cs="Arial"/>
-          <w:sz w:val="28"/>
+          <w:lang w:val="en-US"/>
         </w:rPr>
       </w:pPr>
       <w:r>
@@ -5221,39 +5155,6 @@
           <w:sz w:val="28"/>
         </w:rPr>
         <w:lastRenderedPageBreak/>
-        <w:tab/>
-        <w:t xml:space="preserve">estado </w:t>
-      </w:r>
-      <w:proofErr w:type="gramStart"/>
-      <w:r>
-        <w:rPr>
-          <w:rFonts w:ascii="Arial" w:eastAsia="Arial" w:hAnsi="Arial" w:cs="Arial"/>
-          <w:sz w:val="28"/>
-        </w:rPr>
-        <w:t>VARCHAR(</w:t>
-      </w:r>
-      <w:proofErr w:type="gramEnd"/>
-      <w:r>
-        <w:rPr>
-          <w:rFonts w:ascii="Arial" w:eastAsia="Arial" w:hAnsi="Arial" w:cs="Arial"/>
-          <w:sz w:val="28"/>
-        </w:rPr>
-        <w:t>255),</w:t>
-      </w:r>
-    </w:p>
-    <w:p>
-      <w:pPr>
-        <w:rPr>
-          <w:rFonts w:ascii="Arial" w:eastAsia="Arial" w:hAnsi="Arial" w:cs="Arial"/>
-          <w:sz w:val="28"/>
-          <w:lang w:val="en-US"/>
-        </w:rPr>
-      </w:pPr>
-      <w:r>
-        <w:rPr>
-          <w:rFonts w:ascii="Arial" w:eastAsia="Arial" w:hAnsi="Arial" w:cs="Arial"/>
-          <w:sz w:val="28"/>
-        </w:rPr>
         <w:tab/>
       </w:r>
       <w:proofErr w:type="spellStart"/>

</xml_diff>